<commit_message>
Made a better boxplot
</commit_message>
<xml_diff>
--- a/Kunskapskontroll_Sandra_Persson.docx
+++ b/Kunskapskontroll_Sandra_Persson.docx
@@ -6,14 +6,12 @@
       <w:pPr>
         <w:rPr>
           <w:rFonts w:ascii="Times New Roman" w:hAnsi="Times New Roman" w:cs="Times New Roman"/>
-          <w:color w:val="000000" w:themeColor="text1"/>
-          <w:lang w:val="sv-SE"/>
-        </w:rPr>
-      </w:pPr>
-      <w:r>
-        <w:rPr>
-          <w:rFonts w:ascii="Times New Roman" w:hAnsi="Times New Roman" w:cs="Times New Roman"/>
-          <w:color w:val="000000" w:themeColor="text1"/>
+          <w:lang w:val="sv-SE"/>
+        </w:rPr>
+      </w:pPr>
+      <w:r>
+        <w:rPr>
+          <w:rFonts w:ascii="Times New Roman" w:hAnsi="Times New Roman" w:cs="Times New Roman"/>
           <w:lang w:val="sv-SE"/>
         </w:rPr>
         <w:t>Kunskapsko</w:t>
@@ -21,7 +19,6 @@
       <w:r>
         <w:rPr>
           <w:rFonts w:ascii="Times New Roman" w:hAnsi="Times New Roman" w:cs="Times New Roman"/>
-          <w:color w:val="000000" w:themeColor="text1"/>
           <w:lang w:val="sv-SE"/>
         </w:rPr>
         <w:t>n</w:t>
@@ -29,7 +26,6 @@
       <w:r>
         <w:rPr>
           <w:rFonts w:ascii="Times New Roman" w:hAnsi="Times New Roman" w:cs="Times New Roman"/>
-          <w:color w:val="000000" w:themeColor="text1"/>
           <w:lang w:val="sv-SE"/>
         </w:rPr>
         <w:t>troll Sandra Persson</w:t>
@@ -39,22 +35,19 @@
       <w:pPr>
         <w:rPr>
           <w:rFonts w:ascii="Times New Roman" w:hAnsi="Times New Roman" w:cs="Times New Roman"/>
-          <w:color w:val="000000" w:themeColor="text1"/>
-          <w:lang w:val="sv-SE"/>
-        </w:rPr>
-      </w:pPr>
-    </w:p>
-    <w:p>
-      <w:pPr>
-        <w:rPr>
-          <w:rFonts w:ascii="Times New Roman" w:hAnsi="Times New Roman" w:cs="Times New Roman"/>
-          <w:color w:val="000000" w:themeColor="text1"/>
-        </w:rPr>
-      </w:pPr>
-      <w:r>
-        <w:rPr>
-          <w:rFonts w:ascii="Times New Roman" w:hAnsi="Times New Roman" w:cs="Times New Roman"/>
-          <w:color w:val="000000" w:themeColor="text1"/>
+          <w:lang w:val="sv-SE"/>
+        </w:rPr>
+      </w:pPr>
+    </w:p>
+    <w:p>
+      <w:pPr>
+        <w:rPr>
+          <w:rFonts w:ascii="Times New Roman" w:hAnsi="Times New Roman" w:cs="Times New Roman"/>
+        </w:rPr>
+      </w:pPr>
+      <w:r>
+        <w:rPr>
+          <w:rFonts w:ascii="Times New Roman" w:hAnsi="Times New Roman" w:cs="Times New Roman"/>
         </w:rPr>
         <w:t xml:space="preserve">Teoretiska Frågor </w:t>
       </w:r>
@@ -65,7 +58,6 @@
           <w:rFonts w:ascii="Times New Roman" w:hAnsi="Times New Roman" w:cs="Times New Roman"/>
           <w:i/>
           <w:iCs/>
-          <w:color w:val="000000" w:themeColor="text1"/>
         </w:rPr>
       </w:pPr>
       <w:r>
@@ -73,7 +65,6 @@
           <w:rFonts w:ascii="Times New Roman" w:hAnsi="Times New Roman" w:cs="Times New Roman"/>
           <w:i/>
           <w:iCs/>
-          <w:color w:val="000000" w:themeColor="text1"/>
         </w:rPr>
         <w:t xml:space="preserve">Hur kan vi definiera ”Maskininlärning”? </w:t>
       </w:r>
@@ -82,33 +73,68 @@
       <w:pPr>
         <w:rPr>
           <w:rFonts w:ascii="Times New Roman" w:hAnsi="Times New Roman" w:cs="Times New Roman"/>
-          <w:color w:val="000000" w:themeColor="text1"/>
-          <w:lang w:val="sv-SE"/>
-        </w:rPr>
-      </w:pPr>
-      <w:r>
-        <w:rPr>
-          <w:rFonts w:ascii="Times New Roman" w:hAnsi="Times New Roman" w:cs="Times New Roman"/>
-          <w:color w:val="000000" w:themeColor="text1"/>
-          <w:lang w:val="sv-SE"/>
-        </w:rPr>
-        <w:t>Att bygga system som kan lära sig av data utan att bli explicit programmerade. The art and science.</w:t>
-      </w:r>
-      <w:r>
-        <w:rPr>
-          <w:rFonts w:ascii="Times New Roman" w:hAnsi="Times New Roman" w:cs="Times New Roman"/>
-          <w:color w:val="000000" w:themeColor="text1"/>
-          <w:lang w:val="sv-SE"/>
-        </w:rPr>
-        <w:t xml:space="preserve"> Bli bättre.</w:t>
-      </w:r>
-    </w:p>
-    <w:p>
-      <w:pPr>
-        <w:rPr>
-          <w:rFonts w:ascii="Times New Roman" w:hAnsi="Times New Roman" w:cs="Times New Roman"/>
-          <w:color w:val="000000" w:themeColor="text1"/>
-          <w:lang w:val="sv-SE"/>
+          <w:lang w:val="en-US"/>
+        </w:rPr>
+      </w:pPr>
+      <w:r>
+        <w:rPr>
+          <w:rFonts w:ascii="Times New Roman" w:hAnsi="Times New Roman" w:cs="Times New Roman"/>
+          <w:lang w:val="sv-SE"/>
+        </w:rPr>
+        <w:t xml:space="preserve">Att bygga system som kan lära sig av data utan att bli explicit programmerade. </w:t>
+      </w:r>
+      <w:r>
+        <w:rPr>
+          <w:rFonts w:ascii="Times New Roman" w:hAnsi="Times New Roman" w:cs="Times New Roman"/>
+          <w:lang w:val="en-US"/>
+        </w:rPr>
+        <w:t>The art and science.</w:t>
+      </w:r>
+      <w:r>
+        <w:rPr>
+          <w:rFonts w:ascii="Times New Roman" w:hAnsi="Times New Roman" w:cs="Times New Roman"/>
+          <w:lang w:val="en-US"/>
+        </w:rPr>
+        <w:t xml:space="preserve"> </w:t>
+      </w:r>
+      <w:proofErr w:type="spellStart"/>
+      <w:r>
+        <w:rPr>
+          <w:rFonts w:ascii="Times New Roman" w:hAnsi="Times New Roman" w:cs="Times New Roman"/>
+          <w:lang w:val="en-US"/>
+        </w:rPr>
+        <w:t>Bli</w:t>
+      </w:r>
+      <w:proofErr w:type="spellEnd"/>
+      <w:r>
+        <w:rPr>
+          <w:rFonts w:ascii="Times New Roman" w:hAnsi="Times New Roman" w:cs="Times New Roman"/>
+          <w:lang w:val="en-US"/>
+        </w:rPr>
+        <w:t xml:space="preserve"> </w:t>
+      </w:r>
+      <w:proofErr w:type="spellStart"/>
+      <w:r>
+        <w:rPr>
+          <w:rFonts w:ascii="Times New Roman" w:hAnsi="Times New Roman" w:cs="Times New Roman"/>
+          <w:lang w:val="en-US"/>
+        </w:rPr>
+        <w:t>bättre</w:t>
+      </w:r>
+      <w:proofErr w:type="spellEnd"/>
+      <w:r>
+        <w:rPr>
+          <w:rFonts w:ascii="Times New Roman" w:hAnsi="Times New Roman" w:cs="Times New Roman"/>
+          <w:lang w:val="en-US"/>
+        </w:rPr>
+        <w:t>.</w:t>
+      </w:r>
+    </w:p>
+    <w:p>
+      <w:pPr>
+        <w:rPr>
+          <w:rFonts w:ascii="Times New Roman" w:hAnsi="Times New Roman" w:cs="Times New Roman"/>
+          <w:lang w:val="en-US"/>
         </w:rPr>
       </w:pPr>
     </w:p>
@@ -118,7 +144,6 @@
           <w:rFonts w:ascii="Times New Roman" w:hAnsi="Times New Roman" w:cs="Times New Roman"/>
           <w:i/>
           <w:iCs/>
-          <w:color w:val="000000" w:themeColor="text1"/>
         </w:rPr>
       </w:pPr>
       <w:r>
@@ -126,7 +151,6 @@
           <w:rFonts w:ascii="Times New Roman" w:hAnsi="Times New Roman" w:cs="Times New Roman"/>
           <w:i/>
           <w:iCs/>
-          <w:color w:val="000000" w:themeColor="text1"/>
         </w:rPr>
         <w:t xml:space="preserve">Vad är supervised learning? </w:t>
       </w:r>
@@ -135,14 +159,12 @@
       <w:pPr>
         <w:rPr>
           <w:rFonts w:ascii="Times New Roman" w:hAnsi="Times New Roman" w:cs="Times New Roman"/>
-          <w:color w:val="000000" w:themeColor="text1"/>
-          <w:lang w:val="sv-SE"/>
-        </w:rPr>
-      </w:pPr>
-      <w:r>
-        <w:rPr>
-          <w:rFonts w:ascii="Times New Roman" w:hAnsi="Times New Roman" w:cs="Times New Roman"/>
-          <w:color w:val="000000" w:themeColor="text1"/>
+          <w:lang w:val="sv-SE"/>
+        </w:rPr>
+      </w:pPr>
+      <w:r>
+        <w:rPr>
+          <w:rFonts w:ascii="Times New Roman" w:hAnsi="Times New Roman" w:cs="Times New Roman"/>
           <w:lang w:val="sv-SE"/>
         </w:rPr>
         <w:t>Då vi har data med ”</w:t>
@@ -151,7 +173,6 @@
       <w:r>
         <w:rPr>
           <w:rFonts w:ascii="Times New Roman" w:hAnsi="Times New Roman" w:cs="Times New Roman"/>
-          <w:color w:val="000000" w:themeColor="text1"/>
           <w:lang w:val="sv-SE"/>
         </w:rPr>
         <w:t>labels</w:t>
@@ -160,7 +181,6 @@
       <w:r>
         <w:rPr>
           <w:rFonts w:ascii="Times New Roman" w:hAnsi="Times New Roman" w:cs="Times New Roman"/>
-          <w:color w:val="000000" w:themeColor="text1"/>
           <w:lang w:val="sv-SE"/>
         </w:rPr>
         <w:t xml:space="preserve">”, alltså data där vi vet vad den beroende variabeln är. Uppgiften är då att förutspå vilken </w:t>
@@ -169,7 +189,6 @@
       <w:r>
         <w:rPr>
           <w:rFonts w:ascii="Times New Roman" w:hAnsi="Times New Roman" w:cs="Times New Roman"/>
-          <w:color w:val="000000" w:themeColor="text1"/>
           <w:lang w:val="sv-SE"/>
         </w:rPr>
         <w:t>label</w:t>
@@ -178,7 +197,6 @@
       <w:r>
         <w:rPr>
           <w:rFonts w:ascii="Times New Roman" w:hAnsi="Times New Roman" w:cs="Times New Roman"/>
-          <w:color w:val="000000" w:themeColor="text1"/>
           <w:lang w:val="sv-SE"/>
         </w:rPr>
         <w:t xml:space="preserve"> den nya </w:t>
@@ -187,7 +205,6 @@
       <w:r>
         <w:rPr>
           <w:rFonts w:ascii="Times New Roman" w:hAnsi="Times New Roman" w:cs="Times New Roman"/>
-          <w:color w:val="000000" w:themeColor="text1"/>
           <w:lang w:val="sv-SE"/>
         </w:rPr>
         <w:t>datan</w:t>
@@ -196,7 +213,6 @@
       <w:r>
         <w:rPr>
           <w:rFonts w:ascii="Times New Roman" w:hAnsi="Times New Roman" w:cs="Times New Roman"/>
-          <w:color w:val="000000" w:themeColor="text1"/>
           <w:lang w:val="sv-SE"/>
         </w:rPr>
         <w:t xml:space="preserve"> kommer att ha.</w:t>
@@ -204,7 +220,6 @@
       <w:r>
         <w:rPr>
           <w:rFonts w:ascii="Times New Roman" w:hAnsi="Times New Roman" w:cs="Times New Roman"/>
-          <w:color w:val="000000" w:themeColor="text1"/>
           <w:lang w:val="sv-SE"/>
         </w:rPr>
         <w:t xml:space="preserve"> </w:t>
@@ -213,7 +228,6 @@
       <w:r>
         <w:rPr>
           <w:rFonts w:ascii="Times New Roman" w:hAnsi="Times New Roman" w:cs="Times New Roman"/>
-          <w:color w:val="000000" w:themeColor="text1"/>
           <w:lang w:val="sv-SE"/>
         </w:rPr>
         <w:t>Datan</w:t>
@@ -222,7 +236,6 @@
       <w:r>
         <w:rPr>
           <w:rFonts w:ascii="Times New Roman" w:hAnsi="Times New Roman" w:cs="Times New Roman"/>
-          <w:color w:val="000000" w:themeColor="text1"/>
           <w:lang w:val="sv-SE"/>
         </w:rPr>
         <w:t xml:space="preserve"> vi ger till algoritmen har ”</w:t>
@@ -231,7 +244,6 @@
       <w:r>
         <w:rPr>
           <w:rFonts w:ascii="Times New Roman" w:hAnsi="Times New Roman" w:cs="Times New Roman"/>
-          <w:color w:val="000000" w:themeColor="text1"/>
           <w:lang w:val="sv-SE"/>
         </w:rPr>
         <w:t>labels</w:t>
@@ -240,7 +252,6 @@
       <w:r>
         <w:rPr>
           <w:rFonts w:ascii="Times New Roman" w:hAnsi="Times New Roman" w:cs="Times New Roman"/>
-          <w:color w:val="000000" w:themeColor="text1"/>
           <w:lang w:val="sv-SE"/>
         </w:rPr>
         <w:t>”, den innehåller alltså ett facit.</w:t>
@@ -248,7 +259,6 @@
       <w:r>
         <w:rPr>
           <w:rFonts w:ascii="Times New Roman" w:hAnsi="Times New Roman" w:cs="Times New Roman"/>
-          <w:color w:val="000000" w:themeColor="text1"/>
           <w:lang w:val="sv-SE"/>
         </w:rPr>
         <w:t xml:space="preserve"> Vi vet vad svaret är. Vill bygga en modell som kan ge ny data en korrekt </w:t>
@@ -257,7 +267,6 @@
       <w:r>
         <w:rPr>
           <w:rFonts w:ascii="Times New Roman" w:hAnsi="Times New Roman" w:cs="Times New Roman"/>
-          <w:color w:val="000000" w:themeColor="text1"/>
           <w:lang w:val="sv-SE"/>
         </w:rPr>
         <w:t>label</w:t>
@@ -266,7 +275,6 @@
       <w:r>
         <w:rPr>
           <w:rFonts w:ascii="Times New Roman" w:hAnsi="Times New Roman" w:cs="Times New Roman"/>
-          <w:color w:val="000000" w:themeColor="text1"/>
           <w:lang w:val="sv-SE"/>
         </w:rPr>
         <w:t>.</w:t>
@@ -276,7 +284,6 @@
       <w:pPr>
         <w:rPr>
           <w:rFonts w:ascii="Times New Roman" w:hAnsi="Times New Roman" w:cs="Times New Roman"/>
-          <w:color w:val="000000" w:themeColor="text1"/>
           <w:lang w:val="sv-SE"/>
         </w:rPr>
       </w:pPr>
@@ -287,7 +294,6 @@
           <w:rFonts w:ascii="Times New Roman" w:hAnsi="Times New Roman" w:cs="Times New Roman"/>
           <w:i/>
           <w:iCs/>
-          <w:color w:val="000000" w:themeColor="text1"/>
         </w:rPr>
       </w:pPr>
       <w:r>
@@ -295,7 +301,6 @@
           <w:rFonts w:ascii="Times New Roman" w:hAnsi="Times New Roman" w:cs="Times New Roman"/>
           <w:i/>
           <w:iCs/>
-          <w:color w:val="000000" w:themeColor="text1"/>
         </w:rPr>
         <w:t xml:space="preserve">Vad är skillnaden mellan Regressionsproblem och Klassificieringsproblem? </w:t>
       </w:r>
@@ -304,14 +309,12 @@
       <w:pPr>
         <w:rPr>
           <w:rFonts w:ascii="Times New Roman" w:hAnsi="Times New Roman" w:cs="Times New Roman"/>
-          <w:color w:val="000000" w:themeColor="text1"/>
-          <w:lang w:val="sv-SE"/>
-        </w:rPr>
-      </w:pPr>
-      <w:r>
-        <w:rPr>
-          <w:rFonts w:ascii="Times New Roman" w:hAnsi="Times New Roman" w:cs="Times New Roman"/>
-          <w:color w:val="000000" w:themeColor="text1"/>
+          <w:lang w:val="sv-SE"/>
+        </w:rPr>
+      </w:pPr>
+      <w:r>
+        <w:rPr>
+          <w:rFonts w:ascii="Times New Roman" w:hAnsi="Times New Roman" w:cs="Times New Roman"/>
           <w:lang w:val="sv-SE"/>
         </w:rPr>
         <w:t>Definitionen enligt boken är att regressionsproblem är ett problem där vi förutspår data som är kontinuerlig</w:t>
@@ -319,7 +322,6 @@
       <w:r>
         <w:rPr>
           <w:rFonts w:ascii="Times New Roman" w:hAnsi="Times New Roman" w:cs="Times New Roman"/>
-          <w:color w:val="000000" w:themeColor="text1"/>
           <w:lang w:val="sv-SE"/>
         </w:rPr>
         <w:t>.</w:t>
@@ -327,7 +329,6 @@
       <w:r>
         <w:rPr>
           <w:rFonts w:ascii="Times New Roman" w:hAnsi="Times New Roman" w:cs="Times New Roman"/>
-          <w:color w:val="000000" w:themeColor="text1"/>
           <w:lang w:val="sv-SE"/>
         </w:rPr>
         <w:t xml:space="preserve"> Jag tycker personligen att den definitionen är förvirrande och föredrar att tänka på det som att </w:t>
@@ -335,7 +336,6 @@
       <w:r>
         <w:rPr>
           <w:rFonts w:ascii="Times New Roman" w:hAnsi="Times New Roman" w:cs="Times New Roman"/>
-          <w:color w:val="000000" w:themeColor="text1"/>
           <w:lang w:val="sv-SE"/>
         </w:rPr>
         <w:t>”Ett tal som inte behöver vara ett heltal”</w:t>
@@ -343,7 +343,6 @@
       <w:r>
         <w:rPr>
           <w:rFonts w:ascii="Times New Roman" w:hAnsi="Times New Roman" w:cs="Times New Roman"/>
-          <w:color w:val="000000" w:themeColor="text1"/>
           <w:lang w:val="sv-SE"/>
         </w:rPr>
         <w:t xml:space="preserve">. </w:t>
@@ -352,7 +351,6 @@
       <w:r>
         <w:rPr>
           <w:rFonts w:ascii="Times New Roman" w:hAnsi="Times New Roman" w:cs="Times New Roman"/>
-          <w:color w:val="000000" w:themeColor="text1"/>
           <w:lang w:val="sv-SE"/>
         </w:rPr>
         <w:t>Ratio</w:t>
@@ -361,7 +359,6 @@
       <w:r>
         <w:rPr>
           <w:rFonts w:ascii="Times New Roman" w:hAnsi="Times New Roman" w:cs="Times New Roman"/>
-          <w:color w:val="000000" w:themeColor="text1"/>
           <w:lang w:val="sv-SE"/>
         </w:rPr>
         <w:t xml:space="preserve">, </w:t>
@@ -370,7 +367,6 @@
       <w:r>
         <w:rPr>
           <w:rFonts w:ascii="Times New Roman" w:hAnsi="Times New Roman" w:cs="Times New Roman"/>
-          <w:color w:val="000000" w:themeColor="text1"/>
           <w:lang w:val="sv-SE"/>
         </w:rPr>
         <w:t>equal</w:t>
@@ -379,7 +375,6 @@
       <w:r>
         <w:rPr>
           <w:rFonts w:ascii="Times New Roman" w:hAnsi="Times New Roman" w:cs="Times New Roman"/>
-          <w:color w:val="000000" w:themeColor="text1"/>
           <w:lang w:val="sv-SE"/>
         </w:rPr>
         <w:t xml:space="preserve"> </w:t>
@@ -388,7 +383,6 @@
       <w:r>
         <w:rPr>
           <w:rFonts w:ascii="Times New Roman" w:hAnsi="Times New Roman" w:cs="Times New Roman"/>
-          <w:color w:val="000000" w:themeColor="text1"/>
           <w:lang w:val="sv-SE"/>
         </w:rPr>
         <w:t>interval</w:t>
@@ -397,7 +391,6 @@
       <w:r>
         <w:rPr>
           <w:rFonts w:ascii="Times New Roman" w:hAnsi="Times New Roman" w:cs="Times New Roman"/>
-          <w:color w:val="000000" w:themeColor="text1"/>
           <w:lang w:val="sv-SE"/>
         </w:rPr>
         <w:t>. Data där intervallerna mellan varje möjlig datapunkt är jämn.</w:t>
@@ -407,7 +400,6 @@
       <w:pPr>
         <w:rPr>
           <w:rFonts w:ascii="Times New Roman" w:hAnsi="Times New Roman" w:cs="Times New Roman"/>
-          <w:color w:val="000000" w:themeColor="text1"/>
           <w:lang w:val="sv-SE"/>
         </w:rPr>
       </w:pPr>
@@ -418,7 +410,6 @@
           <w:rFonts w:ascii="Times New Roman" w:hAnsi="Times New Roman" w:cs="Times New Roman"/>
           <w:i/>
           <w:iCs/>
-          <w:color w:val="000000" w:themeColor="text1"/>
         </w:rPr>
       </w:pPr>
       <w:r>
@@ -426,7 +417,6 @@
           <w:rFonts w:ascii="Times New Roman" w:hAnsi="Times New Roman" w:cs="Times New Roman"/>
           <w:i/>
           <w:iCs/>
-          <w:color w:val="000000" w:themeColor="text1"/>
         </w:rPr>
         <w:t xml:space="preserve">Kan du ge ett exempel på vad regressionsmodeller respektive klassificeringsmodeller kan </w:t>
       </w:r>
@@ -437,7 +427,6 @@
           <w:rFonts w:ascii="Times New Roman" w:hAnsi="Times New Roman" w:cs="Times New Roman"/>
           <w:i/>
           <w:iCs/>
-          <w:color w:val="000000" w:themeColor="text1"/>
         </w:rPr>
       </w:pPr>
       <w:r>
@@ -445,7 +434,6 @@
           <w:rFonts w:ascii="Times New Roman" w:hAnsi="Times New Roman" w:cs="Times New Roman"/>
           <w:i/>
           <w:iCs/>
-          <w:color w:val="000000" w:themeColor="text1"/>
         </w:rPr>
         <w:t xml:space="preserve">användas till? </w:t>
       </w:r>
@@ -454,14 +442,12 @@
       <w:pPr>
         <w:rPr>
           <w:rFonts w:ascii="Times New Roman" w:hAnsi="Times New Roman" w:cs="Times New Roman"/>
-          <w:color w:val="000000" w:themeColor="text1"/>
-          <w:lang w:val="sv-SE"/>
-        </w:rPr>
-      </w:pPr>
-      <w:r>
-        <w:rPr>
-          <w:rFonts w:ascii="Times New Roman" w:hAnsi="Times New Roman" w:cs="Times New Roman"/>
-          <w:color w:val="000000" w:themeColor="text1"/>
+          <w:lang w:val="sv-SE"/>
+        </w:rPr>
+      </w:pPr>
+      <w:r>
+        <w:rPr>
+          <w:rFonts w:ascii="Times New Roman" w:hAnsi="Times New Roman" w:cs="Times New Roman"/>
           <w:lang w:val="sv-SE"/>
         </w:rPr>
         <w:t>En regressionsmodell skulle kunna användas till att förutspå</w:t>
@@ -471,14 +457,12 @@
       <w:pPr>
         <w:rPr>
           <w:rFonts w:ascii="Times New Roman" w:hAnsi="Times New Roman" w:cs="Times New Roman"/>
-          <w:color w:val="000000" w:themeColor="text1"/>
-          <w:lang w:val="sv-SE"/>
-        </w:rPr>
-      </w:pPr>
-      <w:r>
-        <w:rPr>
-          <w:rFonts w:ascii="Times New Roman" w:hAnsi="Times New Roman" w:cs="Times New Roman"/>
-          <w:color w:val="000000" w:themeColor="text1"/>
+          <w:lang w:val="sv-SE"/>
+        </w:rPr>
+      </w:pPr>
+      <w:r>
+        <w:rPr>
+          <w:rFonts w:ascii="Times New Roman" w:hAnsi="Times New Roman" w:cs="Times New Roman"/>
           <w:lang w:val="sv-SE"/>
         </w:rPr>
         <w:t>Hur många kunder, vad en kund kommer att spendera, temperatur</w:t>
@@ -488,14 +472,12 @@
       <w:pPr>
         <w:rPr>
           <w:rFonts w:ascii="Times New Roman" w:hAnsi="Times New Roman" w:cs="Times New Roman"/>
-          <w:color w:val="000000" w:themeColor="text1"/>
-          <w:lang w:val="sv-SE"/>
-        </w:rPr>
-      </w:pPr>
-      <w:r>
-        <w:rPr>
-          <w:rFonts w:ascii="Times New Roman" w:hAnsi="Times New Roman" w:cs="Times New Roman"/>
-          <w:color w:val="000000" w:themeColor="text1"/>
+          <w:lang w:val="sv-SE"/>
+        </w:rPr>
+      </w:pPr>
+      <w:r>
+        <w:rPr>
+          <w:rFonts w:ascii="Times New Roman" w:hAnsi="Times New Roman" w:cs="Times New Roman"/>
           <w:lang w:val="sv-SE"/>
         </w:rPr>
         <w:t>En klassificeringsmodell skulle kunna användas för att tex förutspå vilken kategori en person tänker på, djur, byggnad eller transportmedel. Höger, vänster, upp, ner.</w:t>
@@ -507,7 +489,6 @@
           <w:rFonts w:ascii="Times New Roman" w:hAnsi="Times New Roman" w:cs="Times New Roman"/>
           <w:i/>
           <w:iCs/>
-          <w:color w:val="000000" w:themeColor="text1"/>
         </w:rPr>
       </w:pPr>
     </w:p>
@@ -517,7 +498,6 @@
           <w:rFonts w:ascii="Times New Roman" w:hAnsi="Times New Roman" w:cs="Times New Roman"/>
           <w:i/>
           <w:iCs/>
-          <w:color w:val="000000" w:themeColor="text1"/>
         </w:rPr>
       </w:pPr>
       <w:r>
@@ -525,7 +505,6 @@
           <w:rFonts w:ascii="Times New Roman" w:hAnsi="Times New Roman" w:cs="Times New Roman"/>
           <w:i/>
           <w:iCs/>
-          <w:color w:val="000000" w:themeColor="text1"/>
         </w:rPr>
         <w:t xml:space="preserve">Vad är Root Mean Squared Error (RMSE)? </w:t>
       </w:r>
@@ -534,31 +513,227 @@
       <w:pPr>
         <w:rPr>
           <w:rFonts w:ascii="Times New Roman" w:hAnsi="Times New Roman" w:cs="Times New Roman"/>
-          <w:color w:val="000000" w:themeColor="text1"/>
-          <w:lang w:val="sv-SE"/>
-        </w:rPr>
-      </w:pPr>
-      <w:r>
-        <w:rPr>
-          <w:rFonts w:ascii="Times New Roman" w:hAnsi="Times New Roman" w:cs="Times New Roman"/>
-          <w:color w:val="000000" w:themeColor="text1"/>
-          <w:lang w:val="sv-SE"/>
-        </w:rPr>
-        <w:t>Man skulle kunna tänka på det som ett medelvärde för hur många fel modellen gör (eller egentligen är det ett medelvärde av de kvadrerade felen).</w:t>
-      </w:r>
-    </w:p>
-    <w:p>
-      <w:pPr>
-        <w:rPr>
-          <w:rFonts w:ascii="Times New Roman" w:hAnsi="Times New Roman" w:cs="Times New Roman"/>
-          <w:color w:val="000000" w:themeColor="text1"/>
-          <w:lang w:val="sv-SE"/>
-        </w:rPr>
-      </w:pPr>
-      <w:r>
-        <w:rPr>
-          <w:rFonts w:ascii="Times New Roman" w:hAnsi="Times New Roman" w:cs="Times New Roman"/>
-          <w:color w:val="000000" w:themeColor="text1"/>
+          <w:lang w:val="sv-SE"/>
+        </w:rPr>
+      </w:pPr>
+      <w:r>
+        <w:rPr>
+          <w:rFonts w:ascii="Times New Roman" w:hAnsi="Times New Roman" w:cs="Times New Roman"/>
+          <w:lang w:val="sv-SE"/>
+        </w:rPr>
+        <w:t xml:space="preserve">RMSE används som ett mått </w:t>
+      </w:r>
+      <w:r>
+        <w:rPr>
+          <w:rFonts w:ascii="Times New Roman" w:hAnsi="Times New Roman" w:cs="Times New Roman"/>
+          <w:lang w:val="sv-SE"/>
+        </w:rPr>
+        <w:t>för att kunna utvärdera hur</w:t>
+      </w:r>
+      <w:r>
+        <w:rPr>
+          <w:rFonts w:ascii="Times New Roman" w:hAnsi="Times New Roman" w:cs="Times New Roman"/>
+          <w:lang w:val="sv-SE"/>
+        </w:rPr>
+        <w:t xml:space="preserve"> bra en </w:t>
+      </w:r>
+      <w:proofErr w:type="spellStart"/>
+      <w:r>
+        <w:rPr>
+          <w:rFonts w:ascii="Times New Roman" w:hAnsi="Times New Roman" w:cs="Times New Roman"/>
+          <w:lang w:val="sv-SE"/>
+        </w:rPr>
+        <w:t>regressionmodell</w:t>
+      </w:r>
+      <w:proofErr w:type="spellEnd"/>
+      <w:r>
+        <w:rPr>
+          <w:rFonts w:ascii="Times New Roman" w:hAnsi="Times New Roman" w:cs="Times New Roman"/>
+          <w:lang w:val="sv-SE"/>
+        </w:rPr>
+        <w:t xml:space="preserve"> är</w:t>
+      </w:r>
+      <w:r>
+        <w:rPr>
+          <w:rFonts w:ascii="Times New Roman" w:hAnsi="Times New Roman" w:cs="Times New Roman"/>
+          <w:lang w:val="sv-SE"/>
+        </w:rPr>
+        <w:t xml:space="preserve"> (en </w:t>
+      </w:r>
+      <w:r>
+        <w:rPr>
+          <w:rFonts w:ascii="Times New Roman" w:hAnsi="Times New Roman" w:cs="Times New Roman"/>
+          <w:lang w:val="sv-SE"/>
+        </w:rPr>
+        <w:t xml:space="preserve">av flera olika </w:t>
+      </w:r>
+      <w:r>
+        <w:rPr>
+          <w:rFonts w:ascii="Times New Roman" w:hAnsi="Times New Roman" w:cs="Times New Roman"/>
+          <w:lang w:val="sv-SE"/>
+        </w:rPr>
+        <w:t>typ</w:t>
+      </w:r>
+      <w:r>
+        <w:rPr>
+          <w:rFonts w:ascii="Times New Roman" w:hAnsi="Times New Roman" w:cs="Times New Roman"/>
+          <w:lang w:val="sv-SE"/>
+        </w:rPr>
+        <w:t>er</w:t>
+      </w:r>
+      <w:r>
+        <w:rPr>
+          <w:rFonts w:ascii="Times New Roman" w:hAnsi="Times New Roman" w:cs="Times New Roman"/>
+          <w:lang w:val="sv-SE"/>
+        </w:rPr>
+        <w:t xml:space="preserve"> av mått)</w:t>
+      </w:r>
+      <w:r>
+        <w:rPr>
+          <w:rFonts w:ascii="Times New Roman" w:hAnsi="Times New Roman" w:cs="Times New Roman"/>
+          <w:lang w:val="sv-SE"/>
+        </w:rPr>
+        <w:t>, alltså hur bra den har lyckats att förutspå ny data</w:t>
+      </w:r>
+      <w:r>
+        <w:rPr>
+          <w:rFonts w:ascii="Times New Roman" w:hAnsi="Times New Roman" w:cs="Times New Roman"/>
+          <w:lang w:val="sv-SE"/>
+        </w:rPr>
+        <w:t>.</w:t>
+      </w:r>
+      <w:r>
+        <w:rPr>
+          <w:rFonts w:ascii="Times New Roman" w:hAnsi="Times New Roman" w:cs="Times New Roman"/>
+          <w:lang w:val="sv-SE"/>
+        </w:rPr>
+        <w:t xml:space="preserve"> För att utvärdera modellen.</w:t>
+      </w:r>
+      <w:r>
+        <w:rPr>
+          <w:rFonts w:ascii="Times New Roman" w:hAnsi="Times New Roman" w:cs="Times New Roman"/>
+          <w:lang w:val="sv-SE"/>
+        </w:rPr>
+        <w:t xml:space="preserve"> </w:t>
+      </w:r>
+      <w:r>
+        <w:rPr>
+          <w:rFonts w:ascii="Times New Roman" w:hAnsi="Times New Roman" w:cs="Times New Roman"/>
+          <w:lang w:val="sv-SE"/>
+        </w:rPr>
+        <w:t>För att få en intuitiv förståelse för</w:t>
+      </w:r>
+      <w:r>
+        <w:rPr>
+          <w:rFonts w:ascii="Times New Roman" w:hAnsi="Times New Roman" w:cs="Times New Roman"/>
+          <w:lang w:val="sv-SE"/>
+        </w:rPr>
+        <w:t xml:space="preserve"> </w:t>
+      </w:r>
+      <w:r>
+        <w:rPr>
+          <w:rFonts w:ascii="Times New Roman" w:hAnsi="Times New Roman" w:cs="Times New Roman"/>
+          <w:lang w:val="sv-SE"/>
+        </w:rPr>
+        <w:t xml:space="preserve">RMSE </w:t>
+      </w:r>
+      <w:r>
+        <w:rPr>
+          <w:rFonts w:ascii="Times New Roman" w:hAnsi="Times New Roman" w:cs="Times New Roman"/>
+          <w:lang w:val="sv-SE"/>
+        </w:rPr>
+        <w:t xml:space="preserve">skulle man kunna tänka på det </w:t>
+      </w:r>
+      <w:r>
+        <w:rPr>
+          <w:rFonts w:ascii="Times New Roman" w:hAnsi="Times New Roman" w:cs="Times New Roman"/>
+          <w:lang w:val="sv-SE"/>
+        </w:rPr>
+        <w:t>som ett mått som visar</w:t>
+      </w:r>
+      <w:r>
+        <w:rPr>
+          <w:rFonts w:ascii="Times New Roman" w:hAnsi="Times New Roman" w:cs="Times New Roman"/>
+          <w:lang w:val="sv-SE"/>
+        </w:rPr>
+        <w:t xml:space="preserve"> medelvärde</w:t>
+      </w:r>
+      <w:r>
+        <w:rPr>
+          <w:rFonts w:ascii="Times New Roman" w:hAnsi="Times New Roman" w:cs="Times New Roman"/>
+          <w:lang w:val="sv-SE"/>
+        </w:rPr>
+        <w:t>t</w:t>
+      </w:r>
+      <w:r>
+        <w:rPr>
+          <w:rFonts w:ascii="Times New Roman" w:hAnsi="Times New Roman" w:cs="Times New Roman"/>
+          <w:lang w:val="sv-SE"/>
+        </w:rPr>
+        <w:t xml:space="preserve"> för hur m</w:t>
+      </w:r>
+      <w:r>
+        <w:rPr>
+          <w:rFonts w:ascii="Times New Roman" w:hAnsi="Times New Roman" w:cs="Times New Roman"/>
+          <w:lang w:val="sv-SE"/>
+        </w:rPr>
+        <w:t>ycket</w:t>
+      </w:r>
+      <w:r>
+        <w:rPr>
+          <w:rFonts w:ascii="Times New Roman" w:hAnsi="Times New Roman" w:cs="Times New Roman"/>
+          <w:lang w:val="sv-SE"/>
+        </w:rPr>
+        <w:t xml:space="preserve"> fel modellen gör (eller egentligen </w:t>
+      </w:r>
+      <w:r>
+        <w:rPr>
+          <w:rFonts w:ascii="Times New Roman" w:hAnsi="Times New Roman" w:cs="Times New Roman"/>
+          <w:lang w:val="sv-SE"/>
+        </w:rPr>
+        <w:t>standardavvikelsen för felen).</w:t>
+      </w:r>
+      <w:r>
+        <w:rPr>
+          <w:rFonts w:ascii="Times New Roman" w:hAnsi="Times New Roman" w:cs="Times New Roman"/>
+          <w:lang w:val="sv-SE"/>
+        </w:rPr>
+        <w:t xml:space="preserve"> </w:t>
+      </w:r>
+      <w:proofErr w:type="spellStart"/>
+      <w:r>
+        <w:rPr>
+          <w:rFonts w:ascii="Times New Roman" w:hAnsi="Times New Roman" w:cs="Times New Roman"/>
+          <w:lang w:val="sv-SE"/>
+        </w:rPr>
+        <w:t>Euclidean</w:t>
+      </w:r>
+      <w:proofErr w:type="spellEnd"/>
+      <w:r>
+        <w:rPr>
+          <w:rFonts w:ascii="Times New Roman" w:hAnsi="Times New Roman" w:cs="Times New Roman"/>
+          <w:lang w:val="sv-SE"/>
+        </w:rPr>
+        <w:t xml:space="preserve"> norm. </w:t>
+      </w:r>
+      <w:r>
+        <w:rPr>
+          <w:rFonts w:ascii="Times New Roman" w:hAnsi="Times New Roman" w:cs="Times New Roman"/>
+          <w:lang w:val="sv-SE"/>
+        </w:rPr>
+        <w:t>RMSE</w:t>
+      </w:r>
+    </w:p>
+    <w:p>
+      <w:pPr>
+        <w:rPr>
+          <w:rFonts w:ascii="Times New Roman" w:hAnsi="Times New Roman" w:cs="Times New Roman"/>
+          <w:lang w:val="sv-SE"/>
+        </w:rPr>
+      </w:pPr>
+      <w:r>
+        <w:rPr>
+          <w:rFonts w:ascii="Times New Roman" w:hAnsi="Times New Roman" w:cs="Times New Roman"/>
           <w:lang w:val="sv-SE"/>
         </w:rPr>
         <w:t xml:space="preserve">Loss </w:t>
@@ -567,7 +742,6 @@
       <w:r>
         <w:rPr>
           <w:rFonts w:ascii="Times New Roman" w:hAnsi="Times New Roman" w:cs="Times New Roman"/>
-          <w:color w:val="000000" w:themeColor="text1"/>
           <w:lang w:val="sv-SE"/>
         </w:rPr>
         <w:t>function</w:t>
@@ -576,7 +750,29 @@
       <w:r>
         <w:rPr>
           <w:rFonts w:ascii="Times New Roman" w:hAnsi="Times New Roman" w:cs="Times New Roman"/>
-          <w:color w:val="000000" w:themeColor="text1"/>
+          <w:lang w:val="sv-SE"/>
+        </w:rPr>
+        <w:t xml:space="preserve"> (fast bara MSE är loss </w:t>
+      </w:r>
+      <w:proofErr w:type="spellStart"/>
+      <w:r>
+        <w:rPr>
+          <w:rFonts w:ascii="Times New Roman" w:hAnsi="Times New Roman" w:cs="Times New Roman"/>
+          <w:lang w:val="sv-SE"/>
+        </w:rPr>
+        <w:t>function</w:t>
+      </w:r>
+      <w:proofErr w:type="spellEnd"/>
+      <w:r>
+        <w:rPr>
+          <w:rFonts w:ascii="Times New Roman" w:hAnsi="Times New Roman" w:cs="Times New Roman"/>
+          <w:lang w:val="sv-SE"/>
+        </w:rPr>
+        <w:t xml:space="preserve"> för OLS)</w:t>
+      </w:r>
+      <w:r>
+        <w:rPr>
+          <w:rFonts w:ascii="Times New Roman" w:hAnsi="Times New Roman" w:cs="Times New Roman"/>
           <w:lang w:val="sv-SE"/>
         </w:rPr>
         <w:t xml:space="preserve">, </w:t>
@@ -585,7 +781,6 @@
       <w:r>
         <w:rPr>
           <w:rFonts w:ascii="Times New Roman" w:hAnsi="Times New Roman" w:cs="Times New Roman"/>
-          <w:color w:val="000000" w:themeColor="text1"/>
           <w:lang w:val="sv-SE"/>
         </w:rPr>
         <w:t>evaluation</w:t>
@@ -594,7 +789,6 @@
       <w:r>
         <w:rPr>
           <w:rFonts w:ascii="Times New Roman" w:hAnsi="Times New Roman" w:cs="Times New Roman"/>
-          <w:color w:val="000000" w:themeColor="text1"/>
           <w:lang w:val="sv-SE"/>
         </w:rPr>
         <w:t xml:space="preserve">, ett mått på hur bra modellen är. Använd inom regression för att hitta den bästa ”linjen”, alltså den modell som bäst predicerar </w:t>
@@ -603,7 +797,6 @@
       <w:r>
         <w:rPr>
           <w:rFonts w:ascii="Times New Roman" w:hAnsi="Times New Roman" w:cs="Times New Roman"/>
-          <w:color w:val="000000" w:themeColor="text1"/>
           <w:lang w:val="sv-SE"/>
         </w:rPr>
         <w:t>datan</w:t>
@@ -612,7 +805,6 @@
       <w:r>
         <w:rPr>
           <w:rFonts w:ascii="Times New Roman" w:hAnsi="Times New Roman" w:cs="Times New Roman"/>
-          <w:color w:val="000000" w:themeColor="text1"/>
           <w:lang w:val="sv-SE"/>
         </w:rPr>
         <w:t xml:space="preserve">. </w:t>
@@ -620,7 +812,6 @@
       <w:r>
         <w:rPr>
           <w:rFonts w:ascii="Times New Roman" w:hAnsi="Times New Roman" w:cs="Times New Roman"/>
-          <w:color w:val="000000" w:themeColor="text1"/>
           <w:lang w:val="sv-SE"/>
         </w:rPr>
         <w:t>Hitta de bästa koefficienterna.</w:t>
@@ -630,14 +821,12 @@
       <w:pPr>
         <w:rPr>
           <w:rFonts w:ascii="Times New Roman" w:hAnsi="Times New Roman" w:cs="Times New Roman"/>
-          <w:color w:val="000000" w:themeColor="text1"/>
-          <w:lang w:val="sv-SE"/>
-        </w:rPr>
-      </w:pPr>
-      <w:r>
-        <w:rPr>
-          <w:rFonts w:ascii="Times New Roman" w:hAnsi="Times New Roman" w:cs="Times New Roman"/>
-          <w:color w:val="000000" w:themeColor="text1"/>
+          <w:lang w:val="sv-SE"/>
+        </w:rPr>
+      </w:pPr>
+      <w:r>
+        <w:rPr>
+          <w:rFonts w:ascii="Times New Roman" w:hAnsi="Times New Roman" w:cs="Times New Roman"/>
           <w:lang w:val="sv-SE"/>
         </w:rPr>
         <w:t>Medelvärdet av de kvadrerade felen, alltså skillnaden mellan det faktiska värdet och det predicerade värdet. Roten ur.</w:t>
@@ -649,7 +838,6 @@
           <w:rFonts w:ascii="Times New Roman" w:hAnsi="Times New Roman" w:cs="Times New Roman"/>
           <w:i/>
           <w:iCs/>
-          <w:color w:val="000000" w:themeColor="text1"/>
         </w:rPr>
       </w:pPr>
     </w:p>
@@ -659,7 +847,6 @@
           <w:rFonts w:ascii="Times New Roman" w:hAnsi="Times New Roman" w:cs="Times New Roman"/>
           <w:i/>
           <w:iCs/>
-          <w:color w:val="000000" w:themeColor="text1"/>
         </w:rPr>
       </w:pPr>
       <w:r>
@@ -667,7 +854,6 @@
           <w:rFonts w:ascii="Times New Roman" w:hAnsi="Times New Roman" w:cs="Times New Roman"/>
           <w:i/>
           <w:iCs/>
-          <w:color w:val="000000" w:themeColor="text1"/>
         </w:rPr>
         <w:t xml:space="preserve">Vad är en ”confusion matrix”? </w:t>
       </w:r>
@@ -676,14 +862,12 @@
       <w:pPr>
         <w:rPr>
           <w:rFonts w:ascii="Times New Roman" w:hAnsi="Times New Roman" w:cs="Times New Roman"/>
-          <w:color w:val="000000" w:themeColor="text1"/>
-          <w:lang w:val="sv-SE"/>
-        </w:rPr>
-      </w:pPr>
-      <w:r>
-        <w:rPr>
-          <w:rFonts w:ascii="Times New Roman" w:hAnsi="Times New Roman" w:cs="Times New Roman"/>
-          <w:color w:val="000000" w:themeColor="text1"/>
+          <w:lang w:val="sv-SE"/>
+        </w:rPr>
+      </w:pPr>
+      <w:r>
+        <w:rPr>
+          <w:rFonts w:ascii="Times New Roman" w:hAnsi="Times New Roman" w:cs="Times New Roman"/>
           <w:lang w:val="sv-SE"/>
         </w:rPr>
         <w:t>En matris som visar en frekvenstabell över predicerade värden jämfört med de faktiska värdena.</w:t>
@@ -691,7 +875,6 @@
       <w:r>
         <w:rPr>
           <w:rFonts w:ascii="Times New Roman" w:hAnsi="Times New Roman" w:cs="Times New Roman"/>
-          <w:color w:val="000000" w:themeColor="text1"/>
           <w:lang w:val="sv-SE"/>
         </w:rPr>
         <w:t xml:space="preserve"> För en klassificerare. Används för att utvärdera modellen. Kan få ut flera intressanta mått från matrisen, såsom </w:t>
@@ -700,7 +883,6 @@
       <w:r>
         <w:rPr>
           <w:rFonts w:ascii="Times New Roman" w:hAnsi="Times New Roman" w:cs="Times New Roman"/>
-          <w:color w:val="000000" w:themeColor="text1"/>
           <w:lang w:val="sv-SE"/>
         </w:rPr>
         <w:t>accuracy</w:t>
@@ -709,7 +891,6 @@
       <w:r>
         <w:rPr>
           <w:rFonts w:ascii="Times New Roman" w:hAnsi="Times New Roman" w:cs="Times New Roman"/>
-          <w:color w:val="000000" w:themeColor="text1"/>
           <w:lang w:val="sv-SE"/>
         </w:rPr>
         <w:t xml:space="preserve">, </w:t>
@@ -718,7 +899,6 @@
       <w:r>
         <w:rPr>
           <w:rFonts w:ascii="Times New Roman" w:hAnsi="Times New Roman" w:cs="Times New Roman"/>
-          <w:color w:val="000000" w:themeColor="text1"/>
           <w:lang w:val="sv-SE"/>
         </w:rPr>
         <w:t>precsion</w:t>
@@ -727,7 +907,6 @@
       <w:r>
         <w:rPr>
           <w:rFonts w:ascii="Times New Roman" w:hAnsi="Times New Roman" w:cs="Times New Roman"/>
-          <w:color w:val="000000" w:themeColor="text1"/>
           <w:lang w:val="sv-SE"/>
         </w:rPr>
         <w:t xml:space="preserve">, </w:t>
@@ -736,7 +915,6 @@
       <w:r>
         <w:rPr>
           <w:rFonts w:ascii="Times New Roman" w:hAnsi="Times New Roman" w:cs="Times New Roman"/>
-          <w:color w:val="000000" w:themeColor="text1"/>
           <w:lang w:val="sv-SE"/>
         </w:rPr>
         <w:t>recall</w:t>
@@ -745,7 +923,6 @@
       <w:r>
         <w:rPr>
           <w:rFonts w:ascii="Times New Roman" w:hAnsi="Times New Roman" w:cs="Times New Roman"/>
-          <w:color w:val="000000" w:themeColor="text1"/>
           <w:lang w:val="sv-SE"/>
         </w:rPr>
         <w:t xml:space="preserve"> och </w:t>
@@ -754,7 +931,6 @@
       <w:r>
         <w:rPr>
           <w:rFonts w:ascii="Times New Roman" w:hAnsi="Times New Roman" w:cs="Times New Roman"/>
-          <w:color w:val="000000" w:themeColor="text1"/>
           <w:lang w:val="sv-SE"/>
         </w:rPr>
         <w:t>False</w:t>
@@ -763,7 +939,6 @@
       <w:r>
         <w:rPr>
           <w:rFonts w:ascii="Times New Roman" w:hAnsi="Times New Roman" w:cs="Times New Roman"/>
-          <w:color w:val="000000" w:themeColor="text1"/>
           <w:lang w:val="sv-SE"/>
         </w:rPr>
         <w:t xml:space="preserve"> Positive Rate.</w:t>
@@ -775,7 +950,6 @@
           <w:rFonts w:ascii="Times New Roman" w:hAnsi="Times New Roman" w:cs="Times New Roman"/>
           <w:i/>
           <w:iCs/>
-          <w:color w:val="000000" w:themeColor="text1"/>
         </w:rPr>
       </w:pPr>
     </w:p>
@@ -785,7 +959,6 @@
           <w:rFonts w:ascii="Times New Roman" w:hAnsi="Times New Roman" w:cs="Times New Roman"/>
           <w:i/>
           <w:iCs/>
-          <w:color w:val="000000" w:themeColor="text1"/>
         </w:rPr>
       </w:pPr>
       <w:r>
@@ -793,7 +966,6 @@
           <w:rFonts w:ascii="Times New Roman" w:hAnsi="Times New Roman" w:cs="Times New Roman"/>
           <w:i/>
           <w:iCs/>
-          <w:color w:val="000000" w:themeColor="text1"/>
         </w:rPr>
         <w:t xml:space="preserve">Om man delar upp datan i träning, validering och test – hur används respektive del? </w:t>
       </w:r>
@@ -802,14 +974,12 @@
       <w:pPr>
         <w:rPr>
           <w:rFonts w:ascii="Times New Roman" w:hAnsi="Times New Roman" w:cs="Times New Roman"/>
-          <w:color w:val="000000" w:themeColor="text1"/>
-          <w:lang w:val="sv-SE"/>
-        </w:rPr>
-      </w:pPr>
-      <w:r>
-        <w:rPr>
-          <w:rFonts w:ascii="Times New Roman" w:hAnsi="Times New Roman" w:cs="Times New Roman"/>
-          <w:color w:val="000000" w:themeColor="text1"/>
+          <w:lang w:val="sv-SE"/>
+        </w:rPr>
+      </w:pPr>
+      <w:r>
+        <w:rPr>
+          <w:rFonts w:ascii="Times New Roman" w:hAnsi="Times New Roman" w:cs="Times New Roman"/>
           <w:lang w:val="sv-SE"/>
         </w:rPr>
         <w:t>Träningsdelen används för att träna modeller, fit metoden.</w:t>
@@ -819,7 +989,6 @@
       <w:pPr>
         <w:rPr>
           <w:rFonts w:ascii="Times New Roman" w:hAnsi="Times New Roman" w:cs="Times New Roman"/>
-          <w:color w:val="000000" w:themeColor="text1"/>
           <w:lang w:val="sv-SE"/>
         </w:rPr>
       </w:pPr>
@@ -827,7 +996,6 @@
       <w:r>
         <w:rPr>
           <w:rFonts w:ascii="Times New Roman" w:hAnsi="Times New Roman" w:cs="Times New Roman"/>
-          <w:color w:val="000000" w:themeColor="text1"/>
           <w:lang w:val="sv-SE"/>
         </w:rPr>
         <w:t>Valideringsdatan</w:t>
@@ -836,7 +1004,6 @@
       <w:r>
         <w:rPr>
           <w:rFonts w:ascii="Times New Roman" w:hAnsi="Times New Roman" w:cs="Times New Roman"/>
-          <w:color w:val="000000" w:themeColor="text1"/>
           <w:lang w:val="sv-SE"/>
         </w:rPr>
         <w:t xml:space="preserve"> används för att välja modell eller hyperparametrar.</w:t>
@@ -846,14 +1013,12 @@
       <w:pPr>
         <w:rPr>
           <w:rFonts w:ascii="Times New Roman" w:hAnsi="Times New Roman" w:cs="Times New Roman"/>
-          <w:color w:val="000000" w:themeColor="text1"/>
-          <w:lang w:val="sv-SE"/>
-        </w:rPr>
-      </w:pPr>
-      <w:r>
-        <w:rPr>
-          <w:rFonts w:ascii="Times New Roman" w:hAnsi="Times New Roman" w:cs="Times New Roman"/>
-          <w:color w:val="000000" w:themeColor="text1"/>
+          <w:lang w:val="sv-SE"/>
+        </w:rPr>
+      </w:pPr>
+      <w:r>
+        <w:rPr>
+          <w:rFonts w:ascii="Times New Roman" w:hAnsi="Times New Roman" w:cs="Times New Roman"/>
           <w:lang w:val="sv-SE"/>
         </w:rPr>
         <w:t xml:space="preserve">Och </w:t>
@@ -862,7 +1027,6 @@
       <w:r>
         <w:rPr>
           <w:rFonts w:ascii="Times New Roman" w:hAnsi="Times New Roman" w:cs="Times New Roman"/>
-          <w:color w:val="000000" w:themeColor="text1"/>
           <w:lang w:val="sv-SE"/>
         </w:rPr>
         <w:t>testdatan</w:t>
@@ -871,7 +1035,6 @@
       <w:r>
         <w:rPr>
           <w:rFonts w:ascii="Times New Roman" w:hAnsi="Times New Roman" w:cs="Times New Roman"/>
-          <w:color w:val="000000" w:themeColor="text1"/>
           <w:lang w:val="sv-SE"/>
         </w:rPr>
         <w:t xml:space="preserve"> används i slutet för att testa vår valda modell på ny data.</w:t>
@@ -883,7 +1046,6 @@
           <w:rFonts w:ascii="Times New Roman" w:hAnsi="Times New Roman" w:cs="Times New Roman"/>
           <w:i/>
           <w:iCs/>
-          <w:color w:val="000000" w:themeColor="text1"/>
         </w:rPr>
       </w:pPr>
     </w:p>
@@ -893,7 +1055,6 @@
           <w:rFonts w:ascii="Times New Roman" w:hAnsi="Times New Roman" w:cs="Times New Roman"/>
           <w:i/>
           <w:iCs/>
-          <w:color w:val="000000" w:themeColor="text1"/>
         </w:rPr>
       </w:pPr>
       <w:r>
@@ -901,7 +1062,6 @@
           <w:rFonts w:ascii="Times New Roman" w:hAnsi="Times New Roman" w:cs="Times New Roman"/>
           <w:i/>
           <w:iCs/>
-          <w:color w:val="000000" w:themeColor="text1"/>
         </w:rPr>
         <w:t xml:space="preserve">Vad är en parameter för något? Ge ett exempel. </w:t>
       </w:r>
@@ -912,7 +1072,6 @@
           <w:rFonts w:ascii="Times New Roman" w:hAnsi="Times New Roman" w:cs="Times New Roman"/>
           <w:i/>
           <w:iCs/>
-          <w:color w:val="000000" w:themeColor="text1"/>
         </w:rPr>
       </w:pPr>
     </w:p>
@@ -922,7 +1081,6 @@
           <w:rFonts w:ascii="Times New Roman" w:hAnsi="Times New Roman" w:cs="Times New Roman"/>
           <w:i/>
           <w:iCs/>
-          <w:color w:val="000000" w:themeColor="text1"/>
         </w:rPr>
       </w:pPr>
       <w:r>
@@ -930,8 +1088,8 @@
           <w:rFonts w:ascii="Times New Roman" w:hAnsi="Times New Roman" w:cs="Times New Roman"/>
           <w:i/>
           <w:iCs/>
-          <w:color w:val="000000" w:themeColor="text1"/>
-        </w:rPr>
+        </w:rPr>
+        <w:lastRenderedPageBreak/>
         <w:t xml:space="preserve">Vad är en hyperparameter för något? Ge ett exempel. </w:t>
       </w:r>
     </w:p>
@@ -941,7 +1099,6 @@
           <w:rFonts w:ascii="Times New Roman" w:hAnsi="Times New Roman" w:cs="Times New Roman"/>
           <w:i/>
           <w:iCs/>
-          <w:color w:val="000000" w:themeColor="text1"/>
         </w:rPr>
       </w:pPr>
     </w:p>
@@ -951,7 +1108,6 @@
           <w:rFonts w:ascii="Times New Roman" w:hAnsi="Times New Roman" w:cs="Times New Roman"/>
           <w:i/>
           <w:iCs/>
-          <w:color w:val="000000" w:themeColor="text1"/>
         </w:rPr>
       </w:pPr>
       <w:r>
@@ -959,7 +1115,6 @@
           <w:rFonts w:ascii="Times New Roman" w:hAnsi="Times New Roman" w:cs="Times New Roman"/>
           <w:i/>
           <w:iCs/>
-          <w:color w:val="000000" w:themeColor="text1"/>
         </w:rPr>
         <w:t xml:space="preserve">Vad är GridSearchCV i Scikit-learn? Ge ett exempel på vad det kan användas till. </w:t>
       </w:r>
@@ -968,29 +1123,25 @@
       <w:pPr>
         <w:rPr>
           <w:rFonts w:ascii="Times New Roman" w:hAnsi="Times New Roman" w:cs="Times New Roman"/>
-          <w:color w:val="000000" w:themeColor="text1"/>
-        </w:rPr>
-      </w:pPr>
-    </w:p>
-    <w:p>
-      <w:pPr>
-        <w:rPr>
-          <w:rFonts w:ascii="Times New Roman" w:hAnsi="Times New Roman" w:cs="Times New Roman"/>
-          <w:color w:val="000000" w:themeColor="text1"/>
-        </w:rPr>
-      </w:pPr>
-    </w:p>
-    <w:p>
-      <w:pPr>
-        <w:rPr>
-          <w:rFonts w:ascii="Times New Roman" w:hAnsi="Times New Roman" w:cs="Times New Roman"/>
-          <w:color w:val="000000" w:themeColor="text1"/>
-        </w:rPr>
-      </w:pPr>
-      <w:r>
-        <w:rPr>
-          <w:rFonts w:ascii="Times New Roman" w:hAnsi="Times New Roman" w:cs="Times New Roman"/>
-          <w:color w:val="000000" w:themeColor="text1"/>
+        </w:rPr>
+      </w:pPr>
+    </w:p>
+    <w:p>
+      <w:pPr>
+        <w:rPr>
+          <w:rFonts w:ascii="Times New Roman" w:hAnsi="Times New Roman" w:cs="Times New Roman"/>
+        </w:rPr>
+      </w:pPr>
+    </w:p>
+    <w:p>
+      <w:pPr>
+        <w:rPr>
+          <w:rFonts w:ascii="Times New Roman" w:hAnsi="Times New Roman" w:cs="Times New Roman"/>
+        </w:rPr>
+      </w:pPr>
+      <w:r>
+        <w:rPr>
+          <w:rFonts w:ascii="Times New Roman" w:hAnsi="Times New Roman" w:cs="Times New Roman"/>
         </w:rPr>
         <w:t xml:space="preserve">2. Rapport </w:t>
       </w:r>
@@ -999,13 +1150,11 @@
       <w:pPr>
         <w:rPr>
           <w:rFonts w:ascii="Times New Roman" w:hAnsi="Times New Roman" w:cs="Times New Roman"/>
-          <w:color w:val="000000" w:themeColor="text1"/>
-        </w:rPr>
-      </w:pPr>
-      <w:r>
-        <w:rPr>
-          <w:rFonts w:ascii="Times New Roman" w:hAnsi="Times New Roman" w:cs="Times New Roman"/>
-          <w:color w:val="000000" w:themeColor="text1"/>
+        </w:rPr>
+      </w:pPr>
+      <w:r>
+        <w:rPr>
+          <w:rFonts w:ascii="Times New Roman" w:hAnsi="Times New Roman" w:cs="Times New Roman"/>
         </w:rPr>
         <w:t xml:space="preserve">En ”grov mall” för hur rapporten skall vara strukturerad kan ni se nedan. </w:t>
       </w:r>
@@ -1014,13 +1163,11 @@
       <w:pPr>
         <w:rPr>
           <w:rFonts w:ascii="Times New Roman" w:hAnsi="Times New Roman" w:cs="Times New Roman"/>
-          <w:color w:val="000000" w:themeColor="text1"/>
-        </w:rPr>
-      </w:pPr>
-      <w:r>
-        <w:rPr>
-          <w:rFonts w:ascii="Times New Roman" w:hAnsi="Times New Roman" w:cs="Times New Roman"/>
-          <w:color w:val="000000" w:themeColor="text1"/>
+        </w:rPr>
+      </w:pPr>
+      <w:r>
+        <w:rPr>
+          <w:rFonts w:ascii="Times New Roman" w:hAnsi="Times New Roman" w:cs="Times New Roman"/>
         </w:rPr>
         <w:t xml:space="preserve">Introduktion som innehåller underrubrikerna: - Bakgrund </w:t>
       </w:r>
@@ -1029,13 +1176,11 @@
       <w:pPr>
         <w:rPr>
           <w:rFonts w:ascii="Times New Roman" w:hAnsi="Times New Roman" w:cs="Times New Roman"/>
-          <w:color w:val="000000" w:themeColor="text1"/>
-        </w:rPr>
-      </w:pPr>
-      <w:r>
-        <w:rPr>
-          <w:rFonts w:ascii="Times New Roman" w:hAnsi="Times New Roman" w:cs="Times New Roman"/>
-          <w:color w:val="000000" w:themeColor="text1"/>
+        </w:rPr>
+      </w:pPr>
+      <w:r>
+        <w:rPr>
+          <w:rFonts w:ascii="Times New Roman" w:hAnsi="Times New Roman" w:cs="Times New Roman"/>
         </w:rPr>
         <w:t xml:space="preserve">- Syfte och Frågeställning </w:t>
       </w:r>
@@ -1044,13 +1189,11 @@
       <w:pPr>
         <w:rPr>
           <w:rFonts w:ascii="Times New Roman" w:hAnsi="Times New Roman" w:cs="Times New Roman"/>
-          <w:color w:val="000000" w:themeColor="text1"/>
-        </w:rPr>
-      </w:pPr>
-      <w:r>
-        <w:rPr>
-          <w:rFonts w:ascii="Times New Roman" w:hAnsi="Times New Roman" w:cs="Times New Roman"/>
-          <w:color w:val="000000" w:themeColor="text1"/>
+        </w:rPr>
+      </w:pPr>
+      <w:r>
+        <w:rPr>
+          <w:rFonts w:ascii="Times New Roman" w:hAnsi="Times New Roman" w:cs="Times New Roman"/>
         </w:rPr>
         <w:t xml:space="preserve">Databeskrivning / EDA (Exploratory Data Analysis) </w:t>
       </w:r>
@@ -1059,13 +1202,11 @@
       <w:pPr>
         <w:rPr>
           <w:rFonts w:ascii="Times New Roman" w:hAnsi="Times New Roman" w:cs="Times New Roman"/>
-          <w:color w:val="000000" w:themeColor="text1"/>
-        </w:rPr>
-      </w:pPr>
-      <w:r>
-        <w:rPr>
-          <w:rFonts w:ascii="Times New Roman" w:hAnsi="Times New Roman" w:cs="Times New Roman"/>
-          <w:color w:val="000000" w:themeColor="text1"/>
+        </w:rPr>
+      </w:pPr>
+      <w:r>
+        <w:rPr>
+          <w:rFonts w:ascii="Times New Roman" w:hAnsi="Times New Roman" w:cs="Times New Roman"/>
         </w:rPr>
         <w:t xml:space="preserve">Metod och Modeller (Teori) </w:t>
       </w:r>
@@ -1074,13 +1215,11 @@
       <w:pPr>
         <w:rPr>
           <w:rFonts w:ascii="Times New Roman" w:hAnsi="Times New Roman" w:cs="Times New Roman"/>
-          <w:color w:val="000000" w:themeColor="text1"/>
-        </w:rPr>
-      </w:pPr>
-      <w:r>
-        <w:rPr>
-          <w:rFonts w:ascii="Times New Roman" w:hAnsi="Times New Roman" w:cs="Times New Roman"/>
-          <w:color w:val="000000" w:themeColor="text1"/>
+        </w:rPr>
+      </w:pPr>
+      <w:r>
+        <w:rPr>
+          <w:rFonts w:ascii="Times New Roman" w:hAnsi="Times New Roman" w:cs="Times New Roman"/>
         </w:rPr>
         <w:t xml:space="preserve">Projekt Resultat och Analys </w:t>
       </w:r>
@@ -1089,13 +1228,11 @@
       <w:pPr>
         <w:rPr>
           <w:rFonts w:ascii="Times New Roman" w:hAnsi="Times New Roman" w:cs="Times New Roman"/>
-          <w:color w:val="000000" w:themeColor="text1"/>
-        </w:rPr>
-      </w:pPr>
-      <w:r>
-        <w:rPr>
-          <w:rFonts w:ascii="Times New Roman" w:hAnsi="Times New Roman" w:cs="Times New Roman"/>
-          <w:color w:val="000000" w:themeColor="text1"/>
+        </w:rPr>
+      </w:pPr>
+      <w:r>
+        <w:rPr>
+          <w:rFonts w:ascii="Times New Roman" w:hAnsi="Times New Roman" w:cs="Times New Roman"/>
         </w:rPr>
         <w:t xml:space="preserve">- Resultat är deskriptiva i sin natur, t.ex. att man presenterar RMSE för sina olika modeller. Ofta kan tabeller vara användbara vid redogörelse av resultaten. </w:t>
       </w:r>
@@ -1104,13 +1241,11 @@
       <w:pPr>
         <w:rPr>
           <w:rFonts w:ascii="Times New Roman" w:hAnsi="Times New Roman" w:cs="Times New Roman"/>
-          <w:color w:val="000000" w:themeColor="text1"/>
-        </w:rPr>
-      </w:pPr>
-      <w:r>
-        <w:rPr>
-          <w:rFonts w:ascii="Times New Roman" w:hAnsi="Times New Roman" w:cs="Times New Roman"/>
-          <w:color w:val="000000" w:themeColor="text1"/>
+        </w:rPr>
+      </w:pPr>
+      <w:r>
+        <w:rPr>
+          <w:rFonts w:ascii="Times New Roman" w:hAnsi="Times New Roman" w:cs="Times New Roman"/>
         </w:rPr>
         <w:t xml:space="preserve">1 </w:t>
       </w:r>
@@ -1119,20 +1254,17 @@
       <w:pPr>
         <w:rPr>
           <w:rFonts w:ascii="Times New Roman" w:hAnsi="Times New Roman" w:cs="Times New Roman"/>
-          <w:color w:val="000000" w:themeColor="text1"/>
-        </w:rPr>
-      </w:pPr>
-      <w:r>
-        <w:rPr>
-          <w:rFonts w:ascii="Times New Roman" w:hAnsi="Times New Roman" w:cs="Times New Roman"/>
-          <w:color w:val="000000" w:themeColor="text1"/>
+        </w:rPr>
+      </w:pPr>
+      <w:r>
+        <w:rPr>
+          <w:rFonts w:ascii="Times New Roman" w:hAnsi="Times New Roman" w:cs="Times New Roman"/>
         </w:rPr>
         <w:t>5. Slutsats och förslag på potentiell vidareutveckling.</w:t>
       </w:r>
       <w:r>
         <w:rPr>
           <w:rFonts w:ascii="Times New Roman" w:hAnsi="Times New Roman" w:cs="Times New Roman"/>
-          <w:color w:val="000000" w:themeColor="text1"/>
         </w:rPr>
         <w:br/>
       </w:r>
@@ -1141,14 +1273,12 @@
           <w:rFonts w:ascii="Times New Roman" w:hAnsi="Times New Roman" w:cs="Times New Roman"/>
           <w:b/>
           <w:bCs/>
-          <w:color w:val="000000" w:themeColor="text1"/>
         </w:rPr>
         <w:t>Rapporten skall vara ca 2-3 sidor</w:t>
       </w:r>
       <w:r>
         <w:rPr>
           <w:rFonts w:ascii="Times New Roman" w:hAnsi="Times New Roman" w:cs="Times New Roman"/>
-          <w:color w:val="000000" w:themeColor="text1"/>
         </w:rPr>
         <w:t xml:space="preserve">. Skriv koncist och fundera på vad du vill lyfta fram. </w:t>
       </w:r>
@@ -1157,7 +1287,6 @@
       <w:pPr>
         <w:rPr>
           <w:rFonts w:ascii="Times New Roman" w:hAnsi="Times New Roman" w:cs="Times New Roman"/>
-          <w:color w:val="000000" w:themeColor="text1"/>
         </w:rPr>
       </w:pPr>
       <w:r>
@@ -1165,7 +1294,6 @@
           <w:rFonts w:ascii="Times New Roman" w:hAnsi="Times New Roman" w:cs="Times New Roman"/>
           <w:b/>
           <w:bCs/>
-          <w:color w:val="000000" w:themeColor="text1"/>
         </w:rPr>
         <w:t xml:space="preserve">Efter att du är klar skall du skriva en kort redogörelse i slutet av rapporten (detta ingår inte i de 2-3 sidorna): </w:t>
       </w:r>
@@ -1176,7 +1304,6 @@
           <w:rFonts w:ascii="Times New Roman" w:hAnsi="Times New Roman" w:cs="Times New Roman"/>
           <w:b/>
           <w:bCs/>
-          <w:color w:val="000000" w:themeColor="text1"/>
         </w:rPr>
       </w:pPr>
       <w:r>
@@ -1184,7 +1311,6 @@
           <w:rFonts w:ascii="Times New Roman" w:hAnsi="Times New Roman" w:cs="Times New Roman"/>
           <w:b/>
           <w:bCs/>
-          <w:color w:val="000000" w:themeColor="text1"/>
         </w:rPr>
         <w:t xml:space="preserve">Utmaningar du haft under arbetet samt hur du hanterat dem. </w:t>
       </w:r>
@@ -1195,7 +1321,6 @@
           <w:rFonts w:ascii="Times New Roman" w:hAnsi="Times New Roman" w:cs="Times New Roman"/>
           <w:b/>
           <w:bCs/>
-          <w:color w:val="000000" w:themeColor="text1"/>
         </w:rPr>
       </w:pPr>
       <w:r>
@@ -1203,7 +1328,6 @@
           <w:rFonts w:ascii="Times New Roman" w:hAnsi="Times New Roman" w:cs="Times New Roman"/>
           <w:b/>
           <w:bCs/>
-          <w:color w:val="000000" w:themeColor="text1"/>
         </w:rPr>
         <w:t xml:space="preserve">Vilket betyg du anser att du skall ha och varför. </w:t>
       </w:r>
@@ -1214,7 +1338,6 @@
           <w:rFonts w:ascii="Times New Roman" w:hAnsi="Times New Roman" w:cs="Times New Roman"/>
           <w:b/>
           <w:bCs/>
-          <w:color w:val="000000" w:themeColor="text1"/>
         </w:rPr>
       </w:pPr>
       <w:r>
@@ -1222,7 +1345,6 @@
           <w:rFonts w:ascii="Times New Roman" w:hAnsi="Times New Roman" w:cs="Times New Roman"/>
           <w:b/>
           <w:bCs/>
-          <w:color w:val="000000" w:themeColor="text1"/>
         </w:rPr>
         <w:t xml:space="preserve">Tips du hade ”gett till dig själv” i början av kursen nu när du slutfört den. </w:t>
       </w:r>
@@ -1233,22 +1355,23 @@
           <w:rFonts w:ascii="Times New Roman" w:hAnsi="Times New Roman" w:cs="Times New Roman"/>
           <w:b/>
           <w:bCs/>
-          <w:color w:val="000000" w:themeColor="text1"/>
-        </w:rPr>
-      </w:pPr>
-    </w:p>
-    <w:p>
-      <w:pPr>
-        <w:rPr>
-          <w:rFonts w:ascii="Times New Roman" w:hAnsi="Times New Roman" w:cs="Times New Roman"/>
-          <w:color w:val="000000" w:themeColor="text1"/>
-          <w:lang w:val="sv-SE"/>
-        </w:rPr>
-      </w:pPr>
-      <w:r>
-        <w:rPr>
-          <w:rFonts w:ascii="Times New Roman" w:hAnsi="Times New Roman" w:cs="Times New Roman"/>
-          <w:color w:val="000000" w:themeColor="text1"/>
+        </w:rPr>
+      </w:pPr>
+    </w:p>
+    <w:p>
+      <w:pPr>
+        <w:rPr>
+          <w:rFonts w:ascii="Times New Roman" w:hAnsi="Times New Roman" w:cs="Times New Roman"/>
+          <w:b/>
+          <w:bCs/>
+          <w:lang w:val="sv-SE"/>
+        </w:rPr>
+      </w:pPr>
+      <w:r>
+        <w:rPr>
+          <w:rFonts w:ascii="Times New Roman" w:hAnsi="Times New Roman" w:cs="Times New Roman"/>
+          <w:b/>
+          <w:bCs/>
           <w:lang w:val="sv-SE"/>
         </w:rPr>
         <w:t>Introduktion</w:t>
@@ -1258,14 +1381,16 @@
       <w:pPr>
         <w:rPr>
           <w:rFonts w:ascii="Times New Roman" w:hAnsi="Times New Roman" w:cs="Times New Roman"/>
-          <w:color w:val="000000" w:themeColor="text1"/>
-          <w:lang w:val="sv-SE"/>
-        </w:rPr>
-      </w:pPr>
-      <w:r>
-        <w:rPr>
-          <w:rFonts w:ascii="Times New Roman" w:hAnsi="Times New Roman" w:cs="Times New Roman"/>
-          <w:color w:val="000000" w:themeColor="text1"/>
+          <w:b/>
+          <w:bCs/>
+          <w:lang w:val="sv-SE"/>
+        </w:rPr>
+      </w:pPr>
+      <w:r>
+        <w:rPr>
+          <w:rFonts w:ascii="Times New Roman" w:hAnsi="Times New Roman" w:cs="Times New Roman"/>
+          <w:b/>
+          <w:bCs/>
           <w:lang w:val="sv-SE"/>
         </w:rPr>
         <w:t>Bakgrund</w:t>
@@ -1275,24 +1400,21 @@
       <w:pPr>
         <w:rPr>
           <w:rFonts w:ascii="Times New Roman" w:hAnsi="Times New Roman" w:cs="Times New Roman"/>
-          <w:color w:val="000000" w:themeColor="text1"/>
-          <w:lang w:val="sv-SE"/>
-        </w:rPr>
-      </w:pPr>
-    </w:p>
-    <w:p>
-      <w:pPr>
-        <w:rPr>
-          <w:rFonts w:ascii="Times New Roman" w:hAnsi="Times New Roman" w:cs="Times New Roman"/>
-          <w:color w:val="000000" w:themeColor="text1"/>
-          <w:lang w:val="sv-SE"/>
+          <w:lang w:val="sv-SE"/>
+        </w:rPr>
+      </w:pPr>
+    </w:p>
+    <w:p>
+      <w:pPr>
+        <w:rPr>
+          <w:rFonts w:ascii="Times New Roman" w:hAnsi="Times New Roman" w:cs="Times New Roman"/>
+          <w:lang w:val="en-US"/>
         </w:rPr>
       </w:pPr>
       <w:proofErr w:type="spellStart"/>
       <w:r>
         <w:rPr>
           <w:rFonts w:ascii="Times New Roman" w:hAnsi="Times New Roman" w:cs="Times New Roman"/>
-          <w:color w:val="000000" w:themeColor="text1"/>
           <w:lang w:val="sv-SE"/>
         </w:rPr>
         <w:t>Dataset</w:t>
@@ -1301,7 +1423,6 @@
       <w:r>
         <w:rPr>
           <w:rFonts w:ascii="Times New Roman" w:hAnsi="Times New Roman" w:cs="Times New Roman"/>
-          <w:color w:val="000000" w:themeColor="text1"/>
           <w:lang w:val="sv-SE"/>
         </w:rPr>
         <w:t xml:space="preserve"> </w:t>
@@ -1310,7 +1431,6 @@
       <w:r>
         <w:rPr>
           <w:rFonts w:ascii="Times New Roman" w:hAnsi="Times New Roman" w:cs="Times New Roman"/>
-          <w:color w:val="000000" w:themeColor="text1"/>
           <w:lang w:val="sv-SE"/>
         </w:rPr>
         <w:t>housing</w:t>
@@ -1319,7 +1439,6 @@
       <w:r>
         <w:rPr>
           <w:rFonts w:ascii="Times New Roman" w:hAnsi="Times New Roman" w:cs="Times New Roman"/>
-          <w:color w:val="000000" w:themeColor="text1"/>
           <w:lang w:val="sv-SE"/>
         </w:rPr>
         <w:t xml:space="preserve">, från </w:t>
@@ -1328,7 +1447,6 @@
       <w:r>
         <w:rPr>
           <w:rFonts w:ascii="Times New Roman" w:hAnsi="Times New Roman" w:cs="Times New Roman"/>
-          <w:color w:val="000000" w:themeColor="text1"/>
           <w:lang w:val="sv-SE"/>
         </w:rPr>
         <w:t>Handson</w:t>
@@ -1337,7 +1455,6 @@
       <w:r>
         <w:rPr>
           <w:rFonts w:ascii="Times New Roman" w:hAnsi="Times New Roman" w:cs="Times New Roman"/>
-          <w:color w:val="000000" w:themeColor="text1"/>
           <w:lang w:val="sv-SE"/>
         </w:rPr>
         <w:t xml:space="preserve"> ML, från början ett </w:t>
@@ -1346,7 +1463,6 @@
       <w:r>
         <w:rPr>
           <w:rFonts w:ascii="Times New Roman" w:hAnsi="Times New Roman" w:cs="Times New Roman"/>
-          <w:color w:val="000000" w:themeColor="text1"/>
           <w:lang w:val="sv-SE"/>
         </w:rPr>
         <w:t>dataset</w:t>
@@ -1355,7 +1471,6 @@
       <w:r>
         <w:rPr>
           <w:rFonts w:ascii="Times New Roman" w:hAnsi="Times New Roman" w:cs="Times New Roman"/>
-          <w:color w:val="000000" w:themeColor="text1"/>
           <w:lang w:val="sv-SE"/>
         </w:rPr>
         <w:t xml:space="preserve"> från </w:t>
@@ -1364,7 +1479,6 @@
       <w:r>
         <w:rPr>
           <w:rFonts w:ascii="Times New Roman" w:hAnsi="Times New Roman" w:cs="Times New Roman"/>
-          <w:color w:val="000000" w:themeColor="text1"/>
           <w:lang w:val="sv-SE"/>
         </w:rPr>
         <w:t>StatLib</w:t>
@@ -1373,32 +1487,13 @@
       <w:r>
         <w:rPr>
           <w:rFonts w:ascii="Times New Roman" w:hAnsi="Times New Roman" w:cs="Times New Roman"/>
-          <w:color w:val="000000" w:themeColor="text1"/>
           <w:lang w:val="sv-SE"/>
         </w:rPr>
         <w:t>.</w:t>
       </w:r>
-    </w:p>
-    <w:p>
-      <w:pPr>
-        <w:rPr>
-          <w:rFonts w:ascii="Times New Roman" w:hAnsi="Times New Roman" w:cs="Times New Roman"/>
-          <w:color w:val="000000" w:themeColor="text1"/>
-          <w:lang w:val="sv-SE"/>
-        </w:rPr>
-      </w:pPr>
-      <w:r>
-        <w:rPr>
-          <w:rFonts w:ascii="Times New Roman" w:hAnsi="Times New Roman" w:cs="Times New Roman"/>
-          <w:color w:val="000000" w:themeColor="text1"/>
-          <w:lang w:val="sv-SE"/>
-        </w:rPr>
-        <w:t>10 variabler, 20</w:t>
-      </w:r>
-      <w:r>
-        <w:rPr>
-          <w:rFonts w:ascii="Times New Roman" w:hAnsi="Times New Roman" w:cs="Times New Roman"/>
-          <w:color w:val="000000" w:themeColor="text1"/>
+      <w:r>
+        <w:rPr>
+          <w:rFonts w:ascii="Times New Roman" w:hAnsi="Times New Roman" w:cs="Times New Roman"/>
           <w:lang w:val="sv-SE"/>
         </w:rPr>
         <w:t xml:space="preserve"> </w:t>
@@ -1406,24 +1501,333 @@
       <w:r>
         <w:rPr>
           <w:rFonts w:ascii="Times New Roman" w:hAnsi="Times New Roman" w:cs="Times New Roman"/>
-          <w:color w:val="000000" w:themeColor="text1"/>
-          <w:lang w:val="sv-SE"/>
-        </w:rPr>
-        <w:t>640 observationer.</w:t>
-      </w:r>
-    </w:p>
-    <w:p>
-      <w:pPr>
-        <w:rPr>
-          <w:rFonts w:ascii="Times New Roman" w:hAnsi="Times New Roman" w:cs="Times New Roman"/>
-          <w:color w:val="000000" w:themeColor="text1"/>
-          <w:lang w:val="sv-SE"/>
-        </w:rPr>
-      </w:pPr>
-      <w:r>
-        <w:rPr>
-          <w:rFonts w:ascii="Times New Roman" w:hAnsi="Times New Roman" w:cs="Times New Roman"/>
-          <w:color w:val="000000" w:themeColor="text1"/>
+          <w:lang w:val="en-US"/>
+        </w:rPr>
+        <w:t>California Housing Prices dataset. 1990.</w:t>
+      </w:r>
+    </w:p>
+    <w:p>
+      <w:pPr>
+        <w:rPr>
+          <w:rFonts w:ascii="Times New Roman" w:eastAsia="Times New Roman" w:hAnsi="Times New Roman" w:cs="Times New Roman"/>
+          <w:kern w:val="0"/>
+          <w:lang w:val="sv-SE" w:eastAsia="en-GB"/>
+          <w14:ligatures w14:val="none"/>
+        </w:rPr>
+      </w:pPr>
+      <w:r>
+        <w:rPr>
+          <w:rFonts w:ascii="Times New Roman" w:eastAsia="Times New Roman" w:hAnsi="Times New Roman" w:cs="Times New Roman"/>
+          <w:kern w:val="0"/>
+          <w:lang w:val="sv-SE" w:eastAsia="en-GB"/>
+          <w14:ligatures w14:val="none"/>
+        </w:rPr>
+        <w:t xml:space="preserve"> </w:t>
+      </w:r>
+    </w:p>
+    <w:p>
+      <w:pPr>
+        <w:rPr>
+          <w:rFonts w:ascii="Times New Roman" w:eastAsia="Times New Roman" w:hAnsi="Times New Roman" w:cs="Times New Roman"/>
+          <w:kern w:val="0"/>
+          <w:lang w:val="sv-SE" w:eastAsia="en-GB"/>
+          <w14:ligatures w14:val="none"/>
+        </w:rPr>
+      </w:pPr>
+    </w:p>
+    <w:p>
+      <w:pPr>
+        <w:rPr>
+          <w:rFonts w:ascii="Times New Roman" w:eastAsia="Times New Roman" w:hAnsi="Times New Roman" w:cs="Times New Roman"/>
+          <w:kern w:val="0"/>
+          <w:lang w:val="sv-SE" w:eastAsia="en-GB"/>
+          <w14:ligatures w14:val="none"/>
+        </w:rPr>
+      </w:pPr>
+      <w:r>
+        <w:rPr>
+          <w:rFonts w:ascii="Times New Roman" w:eastAsia="Times New Roman" w:hAnsi="Times New Roman" w:cs="Times New Roman"/>
+          <w:kern w:val="0"/>
+          <w:lang w:val="sv-SE" w:eastAsia="en-GB"/>
+          <w14:ligatures w14:val="none"/>
+        </w:rPr>
+        <w:t>Från kartan i boken ser det ut som att plats för huset verkar ha betydelse, men frågan är om l</w:t>
+      </w:r>
+      <w:r>
+        <w:rPr>
+          <w:rFonts w:ascii="Times New Roman" w:eastAsia="Times New Roman" w:hAnsi="Times New Roman" w:cs="Times New Roman"/>
+          <w:kern w:val="0"/>
+          <w:lang w:val="sv-SE" w:eastAsia="en-GB"/>
+          <w14:ligatures w14:val="none"/>
+        </w:rPr>
+        <w:t>a</w:t>
+      </w:r>
+      <w:r>
+        <w:rPr>
+          <w:rFonts w:ascii="Times New Roman" w:eastAsia="Times New Roman" w:hAnsi="Times New Roman" w:cs="Times New Roman"/>
+          <w:kern w:val="0"/>
+          <w:lang w:val="sv-SE" w:eastAsia="en-GB"/>
+          <w14:ligatures w14:val="none"/>
+        </w:rPr>
+        <w:t xml:space="preserve">titud och longitud är bra </w:t>
+      </w:r>
+      <w:proofErr w:type="spellStart"/>
+      <w:r>
+        <w:rPr>
+          <w:rFonts w:ascii="Times New Roman" w:eastAsia="Times New Roman" w:hAnsi="Times New Roman" w:cs="Times New Roman"/>
+          <w:kern w:val="0"/>
+          <w:lang w:val="sv-SE" w:eastAsia="en-GB"/>
+          <w14:ligatures w14:val="none"/>
+        </w:rPr>
+        <w:t>prediktorer</w:t>
+      </w:r>
+      <w:proofErr w:type="spellEnd"/>
+      <w:r>
+        <w:rPr>
+          <w:rFonts w:ascii="Times New Roman" w:eastAsia="Times New Roman" w:hAnsi="Times New Roman" w:cs="Times New Roman"/>
+          <w:kern w:val="0"/>
+          <w:lang w:val="sv-SE" w:eastAsia="en-GB"/>
+          <w14:ligatures w14:val="none"/>
+        </w:rPr>
+        <w:t>, eller om närhet till havet och population kanske är bättr</w:t>
+      </w:r>
+      <w:r>
+        <w:rPr>
+          <w:rFonts w:ascii="Times New Roman" w:eastAsia="Times New Roman" w:hAnsi="Times New Roman" w:cs="Times New Roman"/>
+          <w:kern w:val="0"/>
+          <w:lang w:val="sv-SE" w:eastAsia="en-GB"/>
+          <w14:ligatures w14:val="none"/>
+        </w:rPr>
+        <w:t>e</w:t>
+      </w:r>
+      <w:r>
+        <w:rPr>
+          <w:rFonts w:ascii="Times New Roman" w:eastAsia="Times New Roman" w:hAnsi="Times New Roman" w:cs="Times New Roman"/>
+          <w:kern w:val="0"/>
+          <w:lang w:val="sv-SE" w:eastAsia="en-GB"/>
+          <w14:ligatures w14:val="none"/>
+        </w:rPr>
+        <w:t xml:space="preserve"> </w:t>
+      </w:r>
+      <w:r>
+        <w:rPr>
+          <w:rFonts w:ascii="Times New Roman" w:eastAsia="Times New Roman" w:hAnsi="Times New Roman" w:cs="Times New Roman"/>
+          <w:kern w:val="0"/>
+          <w:lang w:val="sv-SE" w:eastAsia="en-GB"/>
+          <w14:ligatures w14:val="none"/>
+        </w:rPr>
+        <w:t>då det ser ut som att de dyraste husen finns nära havet i städer/tätbefolkade orter.</w:t>
+      </w:r>
+    </w:p>
+    <w:p>
+      <w:pPr>
+        <w:rPr>
+          <w:rFonts w:ascii="Times New Roman" w:eastAsia="Times New Roman" w:hAnsi="Times New Roman" w:cs="Times New Roman"/>
+          <w:kern w:val="0"/>
+          <w:lang w:val="en-US" w:eastAsia="en-GB"/>
+          <w14:ligatures w14:val="none"/>
+        </w:rPr>
+      </w:pPr>
+      <w:r>
+        <w:rPr>
+          <w:rFonts w:ascii="Times New Roman" w:eastAsia="Times New Roman" w:hAnsi="Times New Roman" w:cs="Times New Roman"/>
+          <w:kern w:val="0"/>
+          <w:lang w:val="en-US" w:eastAsia="en-GB"/>
+          <w14:ligatures w14:val="none"/>
+        </w:rPr>
+        <w:t xml:space="preserve">”For each block group in California. Block groups are the smallest geographical unit for which the US Census Bureau publishes sample data. A block group typically has a population of 600 to 3000 people. </w:t>
+      </w:r>
+      <w:proofErr w:type="spellStart"/>
+      <w:r>
+        <w:rPr>
+          <w:rFonts w:ascii="Times New Roman" w:eastAsia="Times New Roman" w:hAnsi="Times New Roman" w:cs="Times New Roman"/>
+          <w:kern w:val="0"/>
+          <w:lang w:val="en-US" w:eastAsia="en-GB"/>
+          <w14:ligatures w14:val="none"/>
+        </w:rPr>
+        <w:t>Distrikt</w:t>
+      </w:r>
+      <w:proofErr w:type="spellEnd"/>
+      <w:r>
+        <w:rPr>
+          <w:rFonts w:ascii="Times New Roman" w:eastAsia="Times New Roman" w:hAnsi="Times New Roman" w:cs="Times New Roman"/>
+          <w:kern w:val="0"/>
+          <w:lang w:val="en-US" w:eastAsia="en-GB"/>
+          <w14:ligatures w14:val="none"/>
+        </w:rPr>
+        <w:t>.”</w:t>
+      </w:r>
+    </w:p>
+    <w:p>
+      <w:pPr>
+        <w:rPr>
+          <w:rFonts w:ascii="Times New Roman" w:hAnsi="Times New Roman" w:cs="Times New Roman"/>
+          <w:lang w:val="en-US"/>
+        </w:rPr>
+      </w:pPr>
+    </w:p>
+    <w:p>
+      <w:pPr>
+        <w:rPr>
+          <w:rFonts w:ascii="Times New Roman" w:hAnsi="Times New Roman" w:cs="Times New Roman"/>
+          <w:b/>
+          <w:bCs/>
+          <w:lang w:val="sv-SE"/>
+        </w:rPr>
+      </w:pPr>
+      <w:r>
+        <w:rPr>
+          <w:rFonts w:ascii="Times New Roman" w:hAnsi="Times New Roman" w:cs="Times New Roman"/>
+          <w:b/>
+          <w:bCs/>
+          <w:lang w:val="sv-SE"/>
+        </w:rPr>
+        <w:t>Syfte och frågeställning</w:t>
+      </w:r>
+    </w:p>
+    <w:p>
+      <w:pPr>
+        <w:rPr>
+          <w:rFonts w:ascii="Times New Roman" w:hAnsi="Times New Roman" w:cs="Times New Roman"/>
+          <w:lang w:val="sv-SE"/>
+        </w:rPr>
+      </w:pPr>
+      <w:r>
+        <w:rPr>
+          <w:rFonts w:ascii="Times New Roman" w:hAnsi="Times New Roman" w:cs="Times New Roman"/>
+          <w:lang w:val="sv-SE"/>
+        </w:rPr>
+        <w:t>Syftet med analysen är att bygga en modell som kan predicera medianhuspriser utifrån de andra variablerna i datasetet.</w:t>
+      </w:r>
+    </w:p>
+    <w:p>
+      <w:pPr>
+        <w:rPr>
+          <w:rFonts w:ascii="Times New Roman" w:hAnsi="Times New Roman" w:cs="Times New Roman"/>
+          <w:lang w:val="sv-SE"/>
+        </w:rPr>
+      </w:pPr>
+    </w:p>
+    <w:p>
+      <w:pPr>
+        <w:rPr>
+          <w:rFonts w:ascii="Times New Roman" w:hAnsi="Times New Roman" w:cs="Times New Roman"/>
+          <w:b/>
+          <w:bCs/>
+          <w:lang w:val="sv-SE"/>
+        </w:rPr>
+      </w:pPr>
+      <w:r>
+        <w:rPr>
+          <w:rFonts w:ascii="Times New Roman" w:hAnsi="Times New Roman" w:cs="Times New Roman"/>
+          <w:b/>
+          <w:bCs/>
+          <w:lang w:val="sv-SE"/>
+        </w:rPr>
+        <w:t>Databeskrivning/EDA</w:t>
+      </w:r>
+    </w:p>
+    <w:p>
+      <w:pPr>
+        <w:rPr>
+          <w:rFonts w:ascii="Times New Roman" w:hAnsi="Times New Roman" w:cs="Times New Roman"/>
+          <w:lang w:val="sv-SE"/>
+        </w:rPr>
+      </w:pPr>
+      <w:r>
+        <w:rPr>
+          <w:rFonts w:ascii="Times New Roman" w:hAnsi="Times New Roman" w:cs="Times New Roman"/>
+          <w:lang w:val="sv-SE"/>
+        </w:rPr>
+        <w:t xml:space="preserve">Innan jag delar upp </w:t>
+      </w:r>
+      <w:proofErr w:type="spellStart"/>
+      <w:r>
+        <w:rPr>
+          <w:rFonts w:ascii="Times New Roman" w:hAnsi="Times New Roman" w:cs="Times New Roman"/>
+          <w:lang w:val="sv-SE"/>
+        </w:rPr>
+        <w:t>datan</w:t>
+      </w:r>
+      <w:proofErr w:type="spellEnd"/>
+      <w:r>
+        <w:rPr>
+          <w:rFonts w:ascii="Times New Roman" w:hAnsi="Times New Roman" w:cs="Times New Roman"/>
+          <w:lang w:val="sv-SE"/>
+        </w:rPr>
+        <w:t xml:space="preserve"> i tränings och testdata gör jag en kortare EDA för att </w:t>
+      </w:r>
+      <w:r>
+        <w:rPr>
+          <w:rFonts w:ascii="Times New Roman" w:hAnsi="Times New Roman" w:cs="Times New Roman"/>
+          <w:lang w:val="sv-SE"/>
+        </w:rPr>
+        <w:t xml:space="preserve">undersöka vilka slags variabler </w:t>
+      </w:r>
+      <w:proofErr w:type="spellStart"/>
+      <w:r>
+        <w:rPr>
+          <w:rFonts w:ascii="Times New Roman" w:hAnsi="Times New Roman" w:cs="Times New Roman"/>
+          <w:lang w:val="sv-SE"/>
+        </w:rPr>
+        <w:t>datan</w:t>
+      </w:r>
+      <w:proofErr w:type="spellEnd"/>
+      <w:r>
+        <w:rPr>
+          <w:rFonts w:ascii="Times New Roman" w:hAnsi="Times New Roman" w:cs="Times New Roman"/>
+          <w:lang w:val="sv-SE"/>
+        </w:rPr>
+        <w:t xml:space="preserve"> har, </w:t>
+      </w:r>
+      <w:r>
+        <w:rPr>
+          <w:rFonts w:ascii="Times New Roman" w:hAnsi="Times New Roman" w:cs="Times New Roman"/>
+          <w:lang w:val="sv-SE"/>
+        </w:rPr>
+        <w:t>kontrollera om det finns saknad data, att värdena ser rimliga ut och hur distributionen ser ut för varje variabel.</w:t>
+      </w:r>
+      <w:r>
+        <w:rPr>
+          <w:rFonts w:ascii="Times New Roman" w:hAnsi="Times New Roman" w:cs="Times New Roman"/>
+          <w:lang w:val="sv-SE"/>
+        </w:rPr>
+        <w:t xml:space="preserve"> </w:t>
+      </w:r>
+    </w:p>
+    <w:p>
+      <w:pPr>
+        <w:rPr>
+          <w:rFonts w:ascii="Times New Roman" w:hAnsi="Times New Roman" w:cs="Times New Roman"/>
+          <w:lang w:val="sv-SE"/>
+        </w:rPr>
+      </w:pPr>
+    </w:p>
+    <w:p>
+      <w:pPr>
+        <w:rPr>
+          <w:rFonts w:ascii="Times New Roman" w:hAnsi="Times New Roman" w:cs="Times New Roman"/>
+          <w:lang w:val="sv-SE"/>
+        </w:rPr>
+      </w:pPr>
+      <w:r>
+        <w:rPr>
+          <w:rFonts w:ascii="Times New Roman" w:hAnsi="Times New Roman" w:cs="Times New Roman"/>
+          <w:lang w:val="sv-SE"/>
+        </w:rPr>
+        <w:t>10 variabler, 20 640 observationer.</w:t>
+      </w:r>
+    </w:p>
+    <w:p>
+      <w:pPr>
+        <w:rPr>
+          <w:rFonts w:ascii="Times New Roman" w:hAnsi="Times New Roman" w:cs="Times New Roman"/>
+          <w:lang w:val="sv-SE"/>
+        </w:rPr>
+      </w:pPr>
+      <w:r>
+        <w:rPr>
+          <w:rFonts w:ascii="Times New Roman" w:hAnsi="Times New Roman" w:cs="Times New Roman"/>
           <w:lang w:val="sv-SE"/>
         </w:rPr>
         <w:t>9 numeriska och 1 kategorisk.</w:t>
@@ -1431,29 +1835,8 @@
     </w:p>
     <w:p>
       <w:pPr>
-        <w:tabs>
-          <w:tab w:val="left" w:pos="916"/>
-          <w:tab w:val="left" w:pos="1832"/>
-          <w:tab w:val="left" w:pos="2748"/>
-          <w:tab w:val="left" w:pos="3664"/>
-          <w:tab w:val="left" w:pos="4580"/>
-          <w:tab w:val="left" w:pos="5496"/>
-          <w:tab w:val="left" w:pos="6412"/>
-          <w:tab w:val="left" w:pos="7328"/>
-          <w:tab w:val="left" w:pos="8244"/>
-          <w:tab w:val="left" w:pos="9160"/>
-          <w:tab w:val="left" w:pos="10076"/>
-          <w:tab w:val="left" w:pos="10992"/>
-          <w:tab w:val="left" w:pos="11908"/>
-          <w:tab w:val="left" w:pos="12824"/>
-          <w:tab w:val="left" w:pos="13740"/>
-          <w:tab w:val="left" w:pos="14656"/>
-        </w:tabs>
-        <w:wordWrap w:val="0"/>
-        <w:textAlignment w:val="baseline"/>
-        <w:rPr>
-          <w:rFonts w:ascii="Times New Roman" w:eastAsia="Times New Roman" w:hAnsi="Times New Roman" w:cs="Times New Roman"/>
-          <w:color w:val="000000" w:themeColor="text1"/>
+        <w:rPr>
+          <w:rFonts w:ascii="Times New Roman" w:eastAsia="Times New Roman" w:hAnsi="Times New Roman" w:cs="Times New Roman"/>
           <w:kern w:val="0"/>
           <w:lang w:val="en-US" w:eastAsia="en-GB"/>
           <w14:ligatures w14:val="none"/>
@@ -1462,27 +1845,43 @@
       <w:r>
         <w:rPr>
           <w:rFonts w:ascii="Times New Roman" w:eastAsia="Times New Roman" w:hAnsi="Times New Roman" w:cs="Times New Roman"/>
-          <w:color w:val="000000" w:themeColor="text1"/>
           <w:kern w:val="0"/>
           <w:lang w:eastAsia="en-GB"/>
           <w14:ligatures w14:val="none"/>
         </w:rPr>
-        <w:t>L</w:t>
-      </w:r>
-      <w:r>
-        <w:rPr>
-          <w:rFonts w:ascii="Times New Roman" w:eastAsia="Times New Roman" w:hAnsi="Times New Roman" w:cs="Times New Roman"/>
-          <w:color w:val="000000" w:themeColor="text1"/>
+        <w:t>Longitude</w:t>
+      </w:r>
+      <w:r>
+        <w:rPr>
+          <w:rFonts w:ascii="Times New Roman" w:eastAsia="Times New Roman" w:hAnsi="Times New Roman" w:cs="Times New Roman"/>
+          <w:kern w:val="0"/>
+          <w:lang w:val="en-US" w:eastAsia="en-GB"/>
+          <w14:ligatures w14:val="none"/>
+        </w:rPr>
+        <w:t>: interval scale</w:t>
+      </w:r>
+    </w:p>
+    <w:p>
+      <w:pPr>
+        <w:rPr>
+          <w:rFonts w:ascii="Times New Roman" w:eastAsia="Times New Roman" w:hAnsi="Times New Roman" w:cs="Times New Roman"/>
+          <w:kern w:val="0"/>
+          <w:lang w:val="en-US" w:eastAsia="en-GB"/>
+          <w14:ligatures w14:val="none"/>
+        </w:rPr>
+      </w:pPr>
+      <w:r>
+        <w:rPr>
+          <w:rFonts w:ascii="Times New Roman" w:eastAsia="Times New Roman" w:hAnsi="Times New Roman" w:cs="Times New Roman"/>
           <w:kern w:val="0"/>
           <w:lang w:eastAsia="en-GB"/>
           <w14:ligatures w14:val="none"/>
         </w:rPr>
-        <w:t>ongitude</w:t>
-      </w:r>
-      <w:r>
-        <w:rPr>
-          <w:rFonts w:ascii="Times New Roman" w:eastAsia="Times New Roman" w:hAnsi="Times New Roman" w:cs="Times New Roman"/>
-          <w:color w:val="000000" w:themeColor="text1"/>
+        <w:t>Latitude</w:t>
+      </w:r>
+      <w:r>
+        <w:rPr>
+          <w:rFonts w:ascii="Times New Roman" w:eastAsia="Times New Roman" w:hAnsi="Times New Roman" w:cs="Times New Roman"/>
           <w:kern w:val="0"/>
           <w:lang w:val="en-US" w:eastAsia="en-GB"/>
           <w14:ligatures w14:val="none"/>
@@ -1492,29 +1891,8 @@
     </w:p>
     <w:p>
       <w:pPr>
-        <w:tabs>
-          <w:tab w:val="left" w:pos="916"/>
-          <w:tab w:val="left" w:pos="1832"/>
-          <w:tab w:val="left" w:pos="2748"/>
-          <w:tab w:val="left" w:pos="3664"/>
-          <w:tab w:val="left" w:pos="4580"/>
-          <w:tab w:val="left" w:pos="5496"/>
-          <w:tab w:val="left" w:pos="6412"/>
-          <w:tab w:val="left" w:pos="7328"/>
-          <w:tab w:val="left" w:pos="8244"/>
-          <w:tab w:val="left" w:pos="9160"/>
-          <w:tab w:val="left" w:pos="10076"/>
-          <w:tab w:val="left" w:pos="10992"/>
-          <w:tab w:val="left" w:pos="11908"/>
-          <w:tab w:val="left" w:pos="12824"/>
-          <w:tab w:val="left" w:pos="13740"/>
-          <w:tab w:val="left" w:pos="14656"/>
-        </w:tabs>
-        <w:wordWrap w:val="0"/>
-        <w:textAlignment w:val="baseline"/>
-        <w:rPr>
-          <w:rFonts w:ascii="Times New Roman" w:eastAsia="Times New Roman" w:hAnsi="Times New Roman" w:cs="Times New Roman"/>
-          <w:color w:val="000000" w:themeColor="text1"/>
+        <w:rPr>
+          <w:rFonts w:ascii="Times New Roman" w:eastAsia="Times New Roman" w:hAnsi="Times New Roman" w:cs="Times New Roman"/>
           <w:kern w:val="0"/>
           <w:lang w:val="en-US" w:eastAsia="en-GB"/>
           <w14:ligatures w14:val="none"/>
@@ -1523,59 +1901,55 @@
       <w:r>
         <w:rPr>
           <w:rFonts w:ascii="Times New Roman" w:eastAsia="Times New Roman" w:hAnsi="Times New Roman" w:cs="Times New Roman"/>
-          <w:color w:val="000000" w:themeColor="text1"/>
           <w:kern w:val="0"/>
           <w:lang w:eastAsia="en-GB"/>
           <w14:ligatures w14:val="none"/>
         </w:rPr>
-        <w:t>L</w:t>
-      </w:r>
-      <w:r>
-        <w:rPr>
-          <w:rFonts w:ascii="Times New Roman" w:eastAsia="Times New Roman" w:hAnsi="Times New Roman" w:cs="Times New Roman"/>
-          <w:color w:val="000000" w:themeColor="text1"/>
+        <w:lastRenderedPageBreak/>
+        <w:t>housing_median_age</w:t>
+      </w:r>
+      <w:r>
+        <w:rPr>
+          <w:rFonts w:ascii="Times New Roman" w:eastAsia="Times New Roman" w:hAnsi="Times New Roman" w:cs="Times New Roman"/>
+          <w:kern w:val="0"/>
+          <w:lang w:val="en-US" w:eastAsia="en-GB"/>
+          <w14:ligatures w14:val="none"/>
+        </w:rPr>
+        <w:t>: ratio, discrete</w:t>
+      </w:r>
+    </w:p>
+    <w:p>
+      <w:pPr>
+        <w:rPr>
+          <w:rFonts w:ascii="Times New Roman" w:eastAsia="Times New Roman" w:hAnsi="Times New Roman" w:cs="Times New Roman"/>
+          <w:kern w:val="0"/>
+          <w:lang w:val="en-US" w:eastAsia="en-GB"/>
+          <w14:ligatures w14:val="none"/>
+        </w:rPr>
+      </w:pPr>
+      <w:r>
+        <w:rPr>
+          <w:rFonts w:ascii="Times New Roman" w:eastAsia="Times New Roman" w:hAnsi="Times New Roman" w:cs="Times New Roman"/>
           <w:kern w:val="0"/>
           <w:lang w:eastAsia="en-GB"/>
           <w14:ligatures w14:val="none"/>
         </w:rPr>
-        <w:t>atitude</w:t>
-      </w:r>
-      <w:r>
-        <w:rPr>
-          <w:rFonts w:ascii="Times New Roman" w:eastAsia="Times New Roman" w:hAnsi="Times New Roman" w:cs="Times New Roman"/>
-          <w:color w:val="000000" w:themeColor="text1"/>
+        <w:t>total_rooms</w:t>
+      </w:r>
+      <w:r>
+        <w:rPr>
+          <w:rFonts w:ascii="Times New Roman" w:eastAsia="Times New Roman" w:hAnsi="Times New Roman" w:cs="Times New Roman"/>
           <w:kern w:val="0"/>
           <w:lang w:val="en-US" w:eastAsia="en-GB"/>
           <w14:ligatures w14:val="none"/>
         </w:rPr>
-        <w:t>: interval scale</w:t>
-      </w:r>
-    </w:p>
-    <w:p>
-      <w:pPr>
-        <w:tabs>
-          <w:tab w:val="left" w:pos="916"/>
-          <w:tab w:val="left" w:pos="1832"/>
-          <w:tab w:val="left" w:pos="2748"/>
-          <w:tab w:val="left" w:pos="3664"/>
-          <w:tab w:val="left" w:pos="4580"/>
-          <w:tab w:val="left" w:pos="5496"/>
-          <w:tab w:val="left" w:pos="6412"/>
-          <w:tab w:val="left" w:pos="7328"/>
-          <w:tab w:val="left" w:pos="8244"/>
-          <w:tab w:val="left" w:pos="9160"/>
-          <w:tab w:val="left" w:pos="10076"/>
-          <w:tab w:val="left" w:pos="10992"/>
-          <w:tab w:val="left" w:pos="11908"/>
-          <w:tab w:val="left" w:pos="12824"/>
-          <w:tab w:val="left" w:pos="13740"/>
-          <w:tab w:val="left" w:pos="14656"/>
-        </w:tabs>
-        <w:wordWrap w:val="0"/>
-        <w:textAlignment w:val="baseline"/>
-        <w:rPr>
-          <w:rFonts w:ascii="Times New Roman" w:eastAsia="Times New Roman" w:hAnsi="Times New Roman" w:cs="Times New Roman"/>
-          <w:color w:val="000000" w:themeColor="text1"/>
+        <w:t>: ratio, discrete</w:t>
+      </w:r>
+    </w:p>
+    <w:p>
+      <w:pPr>
+        <w:rPr>
+          <w:rFonts w:ascii="Times New Roman" w:eastAsia="Times New Roman" w:hAnsi="Times New Roman" w:cs="Times New Roman"/>
           <w:kern w:val="0"/>
           <w:lang w:val="en-US" w:eastAsia="en-GB"/>
           <w14:ligatures w14:val="none"/>
@@ -1584,17 +1958,15 @@
       <w:r>
         <w:rPr>
           <w:rFonts w:ascii="Times New Roman" w:eastAsia="Times New Roman" w:hAnsi="Times New Roman" w:cs="Times New Roman"/>
-          <w:color w:val="000000" w:themeColor="text1"/>
           <w:kern w:val="0"/>
           <w:lang w:eastAsia="en-GB"/>
           <w14:ligatures w14:val="none"/>
         </w:rPr>
-        <w:t>housing_median_age</w:t>
-      </w:r>
-      <w:r>
-        <w:rPr>
-          <w:rFonts w:ascii="Times New Roman" w:eastAsia="Times New Roman" w:hAnsi="Times New Roman" w:cs="Times New Roman"/>
-          <w:color w:val="000000" w:themeColor="text1"/>
+        <w:t>total_bedrooms</w:t>
+      </w:r>
+      <w:r>
+        <w:rPr>
+          <w:rFonts w:ascii="Times New Roman" w:eastAsia="Times New Roman" w:hAnsi="Times New Roman" w:cs="Times New Roman"/>
           <w:kern w:val="0"/>
           <w:lang w:val="en-US" w:eastAsia="en-GB"/>
           <w14:ligatures w14:val="none"/>
@@ -1604,29 +1976,8 @@
     </w:p>
     <w:p>
       <w:pPr>
-        <w:tabs>
-          <w:tab w:val="left" w:pos="916"/>
-          <w:tab w:val="left" w:pos="1832"/>
-          <w:tab w:val="left" w:pos="2748"/>
-          <w:tab w:val="left" w:pos="3664"/>
-          <w:tab w:val="left" w:pos="4580"/>
-          <w:tab w:val="left" w:pos="5496"/>
-          <w:tab w:val="left" w:pos="6412"/>
-          <w:tab w:val="left" w:pos="7328"/>
-          <w:tab w:val="left" w:pos="8244"/>
-          <w:tab w:val="left" w:pos="9160"/>
-          <w:tab w:val="left" w:pos="10076"/>
-          <w:tab w:val="left" w:pos="10992"/>
-          <w:tab w:val="left" w:pos="11908"/>
-          <w:tab w:val="left" w:pos="12824"/>
-          <w:tab w:val="left" w:pos="13740"/>
-          <w:tab w:val="left" w:pos="14656"/>
-        </w:tabs>
-        <w:wordWrap w:val="0"/>
-        <w:textAlignment w:val="baseline"/>
-        <w:rPr>
-          <w:rFonts w:ascii="Times New Roman" w:eastAsia="Times New Roman" w:hAnsi="Times New Roman" w:cs="Times New Roman"/>
-          <w:color w:val="000000" w:themeColor="text1"/>
+        <w:rPr>
+          <w:rFonts w:ascii="Times New Roman" w:eastAsia="Times New Roman" w:hAnsi="Times New Roman" w:cs="Times New Roman"/>
           <w:kern w:val="0"/>
           <w:lang w:val="en-US" w:eastAsia="en-GB"/>
           <w14:ligatures w14:val="none"/>
@@ -1635,17 +1986,15 @@
       <w:r>
         <w:rPr>
           <w:rFonts w:ascii="Times New Roman" w:eastAsia="Times New Roman" w:hAnsi="Times New Roman" w:cs="Times New Roman"/>
-          <w:color w:val="000000" w:themeColor="text1"/>
           <w:kern w:val="0"/>
           <w:lang w:eastAsia="en-GB"/>
           <w14:ligatures w14:val="none"/>
         </w:rPr>
-        <w:t>total_rooms</w:t>
-      </w:r>
-      <w:r>
-        <w:rPr>
-          <w:rFonts w:ascii="Times New Roman" w:eastAsia="Times New Roman" w:hAnsi="Times New Roman" w:cs="Times New Roman"/>
-          <w:color w:val="000000" w:themeColor="text1"/>
+        <w:t>population</w:t>
+      </w:r>
+      <w:r>
+        <w:rPr>
+          <w:rFonts w:ascii="Times New Roman" w:eastAsia="Times New Roman" w:hAnsi="Times New Roman" w:cs="Times New Roman"/>
           <w:kern w:val="0"/>
           <w:lang w:val="en-US" w:eastAsia="en-GB"/>
           <w14:ligatures w14:val="none"/>
@@ -1655,29 +2004,8 @@
     </w:p>
     <w:p>
       <w:pPr>
-        <w:tabs>
-          <w:tab w:val="left" w:pos="916"/>
-          <w:tab w:val="left" w:pos="1832"/>
-          <w:tab w:val="left" w:pos="2748"/>
-          <w:tab w:val="left" w:pos="3664"/>
-          <w:tab w:val="left" w:pos="4580"/>
-          <w:tab w:val="left" w:pos="5496"/>
-          <w:tab w:val="left" w:pos="6412"/>
-          <w:tab w:val="left" w:pos="7328"/>
-          <w:tab w:val="left" w:pos="8244"/>
-          <w:tab w:val="left" w:pos="9160"/>
-          <w:tab w:val="left" w:pos="10076"/>
-          <w:tab w:val="left" w:pos="10992"/>
-          <w:tab w:val="left" w:pos="11908"/>
-          <w:tab w:val="left" w:pos="12824"/>
-          <w:tab w:val="left" w:pos="13740"/>
-          <w:tab w:val="left" w:pos="14656"/>
-        </w:tabs>
-        <w:wordWrap w:val="0"/>
-        <w:textAlignment w:val="baseline"/>
-        <w:rPr>
-          <w:rFonts w:ascii="Times New Roman" w:eastAsia="Times New Roman" w:hAnsi="Times New Roman" w:cs="Times New Roman"/>
-          <w:color w:val="000000" w:themeColor="text1"/>
+        <w:rPr>
+          <w:rFonts w:ascii="Times New Roman" w:eastAsia="Times New Roman" w:hAnsi="Times New Roman" w:cs="Times New Roman"/>
           <w:kern w:val="0"/>
           <w:lang w:val="en-US" w:eastAsia="en-GB"/>
           <w14:ligatures w14:val="none"/>
@@ -1686,17 +2014,15 @@
       <w:r>
         <w:rPr>
           <w:rFonts w:ascii="Times New Roman" w:eastAsia="Times New Roman" w:hAnsi="Times New Roman" w:cs="Times New Roman"/>
-          <w:color w:val="000000" w:themeColor="text1"/>
           <w:kern w:val="0"/>
           <w:lang w:eastAsia="en-GB"/>
           <w14:ligatures w14:val="none"/>
         </w:rPr>
-        <w:t>total_bedrooms</w:t>
-      </w:r>
-      <w:r>
-        <w:rPr>
-          <w:rFonts w:ascii="Times New Roman" w:eastAsia="Times New Roman" w:hAnsi="Times New Roman" w:cs="Times New Roman"/>
-          <w:color w:val="000000" w:themeColor="text1"/>
+        <w:t>households</w:t>
+      </w:r>
+      <w:r>
+        <w:rPr>
+          <w:rFonts w:ascii="Times New Roman" w:eastAsia="Times New Roman" w:hAnsi="Times New Roman" w:cs="Times New Roman"/>
           <w:kern w:val="0"/>
           <w:lang w:val="en-US" w:eastAsia="en-GB"/>
           <w14:ligatures w14:val="none"/>
@@ -1706,29 +2032,8 @@
     </w:p>
     <w:p>
       <w:pPr>
-        <w:tabs>
-          <w:tab w:val="left" w:pos="916"/>
-          <w:tab w:val="left" w:pos="1832"/>
-          <w:tab w:val="left" w:pos="2748"/>
-          <w:tab w:val="left" w:pos="3664"/>
-          <w:tab w:val="left" w:pos="4580"/>
-          <w:tab w:val="left" w:pos="5496"/>
-          <w:tab w:val="left" w:pos="6412"/>
-          <w:tab w:val="left" w:pos="7328"/>
-          <w:tab w:val="left" w:pos="8244"/>
-          <w:tab w:val="left" w:pos="9160"/>
-          <w:tab w:val="left" w:pos="10076"/>
-          <w:tab w:val="left" w:pos="10992"/>
-          <w:tab w:val="left" w:pos="11908"/>
-          <w:tab w:val="left" w:pos="12824"/>
-          <w:tab w:val="left" w:pos="13740"/>
-          <w:tab w:val="left" w:pos="14656"/>
-        </w:tabs>
-        <w:wordWrap w:val="0"/>
-        <w:textAlignment w:val="baseline"/>
-        <w:rPr>
-          <w:rFonts w:ascii="Times New Roman" w:eastAsia="Times New Roman" w:hAnsi="Times New Roman" w:cs="Times New Roman"/>
-          <w:color w:val="000000" w:themeColor="text1"/>
+        <w:rPr>
+          <w:rFonts w:ascii="Times New Roman" w:eastAsia="Times New Roman" w:hAnsi="Times New Roman" w:cs="Times New Roman"/>
           <w:kern w:val="0"/>
           <w:lang w:val="en-US" w:eastAsia="en-GB"/>
           <w14:ligatures w14:val="none"/>
@@ -1737,49 +2042,26 @@
       <w:r>
         <w:rPr>
           <w:rFonts w:ascii="Times New Roman" w:eastAsia="Times New Roman" w:hAnsi="Times New Roman" w:cs="Times New Roman"/>
-          <w:color w:val="000000" w:themeColor="text1"/>
           <w:kern w:val="0"/>
           <w:lang w:eastAsia="en-GB"/>
           <w14:ligatures w14:val="none"/>
         </w:rPr>
-        <w:t>population</w:t>
-      </w:r>
-      <w:r>
-        <w:rPr>
-          <w:rFonts w:ascii="Times New Roman" w:eastAsia="Times New Roman" w:hAnsi="Times New Roman" w:cs="Times New Roman"/>
-          <w:color w:val="000000" w:themeColor="text1"/>
+        <w:t>median_income</w:t>
+      </w:r>
+      <w:r>
+        <w:rPr>
+          <w:rFonts w:ascii="Times New Roman" w:eastAsia="Times New Roman" w:hAnsi="Times New Roman" w:cs="Times New Roman"/>
           <w:kern w:val="0"/>
           <w:lang w:val="en-US" w:eastAsia="en-GB"/>
           <w14:ligatures w14:val="none"/>
         </w:rPr>
-        <w:t>: ratio, discrete</w:t>
-      </w:r>
-    </w:p>
-    <w:p>
-      <w:pPr>
-        <w:tabs>
-          <w:tab w:val="left" w:pos="916"/>
-          <w:tab w:val="left" w:pos="1832"/>
-          <w:tab w:val="left" w:pos="2748"/>
-          <w:tab w:val="left" w:pos="3664"/>
-          <w:tab w:val="left" w:pos="4580"/>
-          <w:tab w:val="left" w:pos="5496"/>
-          <w:tab w:val="left" w:pos="6412"/>
-          <w:tab w:val="left" w:pos="7328"/>
-          <w:tab w:val="left" w:pos="8244"/>
-          <w:tab w:val="left" w:pos="9160"/>
-          <w:tab w:val="left" w:pos="10076"/>
-          <w:tab w:val="left" w:pos="10992"/>
-          <w:tab w:val="left" w:pos="11908"/>
-          <w:tab w:val="left" w:pos="12824"/>
-          <w:tab w:val="left" w:pos="13740"/>
-          <w:tab w:val="left" w:pos="14656"/>
-        </w:tabs>
-        <w:wordWrap w:val="0"/>
-        <w:textAlignment w:val="baseline"/>
-        <w:rPr>
-          <w:rFonts w:ascii="Times New Roman" w:eastAsia="Times New Roman" w:hAnsi="Times New Roman" w:cs="Times New Roman"/>
-          <w:color w:val="000000" w:themeColor="text1"/>
+        <w:t>: ratio</w:t>
+      </w:r>
+    </w:p>
+    <w:p>
+      <w:pPr>
+        <w:rPr>
+          <w:rFonts w:ascii="Times New Roman" w:eastAsia="Times New Roman" w:hAnsi="Times New Roman" w:cs="Times New Roman"/>
           <w:kern w:val="0"/>
           <w:lang w:val="en-US" w:eastAsia="en-GB"/>
           <w14:ligatures w14:val="none"/>
@@ -1788,250 +2070,163 @@
       <w:r>
         <w:rPr>
           <w:rFonts w:ascii="Times New Roman" w:eastAsia="Times New Roman" w:hAnsi="Times New Roman" w:cs="Times New Roman"/>
-          <w:color w:val="000000" w:themeColor="text1"/>
           <w:kern w:val="0"/>
           <w:lang w:eastAsia="en-GB"/>
           <w14:ligatures w14:val="none"/>
         </w:rPr>
-        <w:t>households</w:t>
-      </w:r>
-      <w:r>
-        <w:rPr>
-          <w:rFonts w:ascii="Times New Roman" w:eastAsia="Times New Roman" w:hAnsi="Times New Roman" w:cs="Times New Roman"/>
-          <w:color w:val="000000" w:themeColor="text1"/>
+        <w:t>median_house_value</w:t>
+      </w:r>
+      <w:r>
+        <w:rPr>
+          <w:rFonts w:ascii="Times New Roman" w:eastAsia="Times New Roman" w:hAnsi="Times New Roman" w:cs="Times New Roman"/>
           <w:kern w:val="0"/>
           <w:lang w:val="en-US" w:eastAsia="en-GB"/>
           <w14:ligatures w14:val="none"/>
         </w:rPr>
-        <w:t>: ratio, discrete</w:t>
-      </w:r>
-    </w:p>
-    <w:p>
-      <w:pPr>
-        <w:tabs>
-          <w:tab w:val="left" w:pos="916"/>
-          <w:tab w:val="left" w:pos="1832"/>
-          <w:tab w:val="left" w:pos="2748"/>
-          <w:tab w:val="left" w:pos="3664"/>
-          <w:tab w:val="left" w:pos="4580"/>
-          <w:tab w:val="left" w:pos="5496"/>
-          <w:tab w:val="left" w:pos="6412"/>
-          <w:tab w:val="left" w:pos="7328"/>
-          <w:tab w:val="left" w:pos="8244"/>
-          <w:tab w:val="left" w:pos="9160"/>
-          <w:tab w:val="left" w:pos="10076"/>
-          <w:tab w:val="left" w:pos="10992"/>
-          <w:tab w:val="left" w:pos="11908"/>
-          <w:tab w:val="left" w:pos="12824"/>
-          <w:tab w:val="left" w:pos="13740"/>
-          <w:tab w:val="left" w:pos="14656"/>
-        </w:tabs>
-        <w:wordWrap w:val="0"/>
-        <w:textAlignment w:val="baseline"/>
-        <w:rPr>
-          <w:rFonts w:ascii="Times New Roman" w:eastAsia="Times New Roman" w:hAnsi="Times New Roman" w:cs="Times New Roman"/>
-          <w:color w:val="000000" w:themeColor="text1"/>
-          <w:kern w:val="0"/>
-          <w:lang w:val="en-US" w:eastAsia="en-GB"/>
-          <w14:ligatures w14:val="none"/>
-        </w:rPr>
-      </w:pPr>
-      <w:r>
-        <w:rPr>
-          <w:rFonts w:ascii="Times New Roman" w:eastAsia="Times New Roman" w:hAnsi="Times New Roman" w:cs="Times New Roman"/>
-          <w:color w:val="000000" w:themeColor="text1"/>
+        <w:t>: median house value for households within a block, in US dollars.</w:t>
+      </w:r>
+    </w:p>
+    <w:p>
+      <w:pPr>
+        <w:rPr>
+          <w:rFonts w:ascii="Times New Roman" w:hAnsi="Times New Roman" w:cs="Times New Roman"/>
+          <w:lang w:val="sv-SE"/>
+        </w:rPr>
+      </w:pPr>
+      <w:r>
+        <w:rPr>
+          <w:rFonts w:ascii="Times New Roman" w:eastAsia="Times New Roman" w:hAnsi="Times New Roman" w:cs="Times New Roman"/>
           <w:kern w:val="0"/>
           <w:lang w:eastAsia="en-GB"/>
           <w14:ligatures w14:val="none"/>
         </w:rPr>
-        <w:t>median_income</w:t>
-      </w:r>
-      <w:r>
-        <w:rPr>
-          <w:rFonts w:ascii="Times New Roman" w:eastAsia="Times New Roman" w:hAnsi="Times New Roman" w:cs="Times New Roman"/>
-          <w:color w:val="000000" w:themeColor="text1"/>
-          <w:kern w:val="0"/>
-          <w:lang w:val="en-US" w:eastAsia="en-GB"/>
-          <w14:ligatures w14:val="none"/>
-        </w:rPr>
-        <w:t>: ratio</w:t>
-      </w:r>
-    </w:p>
-    <w:p>
-      <w:pPr>
-        <w:tabs>
-          <w:tab w:val="left" w:pos="916"/>
-          <w:tab w:val="left" w:pos="1832"/>
-          <w:tab w:val="left" w:pos="2748"/>
-          <w:tab w:val="left" w:pos="3664"/>
-          <w:tab w:val="left" w:pos="4580"/>
-          <w:tab w:val="left" w:pos="5496"/>
-          <w:tab w:val="left" w:pos="6412"/>
-          <w:tab w:val="left" w:pos="7328"/>
-          <w:tab w:val="left" w:pos="8244"/>
-          <w:tab w:val="left" w:pos="9160"/>
-          <w:tab w:val="left" w:pos="10076"/>
-          <w:tab w:val="left" w:pos="10992"/>
-          <w:tab w:val="left" w:pos="11908"/>
-          <w:tab w:val="left" w:pos="12824"/>
-          <w:tab w:val="left" w:pos="13740"/>
-          <w:tab w:val="left" w:pos="14656"/>
-        </w:tabs>
-        <w:wordWrap w:val="0"/>
-        <w:textAlignment w:val="baseline"/>
-        <w:rPr>
-          <w:rFonts w:ascii="Times New Roman" w:eastAsia="Times New Roman" w:hAnsi="Times New Roman" w:cs="Times New Roman"/>
-          <w:color w:val="000000" w:themeColor="text1"/>
-          <w:kern w:val="0"/>
-          <w:lang w:val="en-US" w:eastAsia="en-GB"/>
-          <w14:ligatures w14:val="none"/>
-        </w:rPr>
-      </w:pPr>
-      <w:r>
-        <w:rPr>
-          <w:rFonts w:ascii="Times New Roman" w:eastAsia="Times New Roman" w:hAnsi="Times New Roman" w:cs="Times New Roman"/>
-          <w:color w:val="000000" w:themeColor="text1"/>
-          <w:kern w:val="0"/>
-          <w:lang w:eastAsia="en-GB"/>
-          <w14:ligatures w14:val="none"/>
-        </w:rPr>
-        <w:t>median_house_value</w:t>
-      </w:r>
-      <w:r>
-        <w:rPr>
-          <w:rFonts w:ascii="Times New Roman" w:eastAsia="Times New Roman" w:hAnsi="Times New Roman" w:cs="Times New Roman"/>
-          <w:color w:val="000000" w:themeColor="text1"/>
-          <w:kern w:val="0"/>
-          <w:lang w:val="en-US" w:eastAsia="en-GB"/>
-          <w14:ligatures w14:val="none"/>
-        </w:rPr>
-        <w:t>: median house value for households within a block, in US dollars.</w:t>
-      </w:r>
-    </w:p>
-    <w:p>
-      <w:pPr>
-        <w:tabs>
-          <w:tab w:val="left" w:pos="916"/>
-          <w:tab w:val="left" w:pos="1832"/>
-          <w:tab w:val="left" w:pos="2748"/>
-          <w:tab w:val="left" w:pos="3664"/>
-          <w:tab w:val="left" w:pos="4580"/>
-          <w:tab w:val="left" w:pos="5496"/>
-          <w:tab w:val="left" w:pos="6412"/>
-          <w:tab w:val="left" w:pos="7328"/>
-          <w:tab w:val="left" w:pos="8244"/>
-          <w:tab w:val="left" w:pos="9160"/>
-          <w:tab w:val="left" w:pos="10076"/>
-          <w:tab w:val="left" w:pos="10992"/>
-          <w:tab w:val="left" w:pos="11908"/>
-          <w:tab w:val="left" w:pos="12824"/>
-          <w:tab w:val="left" w:pos="13740"/>
-          <w:tab w:val="left" w:pos="14656"/>
-        </w:tabs>
-        <w:wordWrap w:val="0"/>
-        <w:textAlignment w:val="baseline"/>
-        <w:rPr>
-          <w:rFonts w:ascii="Times New Roman" w:eastAsia="Times New Roman" w:hAnsi="Times New Roman" w:cs="Times New Roman"/>
-          <w:color w:val="000000" w:themeColor="text1"/>
+        <w:t>ocean_proximity</w:t>
+      </w:r>
+      <w:r>
+        <w:rPr>
+          <w:rFonts w:ascii="Times New Roman" w:eastAsia="Times New Roman" w:hAnsi="Times New Roman" w:cs="Times New Roman"/>
           <w:kern w:val="0"/>
           <w:lang w:val="sv-SE" w:eastAsia="en-GB"/>
           <w14:ligatures w14:val="none"/>
         </w:rPr>
-      </w:pPr>
-      <w:r>
-        <w:rPr>
-          <w:rFonts w:ascii="Times New Roman" w:eastAsia="Times New Roman" w:hAnsi="Times New Roman" w:cs="Times New Roman"/>
-          <w:color w:val="000000" w:themeColor="text1"/>
-          <w:kern w:val="0"/>
-          <w:lang w:eastAsia="en-GB"/>
-          <w14:ligatures w14:val="none"/>
-        </w:rPr>
-        <w:t>ocean_proximity</w:t>
-      </w:r>
-      <w:r>
-        <w:rPr>
-          <w:rFonts w:ascii="Times New Roman" w:eastAsia="Times New Roman" w:hAnsi="Times New Roman" w:cs="Times New Roman"/>
-          <w:color w:val="000000" w:themeColor="text1"/>
+        <w:t>: kategorisk variabel</w:t>
+      </w:r>
+      <w:r>
+        <w:rPr>
+          <w:rFonts w:ascii="Times New Roman" w:eastAsia="Times New Roman" w:hAnsi="Times New Roman" w:cs="Times New Roman"/>
           <w:kern w:val="0"/>
           <w:lang w:val="sv-SE" w:eastAsia="en-GB"/>
           <w14:ligatures w14:val="none"/>
         </w:rPr>
-        <w:t xml:space="preserve">: kategorisk variabel, </w:t>
-      </w:r>
-    </w:p>
-    <w:p>
-      <w:pPr>
-        <w:rPr>
-          <w:rFonts w:ascii="Times New Roman" w:hAnsi="Times New Roman" w:cs="Times New Roman"/>
-          <w:color w:val="000000" w:themeColor="text1"/>
-          <w:lang w:val="sv-SE"/>
-        </w:rPr>
-      </w:pPr>
-    </w:p>
-    <w:p>
-      <w:pPr>
-        <w:rPr>
-          <w:rFonts w:ascii="Times New Roman" w:hAnsi="Times New Roman" w:cs="Times New Roman"/>
-          <w:color w:val="000000" w:themeColor="text1"/>
-          <w:lang w:val="sv-SE"/>
-        </w:rPr>
-      </w:pPr>
-      <w:r>
-        <w:rPr>
-          <w:rFonts w:ascii="Times New Roman" w:hAnsi="Times New Roman" w:cs="Times New Roman"/>
-          <w:color w:val="000000" w:themeColor="text1"/>
-          <w:lang w:val="sv-SE"/>
-        </w:rPr>
-        <w:t>Syfte och frågeställning</w:t>
-      </w:r>
-    </w:p>
-    <w:p>
-      <w:pPr>
-        <w:rPr>
-          <w:rFonts w:ascii="Times New Roman" w:hAnsi="Times New Roman" w:cs="Times New Roman"/>
-          <w:color w:val="000000" w:themeColor="text1"/>
-          <w:lang w:val="sv-SE"/>
-        </w:rPr>
-      </w:pPr>
-    </w:p>
-    <w:p>
-      <w:pPr>
-        <w:rPr>
-          <w:rFonts w:ascii="Times New Roman" w:hAnsi="Times New Roman" w:cs="Times New Roman"/>
-          <w:color w:val="000000" w:themeColor="text1"/>
-          <w:lang w:val="sv-SE"/>
-        </w:rPr>
-      </w:pPr>
-      <w:r>
-        <w:rPr>
-          <w:rFonts w:ascii="Times New Roman" w:hAnsi="Times New Roman" w:cs="Times New Roman"/>
-          <w:color w:val="000000" w:themeColor="text1"/>
-          <w:lang w:val="sv-SE"/>
-        </w:rPr>
-        <w:t>Databeskrivning/EDA</w:t>
-      </w:r>
-    </w:p>
-    <w:p>
-      <w:pPr>
-        <w:rPr>
-          <w:rFonts w:ascii="Times New Roman" w:hAnsi="Times New Roman" w:cs="Times New Roman"/>
-          <w:color w:val="000000" w:themeColor="text1"/>
-          <w:lang w:val="sv-SE"/>
-        </w:rPr>
-      </w:pPr>
-    </w:p>
-    <w:p>
-      <w:pPr>
-        <w:rPr>
-          <w:rFonts w:ascii="Times New Roman" w:hAnsi="Times New Roman" w:cs="Times New Roman"/>
-          <w:color w:val="000000" w:themeColor="text1"/>
-          <w:lang w:val="sv-SE"/>
-        </w:rPr>
-      </w:pPr>
-      <w:r>
-        <w:rPr>
-          <w:rFonts w:ascii="Times New Roman" w:hAnsi="Times New Roman" w:cs="Times New Roman"/>
-          <w:color w:val="000000" w:themeColor="text1"/>
+        <w:t xml:space="preserve"> med nominalskala. </w:t>
+      </w:r>
+      <w:r>
+        <w:rPr>
+          <w:rFonts w:ascii="Times New Roman" w:eastAsia="Times New Roman" w:hAnsi="Times New Roman" w:cs="Times New Roman"/>
+          <w:kern w:val="0"/>
+          <w:lang w:val="sv-SE" w:eastAsia="en-GB"/>
+          <w14:ligatures w14:val="none"/>
+        </w:rPr>
+        <w:t>Fem kategorier, värt att notera är att bara fem stycken distrikt har värdet ”</w:t>
+      </w:r>
+      <w:proofErr w:type="spellStart"/>
+      <w:r>
+        <w:rPr>
+          <w:rFonts w:ascii="Times New Roman" w:eastAsia="Times New Roman" w:hAnsi="Times New Roman" w:cs="Times New Roman"/>
+          <w:kern w:val="0"/>
+          <w:lang w:val="sv-SE" w:eastAsia="en-GB"/>
+          <w14:ligatures w14:val="none"/>
+        </w:rPr>
+        <w:t>island</w:t>
+      </w:r>
+      <w:proofErr w:type="spellEnd"/>
+      <w:r>
+        <w:rPr>
+          <w:rFonts w:ascii="Times New Roman" w:eastAsia="Times New Roman" w:hAnsi="Times New Roman" w:cs="Times New Roman"/>
+          <w:kern w:val="0"/>
+          <w:lang w:val="sv-SE" w:eastAsia="en-GB"/>
+          <w14:ligatures w14:val="none"/>
+        </w:rPr>
+        <w:t>”.</w:t>
+      </w:r>
+    </w:p>
+    <w:p>
+      <w:pPr>
+        <w:rPr>
+          <w:rFonts w:ascii="Times New Roman" w:hAnsi="Times New Roman" w:cs="Times New Roman"/>
+          <w:lang w:val="sv-SE"/>
+        </w:rPr>
+      </w:pPr>
+    </w:p>
+    <w:p>
+      <w:pPr>
+        <w:rPr>
+          <w:rFonts w:ascii="Times New Roman" w:hAnsi="Times New Roman" w:cs="Times New Roman"/>
+          <w:lang w:val="sv-SE"/>
+        </w:rPr>
+      </w:pPr>
+      <w:r>
+        <w:rPr>
+          <w:rFonts w:ascii="Times New Roman" w:hAnsi="Times New Roman" w:cs="Times New Roman"/>
+          <w:lang w:val="sv-SE"/>
+        </w:rPr>
+        <w:t xml:space="preserve">Variabeln total </w:t>
+      </w:r>
+      <w:proofErr w:type="spellStart"/>
+      <w:r>
+        <w:rPr>
+          <w:rFonts w:ascii="Times New Roman" w:hAnsi="Times New Roman" w:cs="Times New Roman"/>
+          <w:lang w:val="sv-SE"/>
+        </w:rPr>
+        <w:t>bedrooms</w:t>
+      </w:r>
+      <w:proofErr w:type="spellEnd"/>
+      <w:r>
+        <w:rPr>
+          <w:rFonts w:ascii="Times New Roman" w:hAnsi="Times New Roman" w:cs="Times New Roman"/>
+          <w:lang w:val="sv-SE"/>
+        </w:rPr>
+        <w:t xml:space="preserve"> har saknade värden som jag behöver titta på innan jag matar </w:t>
+      </w:r>
+      <w:proofErr w:type="spellStart"/>
+      <w:r>
+        <w:rPr>
+          <w:rFonts w:ascii="Times New Roman" w:hAnsi="Times New Roman" w:cs="Times New Roman"/>
+          <w:lang w:val="sv-SE"/>
+        </w:rPr>
+        <w:t>datan</w:t>
+      </w:r>
+      <w:proofErr w:type="spellEnd"/>
+      <w:r>
+        <w:rPr>
+          <w:rFonts w:ascii="Times New Roman" w:hAnsi="Times New Roman" w:cs="Times New Roman"/>
+          <w:lang w:val="sv-SE"/>
+        </w:rPr>
+        <w:t xml:space="preserve"> till mina modeller. </w:t>
+      </w:r>
+    </w:p>
+    <w:p>
+      <w:pPr>
+        <w:rPr>
+          <w:rFonts w:ascii="Times New Roman" w:hAnsi="Times New Roman" w:cs="Times New Roman"/>
+          <w:lang w:val="sv-SE"/>
+        </w:rPr>
+      </w:pPr>
+    </w:p>
+    <w:p>
+      <w:pPr>
+        <w:rPr>
+          <w:rFonts w:ascii="Times New Roman" w:hAnsi="Times New Roman" w:cs="Times New Roman"/>
+          <w:b/>
+          <w:bCs/>
+          <w:lang w:val="sv-SE"/>
+        </w:rPr>
+      </w:pPr>
+      <w:r>
+        <w:rPr>
+          <w:rFonts w:ascii="Times New Roman" w:hAnsi="Times New Roman" w:cs="Times New Roman"/>
+          <w:b/>
+          <w:bCs/>
           <w:lang w:val="sv-SE"/>
         </w:rPr>
         <w:t>Metod och modeller</w:t>
@@ -2041,14 +2236,16 @@
       <w:pPr>
         <w:rPr>
           <w:rFonts w:ascii="Times New Roman" w:hAnsi="Times New Roman" w:cs="Times New Roman"/>
-          <w:color w:val="000000" w:themeColor="text1"/>
-          <w:lang w:val="sv-SE"/>
-        </w:rPr>
-      </w:pPr>
-      <w:r>
-        <w:rPr>
-          <w:rFonts w:ascii="Times New Roman" w:hAnsi="Times New Roman" w:cs="Times New Roman"/>
-          <w:color w:val="000000" w:themeColor="text1"/>
+          <w:b/>
+          <w:bCs/>
+          <w:lang w:val="sv-SE"/>
+        </w:rPr>
+      </w:pPr>
+      <w:r>
+        <w:rPr>
+          <w:rFonts w:ascii="Times New Roman" w:hAnsi="Times New Roman" w:cs="Times New Roman"/>
+          <w:b/>
+          <w:bCs/>
           <w:lang w:val="sv-SE"/>
         </w:rPr>
         <w:t>Resultat och analys</w:t>
@@ -2058,14 +2255,16 @@
       <w:pPr>
         <w:rPr>
           <w:rFonts w:ascii="Times New Roman" w:hAnsi="Times New Roman" w:cs="Times New Roman"/>
-          <w:color w:val="000000" w:themeColor="text1"/>
-          <w:lang w:val="sv-SE"/>
-        </w:rPr>
-      </w:pPr>
-      <w:r>
-        <w:rPr>
-          <w:rFonts w:ascii="Times New Roman" w:hAnsi="Times New Roman" w:cs="Times New Roman"/>
-          <w:color w:val="000000" w:themeColor="text1"/>
+          <w:b/>
+          <w:bCs/>
+          <w:lang w:val="sv-SE"/>
+        </w:rPr>
+      </w:pPr>
+      <w:r>
+        <w:rPr>
+          <w:rFonts w:ascii="Times New Roman" w:hAnsi="Times New Roman" w:cs="Times New Roman"/>
+          <w:b/>
+          <w:bCs/>
           <w:lang w:val="sv-SE"/>
         </w:rPr>
         <w:t>Slutsats och förslag på potentiell vidareutveckling</w:t>
@@ -2075,7 +2274,142 @@
       <w:pPr>
         <w:rPr>
           <w:rFonts w:ascii="Times New Roman" w:hAnsi="Times New Roman" w:cs="Times New Roman"/>
-          <w:color w:val="000000" w:themeColor="text1"/>
+          <w:b/>
+          <w:bCs/>
+          <w:lang w:val="sv-SE"/>
+        </w:rPr>
+      </w:pPr>
+    </w:p>
+    <w:p>
+      <w:pPr>
+        <w:rPr>
+          <w:rFonts w:ascii="Times New Roman" w:hAnsi="Times New Roman" w:cs="Times New Roman"/>
+        </w:rPr>
+      </w:pPr>
+      <w:r>
+        <w:rPr>
+          <w:rFonts w:ascii="Times New Roman" w:hAnsi="Times New Roman" w:cs="Times New Roman"/>
+        </w:rPr>
+        <w:t xml:space="preserve">Efter att du är klar skall du skriva en kort redogörelse i slutet av rapporten (detta ingår inte i de 2-3 sidorna): </w:t>
+      </w:r>
+    </w:p>
+    <w:p>
+      <w:pPr>
+        <w:rPr>
+          <w:rFonts w:ascii="Times New Roman" w:hAnsi="Times New Roman" w:cs="Times New Roman"/>
+          <w:b/>
+          <w:bCs/>
+        </w:rPr>
+      </w:pPr>
+      <w:r>
+        <w:rPr>
+          <w:rFonts w:ascii="Times New Roman" w:hAnsi="Times New Roman" w:cs="Times New Roman"/>
+          <w:b/>
+          <w:bCs/>
+        </w:rPr>
+        <w:t xml:space="preserve">Utmaningar du haft under arbetet samt hur du hanterat dem. </w:t>
+      </w:r>
+    </w:p>
+    <w:p>
+      <w:pPr>
+        <w:rPr>
+          <w:rFonts w:ascii="Times New Roman" w:hAnsi="Times New Roman" w:cs="Times New Roman"/>
+          <w:lang w:val="sv-SE"/>
+        </w:rPr>
+      </w:pPr>
+      <w:r>
+        <w:rPr>
+          <w:rFonts w:ascii="Times New Roman" w:hAnsi="Times New Roman" w:cs="Times New Roman"/>
+          <w:lang w:val="sv-SE"/>
+        </w:rPr>
+        <w:t xml:space="preserve">Den största utmaningen var nog att jag kände mig betydligt mindre motiverad än jag brukar. Jag tycker att det är kul att svara på teoretiska frågor och att upptäcka och analysera ett nytt </w:t>
+      </w:r>
+      <w:proofErr w:type="spellStart"/>
+      <w:r>
+        <w:rPr>
+          <w:rFonts w:ascii="Times New Roman" w:hAnsi="Times New Roman" w:cs="Times New Roman"/>
+          <w:lang w:val="sv-SE"/>
+        </w:rPr>
+        <w:t>dataset</w:t>
+      </w:r>
+      <w:proofErr w:type="spellEnd"/>
+      <w:r>
+        <w:rPr>
+          <w:rFonts w:ascii="Times New Roman" w:hAnsi="Times New Roman" w:cs="Times New Roman"/>
+          <w:lang w:val="sv-SE"/>
+        </w:rPr>
+        <w:t xml:space="preserve">. Men den här gången hade vi redan gått igenom alla frågor på lektionen och dessutom diskuterat frågorna på tidigare lektioner. Datasetet har vi också tittat på under tidigare lektioner och dessutom är det ett </w:t>
+      </w:r>
+      <w:proofErr w:type="spellStart"/>
+      <w:r>
+        <w:rPr>
+          <w:rFonts w:ascii="Times New Roman" w:hAnsi="Times New Roman" w:cs="Times New Roman"/>
+          <w:lang w:val="sv-SE"/>
+        </w:rPr>
+        <w:t>dataset</w:t>
+      </w:r>
+      <w:proofErr w:type="spellEnd"/>
+      <w:r>
+        <w:rPr>
+          <w:rFonts w:ascii="Times New Roman" w:hAnsi="Times New Roman" w:cs="Times New Roman"/>
+          <w:lang w:val="sv-SE"/>
+        </w:rPr>
+        <w:t xml:space="preserve"> som återkommer i vår kursbok.</w:t>
+      </w:r>
+    </w:p>
+    <w:p>
+      <w:pPr>
+        <w:rPr>
+          <w:rFonts w:ascii="Times New Roman" w:hAnsi="Times New Roman" w:cs="Times New Roman"/>
+          <w:lang w:val="sv-SE"/>
+        </w:rPr>
+      </w:pPr>
+    </w:p>
+    <w:p>
+      <w:pPr>
+        <w:rPr>
+          <w:rFonts w:ascii="Times New Roman" w:hAnsi="Times New Roman" w:cs="Times New Roman"/>
+          <w:b/>
+          <w:bCs/>
+        </w:rPr>
+      </w:pPr>
+      <w:r>
+        <w:rPr>
+          <w:rFonts w:ascii="Times New Roman" w:hAnsi="Times New Roman" w:cs="Times New Roman"/>
+          <w:b/>
+          <w:bCs/>
+        </w:rPr>
+        <w:t xml:space="preserve">Vilket betyg du anser att du skall ha och varför. </w:t>
+      </w:r>
+    </w:p>
+    <w:p>
+      <w:pPr>
+        <w:rPr>
+          <w:rFonts w:ascii="Times New Roman" w:hAnsi="Times New Roman" w:cs="Times New Roman"/>
+          <w:b/>
+          <w:bCs/>
+        </w:rPr>
+      </w:pPr>
+      <w:r>
+        <w:rPr>
+          <w:rFonts w:ascii="Times New Roman" w:hAnsi="Times New Roman" w:cs="Times New Roman"/>
+          <w:b/>
+          <w:bCs/>
+        </w:rPr>
+        <w:t xml:space="preserve">Tips du hade ”gett till dig själv” i början av kursen nu när du slutfört den. </w:t>
+      </w:r>
+    </w:p>
+    <w:p>
+      <w:pPr>
+        <w:rPr>
+          <w:rFonts w:ascii="Times New Roman" w:hAnsi="Times New Roman" w:cs="Times New Roman"/>
+        </w:rPr>
+      </w:pPr>
+    </w:p>
+    <w:p>
+      <w:pPr>
+        <w:rPr>
+          <w:rFonts w:ascii="Times New Roman" w:hAnsi="Times New Roman" w:cs="Times New Roman"/>
           <w:lang w:val="sv-SE"/>
         </w:rPr>
       </w:pPr>
@@ -2408,6 +2742,119 @@
     </w:lvl>
   </w:abstractNum>
   <w:abstractNum w:abstractNumId="3" w15:restartNumberingAfterBreak="0">
+    <w:nsid w:val="17CC2E59"/>
+    <w:multiLevelType w:val="multilevel"/>
+    <w:tmpl w:val="9446E838"/>
+    <w:lvl w:ilvl="0">
+      <w:start w:val="1"/>
+      <w:numFmt w:val="decimal"/>
+      <w:lvlText w:val="%1."/>
+      <w:lvlJc w:val="left"/>
+      <w:pPr>
+        <w:tabs>
+          <w:tab w:val="num" w:pos="720"/>
+        </w:tabs>
+        <w:ind w:left="720" w:hanging="360"/>
+      </w:pPr>
+    </w:lvl>
+    <w:lvl w:ilvl="1" w:tentative="1">
+      <w:start w:val="1"/>
+      <w:numFmt w:val="decimal"/>
+      <w:lvlText w:val="%2."/>
+      <w:lvlJc w:val="left"/>
+      <w:pPr>
+        <w:tabs>
+          <w:tab w:val="num" w:pos="1440"/>
+        </w:tabs>
+        <w:ind w:left="1440" w:hanging="360"/>
+      </w:pPr>
+    </w:lvl>
+    <w:lvl w:ilvl="2" w:tentative="1">
+      <w:start w:val="1"/>
+      <w:numFmt w:val="decimal"/>
+      <w:lvlText w:val="%3."/>
+      <w:lvlJc w:val="left"/>
+      <w:pPr>
+        <w:tabs>
+          <w:tab w:val="num" w:pos="2160"/>
+        </w:tabs>
+        <w:ind w:left="2160" w:hanging="360"/>
+      </w:pPr>
+    </w:lvl>
+    <w:lvl w:ilvl="3" w:tentative="1">
+      <w:start w:val="1"/>
+      <w:numFmt w:val="decimal"/>
+      <w:lvlText w:val="%4."/>
+      <w:lvlJc w:val="left"/>
+      <w:pPr>
+        <w:tabs>
+          <w:tab w:val="num" w:pos="2880"/>
+        </w:tabs>
+        <w:ind w:left="2880" w:hanging="360"/>
+      </w:pPr>
+    </w:lvl>
+    <w:lvl w:ilvl="4" w:tentative="1">
+      <w:start w:val="1"/>
+      <w:numFmt w:val="decimal"/>
+      <w:lvlText w:val="%5."/>
+      <w:lvlJc w:val="left"/>
+      <w:pPr>
+        <w:tabs>
+          <w:tab w:val="num" w:pos="3600"/>
+        </w:tabs>
+        <w:ind w:left="3600" w:hanging="360"/>
+      </w:pPr>
+    </w:lvl>
+    <w:lvl w:ilvl="5" w:tentative="1">
+      <w:start w:val="1"/>
+      <w:numFmt w:val="decimal"/>
+      <w:lvlText w:val="%6."/>
+      <w:lvlJc w:val="left"/>
+      <w:pPr>
+        <w:tabs>
+          <w:tab w:val="num" w:pos="4320"/>
+        </w:tabs>
+        <w:ind w:left="4320" w:hanging="360"/>
+      </w:pPr>
+    </w:lvl>
+    <w:lvl w:ilvl="6" w:tentative="1">
+      <w:start w:val="1"/>
+      <w:numFmt w:val="decimal"/>
+      <w:lvlText w:val="%7."/>
+      <w:lvlJc w:val="left"/>
+      <w:pPr>
+        <w:tabs>
+          <w:tab w:val="num" w:pos="5040"/>
+        </w:tabs>
+        <w:ind w:left="5040" w:hanging="360"/>
+      </w:pPr>
+    </w:lvl>
+    <w:lvl w:ilvl="7" w:tentative="1">
+      <w:start w:val="1"/>
+      <w:numFmt w:val="decimal"/>
+      <w:lvlText w:val="%8."/>
+      <w:lvlJc w:val="left"/>
+      <w:pPr>
+        <w:tabs>
+          <w:tab w:val="num" w:pos="5760"/>
+        </w:tabs>
+        <w:ind w:left="5760" w:hanging="360"/>
+      </w:pPr>
+    </w:lvl>
+    <w:lvl w:ilvl="8" w:tentative="1">
+      <w:start w:val="1"/>
+      <w:numFmt w:val="decimal"/>
+      <w:lvlText w:val="%9."/>
+      <w:lvlJc w:val="left"/>
+      <w:pPr>
+        <w:tabs>
+          <w:tab w:val="num" w:pos="6480"/>
+        </w:tabs>
+        <w:ind w:left="6480" w:hanging="360"/>
+      </w:pPr>
+    </w:lvl>
+  </w:abstractNum>
+  <w:abstractNum w:abstractNumId="4" w15:restartNumberingAfterBreak="0">
     <w:nsid w:val="24E516FD"/>
     <w:multiLevelType w:val="multilevel"/>
     <w:tmpl w:val="4A1EB276"/>
@@ -2521,7 +2968,7 @@
     </w:lvl>
   </w:abstractNum>
   <w:num w:numId="1" w16cid:durableId="36010949">
-    <w:abstractNumId w:val="3"/>
+    <w:abstractNumId w:val="4"/>
   </w:num>
   <w:num w:numId="2" w16cid:durableId="268002645">
     <w:abstractNumId w:val="2"/>
@@ -2531,6 +2978,9 @@
   </w:num>
   <w:num w:numId="4" w16cid:durableId="831603278">
     <w:abstractNumId w:val="1"/>
+  </w:num>
+  <w:num w:numId="5" w16cid:durableId="1395539977">
+    <w:abstractNumId w:val="3"/>
   </w:num>
 </w:numbering>
 </file>

</xml_diff>

<commit_message>
Addes decison tree regressor and cross_val_score
</commit_message>
<xml_diff>
--- a/Kunskapskontroll_Sandra_Persson.docx
+++ b/Kunskapskontroll_Sandra_Persson.docx
@@ -593,8 +593,17 @@
           <w:rFonts w:ascii="Times New Roman" w:hAnsi="Times New Roman" w:cs="Times New Roman"/>
           <w:lang w:val="sv-SE"/>
         </w:rPr>
-        <w:t>, alltså hur bra den har lyckats att förutspå ny data</w:t>
-      </w:r>
+        <w:t xml:space="preserve">, alltså hur bra den har lyckats att förutspå </w:t>
+      </w:r>
+      <w:proofErr w:type="gramStart"/>
+      <w:r>
+        <w:rPr>
+          <w:rFonts w:ascii="Times New Roman" w:hAnsi="Times New Roman" w:cs="Times New Roman"/>
+          <w:lang w:val="sv-SE"/>
+        </w:rPr>
+        <w:t>ny data</w:t>
+      </w:r>
+      <w:proofErr w:type="gramEnd"/>
       <w:r>
         <w:rPr>
           <w:rFonts w:ascii="Times New Roman" w:hAnsi="Times New Roman" w:cs="Times New Roman"/>
@@ -722,6 +731,13 @@
           <w:lang w:val="sv-SE"/>
         </w:rPr>
         <w:t>RMSE</w:t>
+      </w:r>
+      <w:r>
+        <w:rPr>
+          <w:rFonts w:ascii="Times New Roman" w:hAnsi="Times New Roman" w:cs="Times New Roman"/>
+          <w:lang w:val="sv-SE"/>
+        </w:rPr>
+        <w:t>. Roten ur gör att det blir lättare för oss människor att tolka värdet.</w:t>
       </w:r>
     </w:p>
     <w:p>
@@ -1037,7 +1053,23 @@
           <w:rFonts w:ascii="Times New Roman" w:hAnsi="Times New Roman" w:cs="Times New Roman"/>
           <w:lang w:val="sv-SE"/>
         </w:rPr>
-        <w:t xml:space="preserve"> används i slutet för att testa vår valda modell på ny data.</w:t>
+        <w:t xml:space="preserve"> används i slutet för att testa vår valda modell på </w:t>
+      </w:r>
+      <w:proofErr w:type="gramStart"/>
+      <w:r>
+        <w:rPr>
+          <w:rFonts w:ascii="Times New Roman" w:hAnsi="Times New Roman" w:cs="Times New Roman"/>
+          <w:lang w:val="sv-SE"/>
+        </w:rPr>
+        <w:t>ny data</w:t>
+      </w:r>
+      <w:proofErr w:type="gramEnd"/>
+      <w:r>
+        <w:rPr>
+          <w:rFonts w:ascii="Times New Roman" w:hAnsi="Times New Roman" w:cs="Times New Roman"/>
+          <w:lang w:val="sv-SE"/>
+        </w:rPr>
+        <w:t>.</w:t>
       </w:r>
     </w:p>
     <w:p>
@@ -1089,7 +1121,6 @@
           <w:i/>
           <w:iCs/>
         </w:rPr>
-        <w:lastRenderedPageBreak/>
         <w:t xml:space="preserve">Vad är en hyperparameter för något? Ge ett exempel. </w:t>
       </w:r>
     </w:p>
@@ -1628,6 +1659,7 @@
           <w14:ligatures w14:val="none"/>
         </w:rPr>
       </w:pPr>
+      <w:proofErr w:type="gramStart"/>
       <w:r>
         <w:rPr>
           <w:rFonts w:ascii="Times New Roman" w:eastAsia="Times New Roman" w:hAnsi="Times New Roman" w:cs="Times New Roman"/>
@@ -1635,7 +1667,17 @@
           <w:lang w:val="en-US" w:eastAsia="en-GB"/>
           <w14:ligatures w14:val="none"/>
         </w:rPr>
-        <w:t xml:space="preserve">”For each block group in California. Block groups are the smallest geographical unit for which the US Census Bureau publishes sample data. A block group typically has a population of 600 to 3000 people. </w:t>
+        <w:t>”For</w:t>
+      </w:r>
+      <w:proofErr w:type="gramEnd"/>
+      <w:r>
+        <w:rPr>
+          <w:rFonts w:ascii="Times New Roman" w:eastAsia="Times New Roman" w:hAnsi="Times New Roman" w:cs="Times New Roman"/>
+          <w:kern w:val="0"/>
+          <w:lang w:val="en-US" w:eastAsia="en-GB"/>
+          <w14:ligatures w14:val="none"/>
+        </w:rPr>
+        <w:t xml:space="preserve"> each block group in California. Block groups are the smallest geographical unit for which the US Census Bureau publishes sample data. A block group typically has a population of 600 to 3000 people. </w:t>
       </w:r>
       <w:proofErr w:type="spellStart"/>
       <w:r>
@@ -1785,7 +1827,23 @@
           <w:rFonts w:ascii="Times New Roman" w:hAnsi="Times New Roman" w:cs="Times New Roman"/>
           <w:lang w:val="sv-SE"/>
         </w:rPr>
-        <w:t>kontrollera om det finns saknad data, att värdena ser rimliga ut och hur distributionen ser ut för varje variabel.</w:t>
+        <w:t xml:space="preserve">kontrollera om det finns </w:t>
+      </w:r>
+      <w:proofErr w:type="gramStart"/>
+      <w:r>
+        <w:rPr>
+          <w:rFonts w:ascii="Times New Roman" w:hAnsi="Times New Roman" w:cs="Times New Roman"/>
+          <w:lang w:val="sv-SE"/>
+        </w:rPr>
+        <w:t>saknad data</w:t>
+      </w:r>
+      <w:proofErr w:type="gramEnd"/>
+      <w:r>
+        <w:rPr>
+          <w:rFonts w:ascii="Times New Roman" w:hAnsi="Times New Roman" w:cs="Times New Roman"/>
+          <w:lang w:val="sv-SE"/>
+        </w:rPr>
+        <w:t>, att värdena ser rimliga ut och hur distributionen ser ut för varje variabel.</w:t>
       </w:r>
       <w:r>
         <w:rPr>
@@ -1877,6 +1935,7 @@
           <w:lang w:eastAsia="en-GB"/>
           <w14:ligatures w14:val="none"/>
         </w:rPr>
+        <w:lastRenderedPageBreak/>
         <w:t>Latitude</w:t>
       </w:r>
       <w:r>
@@ -1905,7 +1964,6 @@
           <w:lang w:eastAsia="en-GB"/>
           <w14:ligatures w14:val="none"/>
         </w:rPr>
-        <w:lastRenderedPageBreak/>
         <w:t>housing_median_age</w:t>
       </w:r>
       <w:r>
@@ -2127,9 +2185,9 @@
           <w:lang w:val="sv-SE" w:eastAsia="en-GB"/>
           <w14:ligatures w14:val="none"/>
         </w:rPr>
-        <w:t>Fem kategorier, värt att notera är att bara fem stycken distrikt har värdet ”</w:t>
-      </w:r>
-      <w:proofErr w:type="spellStart"/>
+        <w:t xml:space="preserve">Fem kategorier, värt att notera är att bara </w:t>
+      </w:r>
+      <w:proofErr w:type="gramStart"/>
       <w:r>
         <w:rPr>
           <w:rFonts w:ascii="Times New Roman" w:eastAsia="Times New Roman" w:hAnsi="Times New Roman" w:cs="Times New Roman"/>
@@ -2137,6 +2195,26 @@
           <w:lang w:val="sv-SE" w:eastAsia="en-GB"/>
           <w14:ligatures w14:val="none"/>
         </w:rPr>
+        <w:t>fem stycken</w:t>
+      </w:r>
+      <w:proofErr w:type="gramEnd"/>
+      <w:r>
+        <w:rPr>
+          <w:rFonts w:ascii="Times New Roman" w:eastAsia="Times New Roman" w:hAnsi="Times New Roman" w:cs="Times New Roman"/>
+          <w:kern w:val="0"/>
+          <w:lang w:val="sv-SE" w:eastAsia="en-GB"/>
+          <w14:ligatures w14:val="none"/>
+        </w:rPr>
+        <w:t xml:space="preserve"> distrikt har värdet ”</w:t>
+      </w:r>
+      <w:proofErr w:type="spellStart"/>
+      <w:r>
+        <w:rPr>
+          <w:rFonts w:ascii="Times New Roman" w:eastAsia="Times New Roman" w:hAnsi="Times New Roman" w:cs="Times New Roman"/>
+          <w:kern w:val="0"/>
+          <w:lang w:val="sv-SE" w:eastAsia="en-GB"/>
+          <w14:ligatures w14:val="none"/>
+        </w:rPr>
         <w:t>island</w:t>
       </w:r>
       <w:proofErr w:type="spellEnd"/>
@@ -2203,6 +2281,162 @@
           <w:lang w:val="sv-SE"/>
         </w:rPr>
         <w:t xml:space="preserve"> till mina modeller. </w:t>
+      </w:r>
+    </w:p>
+    <w:p>
+      <w:pPr>
+        <w:rPr>
+          <w:rFonts w:ascii="Times New Roman" w:hAnsi="Times New Roman" w:cs="Times New Roman"/>
+          <w:lang w:val="sv-SE"/>
+        </w:rPr>
+      </w:pPr>
+      <w:r>
+        <w:rPr>
+          <w:rFonts w:ascii="Times New Roman" w:hAnsi="Times New Roman" w:cs="Times New Roman"/>
+          <w:lang w:val="sv-SE"/>
+        </w:rPr>
+        <w:t xml:space="preserve">Medin house </w:t>
+      </w:r>
+      <w:proofErr w:type="spellStart"/>
+      <w:r>
+        <w:rPr>
+          <w:rFonts w:ascii="Times New Roman" w:hAnsi="Times New Roman" w:cs="Times New Roman"/>
+          <w:lang w:val="sv-SE"/>
+        </w:rPr>
+        <w:t>value</w:t>
+      </w:r>
+      <w:proofErr w:type="spellEnd"/>
+      <w:r>
+        <w:rPr>
+          <w:rFonts w:ascii="Times New Roman" w:hAnsi="Times New Roman" w:cs="Times New Roman"/>
+          <w:lang w:val="sv-SE"/>
+        </w:rPr>
+        <w:t xml:space="preserve">: när vi tittar på frekvens finns flest antal, närmare </w:t>
+      </w:r>
+      <w:proofErr w:type="gramStart"/>
+      <w:r>
+        <w:rPr>
+          <w:rFonts w:ascii="Times New Roman" w:hAnsi="Times New Roman" w:cs="Times New Roman"/>
+          <w:lang w:val="sv-SE"/>
+        </w:rPr>
+        <w:t>1.000</w:t>
+      </w:r>
+      <w:proofErr w:type="gramEnd"/>
+      <w:r>
+        <w:rPr>
+          <w:rFonts w:ascii="Times New Roman" w:hAnsi="Times New Roman" w:cs="Times New Roman"/>
+          <w:lang w:val="sv-SE"/>
+        </w:rPr>
+        <w:t xml:space="preserve"> hos max-värdet. Alltså mode är samma som max-värdet.</w:t>
+      </w:r>
+    </w:p>
+    <w:p>
+      <w:pPr>
+        <w:rPr>
+          <w:rFonts w:ascii="Times New Roman" w:hAnsi="Times New Roman" w:cs="Times New Roman"/>
+          <w:lang w:val="sv-SE"/>
+        </w:rPr>
+      </w:pPr>
+      <w:r>
+        <w:rPr>
+          <w:rFonts w:ascii="Times New Roman" w:hAnsi="Times New Roman" w:cs="Times New Roman"/>
+          <w:lang w:val="sv-SE"/>
+        </w:rPr>
+        <w:t xml:space="preserve">Korrelationer: latitud och longitud har en negativ korrelation. Vi ser även att population, antal rum, antal sovrum, och hushåll alla visar en positiv korrelation. Och även att </w:t>
+      </w:r>
+      <w:proofErr w:type="gramStart"/>
+      <w:r>
+        <w:rPr>
+          <w:rFonts w:ascii="Times New Roman" w:hAnsi="Times New Roman" w:cs="Times New Roman"/>
+          <w:lang w:val="sv-SE"/>
+        </w:rPr>
+        <w:t>median house</w:t>
+      </w:r>
+      <w:proofErr w:type="gramEnd"/>
+      <w:r>
+        <w:rPr>
+          <w:rFonts w:ascii="Times New Roman" w:hAnsi="Times New Roman" w:cs="Times New Roman"/>
+          <w:lang w:val="sv-SE"/>
+        </w:rPr>
+        <w:t xml:space="preserve"> </w:t>
+      </w:r>
+      <w:proofErr w:type="spellStart"/>
+      <w:r>
+        <w:rPr>
+          <w:rFonts w:ascii="Times New Roman" w:hAnsi="Times New Roman" w:cs="Times New Roman"/>
+          <w:lang w:val="sv-SE"/>
+        </w:rPr>
+        <w:t>value</w:t>
+      </w:r>
+      <w:proofErr w:type="spellEnd"/>
+      <w:r>
+        <w:rPr>
+          <w:rFonts w:ascii="Times New Roman" w:hAnsi="Times New Roman" w:cs="Times New Roman"/>
+          <w:lang w:val="sv-SE"/>
+        </w:rPr>
+        <w:t xml:space="preserve"> visar en positiv korrelation med median </w:t>
+      </w:r>
+      <w:proofErr w:type="spellStart"/>
+      <w:r>
+        <w:rPr>
+          <w:rFonts w:ascii="Times New Roman" w:hAnsi="Times New Roman" w:cs="Times New Roman"/>
+          <w:lang w:val="sv-SE"/>
+        </w:rPr>
+        <w:t>income</w:t>
+      </w:r>
+      <w:proofErr w:type="spellEnd"/>
+      <w:r>
+        <w:rPr>
+          <w:rFonts w:ascii="Times New Roman" w:hAnsi="Times New Roman" w:cs="Times New Roman"/>
+          <w:lang w:val="sv-SE"/>
+        </w:rPr>
+        <w:t xml:space="preserve">. Och att </w:t>
+      </w:r>
+      <w:proofErr w:type="gramStart"/>
+      <w:r>
+        <w:rPr>
+          <w:rFonts w:ascii="Times New Roman" w:hAnsi="Times New Roman" w:cs="Times New Roman"/>
+          <w:lang w:val="sv-SE"/>
+        </w:rPr>
+        <w:t>median house</w:t>
+      </w:r>
+      <w:proofErr w:type="gramEnd"/>
+      <w:r>
+        <w:rPr>
+          <w:rFonts w:ascii="Times New Roman" w:hAnsi="Times New Roman" w:cs="Times New Roman"/>
+          <w:lang w:val="sv-SE"/>
+        </w:rPr>
+        <w:t xml:space="preserve"> </w:t>
+      </w:r>
+      <w:proofErr w:type="spellStart"/>
+      <w:r>
+        <w:rPr>
+          <w:rFonts w:ascii="Times New Roman" w:hAnsi="Times New Roman" w:cs="Times New Roman"/>
+          <w:lang w:val="sv-SE"/>
+        </w:rPr>
+        <w:t>value</w:t>
+      </w:r>
+      <w:proofErr w:type="spellEnd"/>
+      <w:r>
+        <w:rPr>
+          <w:rFonts w:ascii="Times New Roman" w:hAnsi="Times New Roman" w:cs="Times New Roman"/>
+          <w:lang w:val="sv-SE"/>
+        </w:rPr>
+        <w:t xml:space="preserve"> inte visar ett linjärt samband me</w:t>
+      </w:r>
+      <w:r>
+        <w:rPr>
+          <w:rFonts w:ascii="Times New Roman" w:hAnsi="Times New Roman" w:cs="Times New Roman"/>
+          <w:lang w:val="sv-SE"/>
+        </w:rPr>
+        <w:t xml:space="preserve">d </w:t>
+      </w:r>
+      <w:r>
+        <w:rPr>
+          <w:rFonts w:ascii="Times New Roman" w:hAnsi="Times New Roman" w:cs="Times New Roman"/>
+          <w:lang w:val="sv-SE"/>
+        </w:rPr>
+        <w:t>någon annan variabel än medianinkomst.</w:t>
       </w:r>
     </w:p>
     <w:p>
@@ -2230,6 +2464,90 @@
           <w:lang w:val="sv-SE"/>
         </w:rPr>
         <w:t>Metod och modeller</w:t>
+      </w:r>
+    </w:p>
+    <w:p>
+      <w:pPr>
+        <w:rPr>
+          <w:rFonts w:ascii="Times New Roman" w:hAnsi="Times New Roman" w:cs="Times New Roman"/>
+          <w:b/>
+          <w:bCs/>
+          <w:lang w:val="sv-SE"/>
+        </w:rPr>
+      </w:pPr>
+      <w:proofErr w:type="spellStart"/>
+      <w:r>
+        <w:rPr>
+          <w:rFonts w:ascii="Times New Roman" w:hAnsi="Times New Roman" w:cs="Times New Roman"/>
+          <w:b/>
+          <w:bCs/>
+          <w:lang w:val="sv-SE"/>
+        </w:rPr>
+        <w:t>Preprocessing</w:t>
+      </w:r>
+      <w:proofErr w:type="spellEnd"/>
+    </w:p>
+    <w:p>
+      <w:pPr>
+        <w:rPr>
+          <w:rFonts w:ascii="Times New Roman" w:hAnsi="Times New Roman" w:cs="Times New Roman"/>
+          <w:lang w:val="sv-SE"/>
+        </w:rPr>
+      </w:pPr>
+      <w:r>
+        <w:rPr>
+          <w:rFonts w:ascii="Times New Roman" w:hAnsi="Times New Roman" w:cs="Times New Roman"/>
+          <w:lang w:val="sv-SE"/>
+        </w:rPr>
+        <w:t xml:space="preserve">Total </w:t>
+      </w:r>
+      <w:proofErr w:type="spellStart"/>
+      <w:r>
+        <w:rPr>
+          <w:rFonts w:ascii="Times New Roman" w:hAnsi="Times New Roman" w:cs="Times New Roman"/>
+          <w:lang w:val="sv-SE"/>
+        </w:rPr>
+        <w:t>bedrooms</w:t>
+      </w:r>
+      <w:proofErr w:type="spellEnd"/>
+      <w:r>
+        <w:rPr>
+          <w:rFonts w:ascii="Times New Roman" w:hAnsi="Times New Roman" w:cs="Times New Roman"/>
+          <w:lang w:val="sv-SE"/>
+        </w:rPr>
+        <w:t xml:space="preserve"> har saknade värden. Jag använder simple </w:t>
+      </w:r>
+      <w:proofErr w:type="spellStart"/>
+      <w:r>
+        <w:rPr>
+          <w:rFonts w:ascii="Times New Roman" w:hAnsi="Times New Roman" w:cs="Times New Roman"/>
+          <w:lang w:val="sv-SE"/>
+        </w:rPr>
+        <w:t>imputer</w:t>
+      </w:r>
+      <w:proofErr w:type="spellEnd"/>
+      <w:r>
+        <w:rPr>
+          <w:rFonts w:ascii="Times New Roman" w:hAnsi="Times New Roman" w:cs="Times New Roman"/>
+          <w:lang w:val="sv-SE"/>
+        </w:rPr>
+        <w:t xml:space="preserve"> för att ersätta de saknade värdena och väljer att använda medianen eftersom vi sett att distributionen ser </w:t>
+      </w:r>
+      <w:proofErr w:type="spellStart"/>
+      <w:r>
+        <w:rPr>
+          <w:rFonts w:ascii="Times New Roman" w:hAnsi="Times New Roman" w:cs="Times New Roman"/>
+          <w:lang w:val="sv-SE"/>
+        </w:rPr>
+        <w:t>skewed</w:t>
+      </w:r>
+      <w:proofErr w:type="spellEnd"/>
+      <w:r>
+        <w:rPr>
+          <w:rFonts w:ascii="Times New Roman" w:hAnsi="Times New Roman" w:cs="Times New Roman"/>
+          <w:lang w:val="sv-SE"/>
+        </w:rPr>
+        <w:t xml:space="preserve"> ut.</w:t>
       </w:r>
     </w:p>
     <w:p>

</xml_diff>

<commit_message>
Added section for feature selection
</commit_message>
<xml_diff>
--- a/Kunskapskontroll_Sandra_Persson.docx
+++ b/Kunskapskontroll_Sandra_Persson.docx
@@ -95,39 +95,7 @@
           <w:rFonts w:ascii="Times New Roman" w:hAnsi="Times New Roman" w:cs="Times New Roman"/>
           <w:lang w:val="en-US"/>
         </w:rPr>
-        <w:t xml:space="preserve"> </w:t>
-      </w:r>
-      <w:proofErr w:type="spellStart"/>
-      <w:r>
-        <w:rPr>
-          <w:rFonts w:ascii="Times New Roman" w:hAnsi="Times New Roman" w:cs="Times New Roman"/>
-          <w:lang w:val="en-US"/>
-        </w:rPr>
-        <w:t>Bli</w:t>
-      </w:r>
-      <w:proofErr w:type="spellEnd"/>
-      <w:r>
-        <w:rPr>
-          <w:rFonts w:ascii="Times New Roman" w:hAnsi="Times New Roman" w:cs="Times New Roman"/>
-          <w:lang w:val="en-US"/>
-        </w:rPr>
-        <w:t xml:space="preserve"> </w:t>
-      </w:r>
-      <w:proofErr w:type="spellStart"/>
-      <w:r>
-        <w:rPr>
-          <w:rFonts w:ascii="Times New Roman" w:hAnsi="Times New Roman" w:cs="Times New Roman"/>
-          <w:lang w:val="en-US"/>
-        </w:rPr>
-        <w:t>bättre</w:t>
-      </w:r>
-      <w:proofErr w:type="spellEnd"/>
-      <w:r>
-        <w:rPr>
-          <w:rFonts w:ascii="Times New Roman" w:hAnsi="Times New Roman" w:cs="Times New Roman"/>
-          <w:lang w:val="en-US"/>
-        </w:rPr>
-        <w:t>.</w:t>
+        <w:t xml:space="preserve"> Bli bättre.</w:t>
       </w:r>
     </w:p>
     <w:p>
@@ -167,117 +135,21 @@
           <w:rFonts w:ascii="Times New Roman" w:hAnsi="Times New Roman" w:cs="Times New Roman"/>
           <w:lang w:val="sv-SE"/>
         </w:rPr>
-        <w:t>Då vi har data med ”</w:t>
-      </w:r>
-      <w:proofErr w:type="spellStart"/>
-      <w:r>
-        <w:rPr>
-          <w:rFonts w:ascii="Times New Roman" w:hAnsi="Times New Roman" w:cs="Times New Roman"/>
-          <w:lang w:val="sv-SE"/>
-        </w:rPr>
-        <w:t>labels</w:t>
-      </w:r>
-      <w:proofErr w:type="spellEnd"/>
-      <w:r>
-        <w:rPr>
-          <w:rFonts w:ascii="Times New Roman" w:hAnsi="Times New Roman" w:cs="Times New Roman"/>
-          <w:lang w:val="sv-SE"/>
-        </w:rPr>
-        <w:t xml:space="preserve">”, alltså data där vi vet vad den beroende variabeln är. Uppgiften är då att förutspå vilken </w:t>
-      </w:r>
-      <w:proofErr w:type="spellStart"/>
-      <w:r>
-        <w:rPr>
-          <w:rFonts w:ascii="Times New Roman" w:hAnsi="Times New Roman" w:cs="Times New Roman"/>
-          <w:lang w:val="sv-SE"/>
-        </w:rPr>
-        <w:t>label</w:t>
-      </w:r>
-      <w:proofErr w:type="spellEnd"/>
-      <w:r>
-        <w:rPr>
-          <w:rFonts w:ascii="Times New Roman" w:hAnsi="Times New Roman" w:cs="Times New Roman"/>
-          <w:lang w:val="sv-SE"/>
-        </w:rPr>
-        <w:t xml:space="preserve"> den nya </w:t>
-      </w:r>
-      <w:proofErr w:type="spellStart"/>
-      <w:r>
-        <w:rPr>
-          <w:rFonts w:ascii="Times New Roman" w:hAnsi="Times New Roman" w:cs="Times New Roman"/>
-          <w:lang w:val="sv-SE"/>
-        </w:rPr>
-        <w:t>datan</w:t>
-      </w:r>
-      <w:proofErr w:type="spellEnd"/>
-      <w:r>
-        <w:rPr>
-          <w:rFonts w:ascii="Times New Roman" w:hAnsi="Times New Roman" w:cs="Times New Roman"/>
-          <w:lang w:val="sv-SE"/>
-        </w:rPr>
-        <w:t xml:space="preserve"> kommer att ha.</w:t>
-      </w:r>
-      <w:r>
-        <w:rPr>
-          <w:rFonts w:ascii="Times New Roman" w:hAnsi="Times New Roman" w:cs="Times New Roman"/>
-          <w:lang w:val="sv-SE"/>
-        </w:rPr>
-        <w:t xml:space="preserve"> </w:t>
-      </w:r>
-      <w:proofErr w:type="spellStart"/>
-      <w:r>
-        <w:rPr>
-          <w:rFonts w:ascii="Times New Roman" w:hAnsi="Times New Roman" w:cs="Times New Roman"/>
-          <w:lang w:val="sv-SE"/>
-        </w:rPr>
-        <w:t>Datan</w:t>
-      </w:r>
-      <w:proofErr w:type="spellEnd"/>
-      <w:r>
-        <w:rPr>
-          <w:rFonts w:ascii="Times New Roman" w:hAnsi="Times New Roman" w:cs="Times New Roman"/>
-          <w:lang w:val="sv-SE"/>
-        </w:rPr>
-        <w:t xml:space="preserve"> vi ger till algoritmen har ”</w:t>
-      </w:r>
-      <w:proofErr w:type="spellStart"/>
-      <w:r>
-        <w:rPr>
-          <w:rFonts w:ascii="Times New Roman" w:hAnsi="Times New Roman" w:cs="Times New Roman"/>
-          <w:lang w:val="sv-SE"/>
-        </w:rPr>
-        <w:t>labels</w:t>
-      </w:r>
-      <w:proofErr w:type="spellEnd"/>
-      <w:r>
-        <w:rPr>
-          <w:rFonts w:ascii="Times New Roman" w:hAnsi="Times New Roman" w:cs="Times New Roman"/>
-          <w:lang w:val="sv-SE"/>
-        </w:rPr>
-        <w:t>”, den innehåller alltså ett facit.</w:t>
-      </w:r>
-      <w:r>
-        <w:rPr>
-          <w:rFonts w:ascii="Times New Roman" w:hAnsi="Times New Roman" w:cs="Times New Roman"/>
-          <w:lang w:val="sv-SE"/>
-        </w:rPr>
-        <w:t xml:space="preserve"> Vi vet vad svaret är. Vill bygga en modell som kan ge ny data en korrekt </w:t>
-      </w:r>
-      <w:proofErr w:type="spellStart"/>
-      <w:r>
-        <w:rPr>
-          <w:rFonts w:ascii="Times New Roman" w:hAnsi="Times New Roman" w:cs="Times New Roman"/>
-          <w:lang w:val="sv-SE"/>
-        </w:rPr>
-        <w:t>label</w:t>
-      </w:r>
-      <w:proofErr w:type="spellEnd"/>
-      <w:r>
-        <w:rPr>
-          <w:rFonts w:ascii="Times New Roman" w:hAnsi="Times New Roman" w:cs="Times New Roman"/>
-          <w:lang w:val="sv-SE"/>
-        </w:rPr>
-        <w:t>.</w:t>
+        <w:t>Då vi har data med ”labels”, alltså data där vi vet vad den beroende variabeln är. Uppgiften är då att förutspå vilken label den nya datan kommer att ha.</w:t>
+      </w:r>
+      <w:r>
+        <w:rPr>
+          <w:rFonts w:ascii="Times New Roman" w:hAnsi="Times New Roman" w:cs="Times New Roman"/>
+          <w:lang w:val="sv-SE"/>
+        </w:rPr>
+        <w:t xml:space="preserve"> Datan vi ger till algoritmen har ”labels”, den innehåller alltså ett facit.</w:t>
+      </w:r>
+      <w:r>
+        <w:rPr>
+          <w:rFonts w:ascii="Times New Roman" w:hAnsi="Times New Roman" w:cs="Times New Roman"/>
+          <w:lang w:val="sv-SE"/>
+        </w:rPr>
+        <w:t xml:space="preserve"> Vi vet vad svaret är. Vill bygga en modell som kan ge ny data en korrekt label.</w:t>
       </w:r>
     </w:p>
     <w:p>
@@ -345,55 +217,7 @@
           <w:rFonts w:ascii="Times New Roman" w:hAnsi="Times New Roman" w:cs="Times New Roman"/>
           <w:lang w:val="sv-SE"/>
         </w:rPr>
-        <w:t xml:space="preserve">. </w:t>
-      </w:r>
-      <w:proofErr w:type="spellStart"/>
-      <w:r>
-        <w:rPr>
-          <w:rFonts w:ascii="Times New Roman" w:hAnsi="Times New Roman" w:cs="Times New Roman"/>
-          <w:lang w:val="sv-SE"/>
-        </w:rPr>
-        <w:t>Ratio</w:t>
-      </w:r>
-      <w:proofErr w:type="spellEnd"/>
-      <w:r>
-        <w:rPr>
-          <w:rFonts w:ascii="Times New Roman" w:hAnsi="Times New Roman" w:cs="Times New Roman"/>
-          <w:lang w:val="sv-SE"/>
-        </w:rPr>
-        <w:t xml:space="preserve">, </w:t>
-      </w:r>
-      <w:proofErr w:type="spellStart"/>
-      <w:r>
-        <w:rPr>
-          <w:rFonts w:ascii="Times New Roman" w:hAnsi="Times New Roman" w:cs="Times New Roman"/>
-          <w:lang w:val="sv-SE"/>
-        </w:rPr>
-        <w:t>equal</w:t>
-      </w:r>
-      <w:proofErr w:type="spellEnd"/>
-      <w:r>
-        <w:rPr>
-          <w:rFonts w:ascii="Times New Roman" w:hAnsi="Times New Roman" w:cs="Times New Roman"/>
-          <w:lang w:val="sv-SE"/>
-        </w:rPr>
-        <w:t xml:space="preserve"> </w:t>
-      </w:r>
-      <w:proofErr w:type="spellStart"/>
-      <w:r>
-        <w:rPr>
-          <w:rFonts w:ascii="Times New Roman" w:hAnsi="Times New Roman" w:cs="Times New Roman"/>
-          <w:lang w:val="sv-SE"/>
-        </w:rPr>
-        <w:t>interval</w:t>
-      </w:r>
-      <w:proofErr w:type="spellEnd"/>
-      <w:r>
-        <w:rPr>
-          <w:rFonts w:ascii="Times New Roman" w:hAnsi="Times New Roman" w:cs="Times New Roman"/>
-          <w:lang w:val="sv-SE"/>
-        </w:rPr>
-        <w:t>. Data där intervallerna mellan varje möjlig datapunkt är jämn.</w:t>
+        <w:t>. Ratio, equal interval. Data där intervallerna mellan varje möjlig datapunkt är jämn.</w:t>
       </w:r>
     </w:p>
     <w:p>
@@ -535,23 +359,7 @@
           <w:rFonts w:ascii="Times New Roman" w:hAnsi="Times New Roman" w:cs="Times New Roman"/>
           <w:lang w:val="sv-SE"/>
         </w:rPr>
-        <w:t xml:space="preserve"> bra en </w:t>
-      </w:r>
-      <w:proofErr w:type="spellStart"/>
-      <w:r>
-        <w:rPr>
-          <w:rFonts w:ascii="Times New Roman" w:hAnsi="Times New Roman" w:cs="Times New Roman"/>
-          <w:lang w:val="sv-SE"/>
-        </w:rPr>
-        <w:t>regressionmodell</w:t>
-      </w:r>
-      <w:proofErr w:type="spellEnd"/>
-      <w:r>
-        <w:rPr>
-          <w:rFonts w:ascii="Times New Roman" w:hAnsi="Times New Roman" w:cs="Times New Roman"/>
-          <w:lang w:val="sv-SE"/>
-        </w:rPr>
-        <w:t xml:space="preserve"> är</w:t>
+        <w:t xml:space="preserve"> bra en regressionmodell är</w:t>
       </w:r>
       <w:r>
         <w:rPr>
@@ -593,17 +401,8 @@
           <w:rFonts w:ascii="Times New Roman" w:hAnsi="Times New Roman" w:cs="Times New Roman"/>
           <w:lang w:val="sv-SE"/>
         </w:rPr>
-        <w:t xml:space="preserve">, alltså hur bra den har lyckats att förutspå </w:t>
-      </w:r>
-      <w:proofErr w:type="gramStart"/>
-      <w:r>
-        <w:rPr>
-          <w:rFonts w:ascii="Times New Roman" w:hAnsi="Times New Roman" w:cs="Times New Roman"/>
-          <w:lang w:val="sv-SE"/>
-        </w:rPr>
-        <w:t>ny data</w:t>
-      </w:r>
-      <w:proofErr w:type="gramEnd"/>
+        <w:t>, alltså hur bra den har lyckats att förutspå ny data</w:t>
+      </w:r>
       <w:r>
         <w:rPr>
           <w:rFonts w:ascii="Times New Roman" w:hAnsi="Times New Roman" w:cs="Times New Roman"/>
@@ -709,21 +508,12 @@
         </w:rPr>
         <w:t xml:space="preserve"> </w:t>
       </w:r>
-      <w:proofErr w:type="spellStart"/>
-      <w:r>
-        <w:rPr>
-          <w:rFonts w:ascii="Times New Roman" w:hAnsi="Times New Roman" w:cs="Times New Roman"/>
-          <w:lang w:val="sv-SE"/>
-        </w:rPr>
-        <w:t>Euclidean</w:t>
-      </w:r>
-      <w:proofErr w:type="spellEnd"/>
-      <w:r>
-        <w:rPr>
-          <w:rFonts w:ascii="Times New Roman" w:hAnsi="Times New Roman" w:cs="Times New Roman"/>
-          <w:lang w:val="sv-SE"/>
-        </w:rPr>
-        <w:t xml:space="preserve"> norm. </w:t>
+      <w:r>
+        <w:rPr>
+          <w:rFonts w:ascii="Times New Roman" w:hAnsi="Times New Roman" w:cs="Times New Roman"/>
+          <w:lang w:val="sv-SE"/>
+        </w:rPr>
+        <w:t xml:space="preserve">Euclidean norm. </w:t>
       </w:r>
       <w:r>
         <w:rPr>
@@ -752,72 +542,22 @@
           <w:rFonts w:ascii="Times New Roman" w:hAnsi="Times New Roman" w:cs="Times New Roman"/>
           <w:lang w:val="sv-SE"/>
         </w:rPr>
-        <w:t xml:space="preserve">Loss </w:t>
-      </w:r>
-      <w:proofErr w:type="spellStart"/>
-      <w:r>
-        <w:rPr>
-          <w:rFonts w:ascii="Times New Roman" w:hAnsi="Times New Roman" w:cs="Times New Roman"/>
-          <w:lang w:val="sv-SE"/>
-        </w:rPr>
-        <w:t>function</w:t>
-      </w:r>
-      <w:proofErr w:type="spellEnd"/>
-      <w:r>
-        <w:rPr>
-          <w:rFonts w:ascii="Times New Roman" w:hAnsi="Times New Roman" w:cs="Times New Roman"/>
-          <w:lang w:val="sv-SE"/>
-        </w:rPr>
-        <w:t xml:space="preserve"> (fast bara MSE är loss </w:t>
-      </w:r>
-      <w:proofErr w:type="spellStart"/>
-      <w:r>
-        <w:rPr>
-          <w:rFonts w:ascii="Times New Roman" w:hAnsi="Times New Roman" w:cs="Times New Roman"/>
-          <w:lang w:val="sv-SE"/>
-        </w:rPr>
-        <w:t>function</w:t>
-      </w:r>
-      <w:proofErr w:type="spellEnd"/>
-      <w:r>
-        <w:rPr>
-          <w:rFonts w:ascii="Times New Roman" w:hAnsi="Times New Roman" w:cs="Times New Roman"/>
-          <w:lang w:val="sv-SE"/>
-        </w:rPr>
-        <w:t xml:space="preserve"> för OLS)</w:t>
-      </w:r>
-      <w:r>
-        <w:rPr>
-          <w:rFonts w:ascii="Times New Roman" w:hAnsi="Times New Roman" w:cs="Times New Roman"/>
-          <w:lang w:val="sv-SE"/>
-        </w:rPr>
-        <w:t xml:space="preserve">, </w:t>
-      </w:r>
-      <w:proofErr w:type="spellStart"/>
-      <w:r>
-        <w:rPr>
-          <w:rFonts w:ascii="Times New Roman" w:hAnsi="Times New Roman" w:cs="Times New Roman"/>
-          <w:lang w:val="sv-SE"/>
-        </w:rPr>
-        <w:t>evaluation</w:t>
-      </w:r>
-      <w:proofErr w:type="spellEnd"/>
-      <w:r>
-        <w:rPr>
-          <w:rFonts w:ascii="Times New Roman" w:hAnsi="Times New Roman" w:cs="Times New Roman"/>
-          <w:lang w:val="sv-SE"/>
-        </w:rPr>
-        <w:t xml:space="preserve">, ett mått på hur bra modellen är. Använd inom regression för att hitta den bästa ”linjen”, alltså den modell som bäst predicerar </w:t>
-      </w:r>
-      <w:proofErr w:type="spellStart"/>
-      <w:r>
-        <w:rPr>
-          <w:rFonts w:ascii="Times New Roman" w:hAnsi="Times New Roman" w:cs="Times New Roman"/>
-          <w:lang w:val="sv-SE"/>
-        </w:rPr>
-        <w:t>datan</w:t>
-      </w:r>
-      <w:proofErr w:type="spellEnd"/>
+        <w:t>Loss function</w:t>
+      </w:r>
+      <w:r>
+        <w:rPr>
+          <w:rFonts w:ascii="Times New Roman" w:hAnsi="Times New Roman" w:cs="Times New Roman"/>
+          <w:lang w:val="sv-SE"/>
+        </w:rPr>
+        <w:t xml:space="preserve"> (fast bara MSE är loss function för OLS)</w:t>
+      </w:r>
+      <w:r>
+        <w:rPr>
+          <w:rFonts w:ascii="Times New Roman" w:hAnsi="Times New Roman" w:cs="Times New Roman"/>
+          <w:lang w:val="sv-SE"/>
+        </w:rPr>
+        <w:t>, evaluation, ett mått på hur bra modellen är. Använd inom regression för att hitta den bästa ”linjen”, alltså den modell som bäst predicerar datan</w:t>
+      </w:r>
       <w:r>
         <w:rPr>
           <w:rFonts w:ascii="Times New Roman" w:hAnsi="Times New Roman" w:cs="Times New Roman"/>
@@ -893,71 +633,7 @@
           <w:rFonts w:ascii="Times New Roman" w:hAnsi="Times New Roman" w:cs="Times New Roman"/>
           <w:lang w:val="sv-SE"/>
         </w:rPr>
-        <w:t xml:space="preserve"> För en klassificerare. Används för att utvärdera modellen. Kan få ut flera intressanta mått från matrisen, såsom </w:t>
-      </w:r>
-      <w:proofErr w:type="spellStart"/>
-      <w:r>
-        <w:rPr>
-          <w:rFonts w:ascii="Times New Roman" w:hAnsi="Times New Roman" w:cs="Times New Roman"/>
-          <w:lang w:val="sv-SE"/>
-        </w:rPr>
-        <w:t>accuracy</w:t>
-      </w:r>
-      <w:proofErr w:type="spellEnd"/>
-      <w:r>
-        <w:rPr>
-          <w:rFonts w:ascii="Times New Roman" w:hAnsi="Times New Roman" w:cs="Times New Roman"/>
-          <w:lang w:val="sv-SE"/>
-        </w:rPr>
-        <w:t xml:space="preserve">, </w:t>
-      </w:r>
-      <w:proofErr w:type="spellStart"/>
-      <w:r>
-        <w:rPr>
-          <w:rFonts w:ascii="Times New Roman" w:hAnsi="Times New Roman" w:cs="Times New Roman"/>
-          <w:lang w:val="sv-SE"/>
-        </w:rPr>
-        <w:t>precsion</w:t>
-      </w:r>
-      <w:proofErr w:type="spellEnd"/>
-      <w:r>
-        <w:rPr>
-          <w:rFonts w:ascii="Times New Roman" w:hAnsi="Times New Roman" w:cs="Times New Roman"/>
-          <w:lang w:val="sv-SE"/>
-        </w:rPr>
-        <w:t xml:space="preserve">, </w:t>
-      </w:r>
-      <w:proofErr w:type="spellStart"/>
-      <w:r>
-        <w:rPr>
-          <w:rFonts w:ascii="Times New Roman" w:hAnsi="Times New Roman" w:cs="Times New Roman"/>
-          <w:lang w:val="sv-SE"/>
-        </w:rPr>
-        <w:t>recall</w:t>
-      </w:r>
-      <w:proofErr w:type="spellEnd"/>
-      <w:r>
-        <w:rPr>
-          <w:rFonts w:ascii="Times New Roman" w:hAnsi="Times New Roman" w:cs="Times New Roman"/>
-          <w:lang w:val="sv-SE"/>
-        </w:rPr>
-        <w:t xml:space="preserve"> och </w:t>
-      </w:r>
-      <w:proofErr w:type="spellStart"/>
-      <w:r>
-        <w:rPr>
-          <w:rFonts w:ascii="Times New Roman" w:hAnsi="Times New Roman" w:cs="Times New Roman"/>
-          <w:lang w:val="sv-SE"/>
-        </w:rPr>
-        <w:t>False</w:t>
-      </w:r>
-      <w:proofErr w:type="spellEnd"/>
-      <w:r>
-        <w:rPr>
-          <w:rFonts w:ascii="Times New Roman" w:hAnsi="Times New Roman" w:cs="Times New Roman"/>
-          <w:lang w:val="sv-SE"/>
-        </w:rPr>
-        <w:t xml:space="preserve"> Positive Rate.</w:t>
+        <w:t xml:space="preserve"> För en klassificerare. Används för att utvärdera modellen. Kan få ut flera intressanta mått från matrisen, såsom accuracy, precsion, recall och False Positive Rate.</w:t>
       </w:r>
     </w:p>
     <w:p>
@@ -1008,68 +684,27 @@
           <w:lang w:val="sv-SE"/>
         </w:rPr>
       </w:pPr>
-      <w:proofErr w:type="spellStart"/>
-      <w:r>
-        <w:rPr>
-          <w:rFonts w:ascii="Times New Roman" w:hAnsi="Times New Roman" w:cs="Times New Roman"/>
-          <w:lang w:val="sv-SE"/>
-        </w:rPr>
-        <w:t>Valideringsdatan</w:t>
-      </w:r>
-      <w:proofErr w:type="spellEnd"/>
-      <w:r>
-        <w:rPr>
-          <w:rFonts w:ascii="Times New Roman" w:hAnsi="Times New Roman" w:cs="Times New Roman"/>
-          <w:lang w:val="sv-SE"/>
-        </w:rPr>
-        <w:t xml:space="preserve"> används för att välja modell eller hyperparametrar.</w:t>
-      </w:r>
-    </w:p>
-    <w:p>
-      <w:pPr>
-        <w:rPr>
-          <w:rFonts w:ascii="Times New Roman" w:hAnsi="Times New Roman" w:cs="Times New Roman"/>
-          <w:lang w:val="sv-SE"/>
-        </w:rPr>
-      </w:pPr>
-      <w:r>
-        <w:rPr>
-          <w:rFonts w:ascii="Times New Roman" w:hAnsi="Times New Roman" w:cs="Times New Roman"/>
-          <w:lang w:val="sv-SE"/>
-        </w:rPr>
-        <w:t xml:space="preserve">Och </w:t>
-      </w:r>
-      <w:proofErr w:type="spellStart"/>
-      <w:r>
-        <w:rPr>
-          <w:rFonts w:ascii="Times New Roman" w:hAnsi="Times New Roman" w:cs="Times New Roman"/>
-          <w:lang w:val="sv-SE"/>
-        </w:rPr>
-        <w:t>testdatan</w:t>
-      </w:r>
-      <w:proofErr w:type="spellEnd"/>
-      <w:r>
-        <w:rPr>
-          <w:rFonts w:ascii="Times New Roman" w:hAnsi="Times New Roman" w:cs="Times New Roman"/>
-          <w:lang w:val="sv-SE"/>
-        </w:rPr>
-        <w:t xml:space="preserve"> används i slutet för att testa vår valda modell på </w:t>
-      </w:r>
-      <w:proofErr w:type="gramStart"/>
-      <w:r>
-        <w:rPr>
-          <w:rFonts w:ascii="Times New Roman" w:hAnsi="Times New Roman" w:cs="Times New Roman"/>
-          <w:lang w:val="sv-SE"/>
-        </w:rPr>
-        <w:t>ny data</w:t>
-      </w:r>
-      <w:proofErr w:type="gramEnd"/>
-      <w:r>
-        <w:rPr>
-          <w:rFonts w:ascii="Times New Roman" w:hAnsi="Times New Roman" w:cs="Times New Roman"/>
-          <w:lang w:val="sv-SE"/>
-        </w:rPr>
-        <w:t>.</w:t>
+      <w:r>
+        <w:rPr>
+          <w:rFonts w:ascii="Times New Roman" w:hAnsi="Times New Roman" w:cs="Times New Roman"/>
+          <w:lang w:val="sv-SE"/>
+        </w:rPr>
+        <w:t>Valideringsdatan används för att välja modell eller hyperparametrar.</w:t>
+      </w:r>
+    </w:p>
+    <w:p>
+      <w:pPr>
+        <w:rPr>
+          <w:rFonts w:ascii="Times New Roman" w:hAnsi="Times New Roman" w:cs="Times New Roman"/>
+          <w:lang w:val="sv-SE"/>
+        </w:rPr>
+      </w:pPr>
+      <w:r>
+        <w:rPr>
+          <w:rFonts w:ascii="Times New Roman" w:hAnsi="Times New Roman" w:cs="Times New Roman"/>
+          <w:lang w:val="sv-SE"/>
+        </w:rPr>
+        <w:t>Och testdatan används i slutet för att testa vår valda modell på ny data.</w:t>
       </w:r>
     </w:p>
     <w:p>
@@ -1431,110 +1066,186 @@
       <w:pPr>
         <w:rPr>
           <w:rFonts w:ascii="Times New Roman" w:hAnsi="Times New Roman" w:cs="Times New Roman"/>
-          <w:lang w:val="sv-SE"/>
-        </w:rPr>
-      </w:pPr>
-    </w:p>
-    <w:p>
-      <w:pPr>
+          <w:color w:val="000000"/>
+          <w:spacing w:val="3"/>
+          <w:bdr w:val="none" w:sz="0" w:space="0" w:color="auto" w:frame="1"/>
+          <w:shd w:val="clear" w:color="auto" w:fill="FFFFFF"/>
+          <w:lang w:val="sv-SE"/>
+        </w:rPr>
+      </w:pPr>
+      <w:r>
         <w:rPr>
           <w:rFonts w:ascii="Times New Roman" w:hAnsi="Times New Roman" w:cs="Times New Roman"/>
           <w:lang w:val="en-US"/>
         </w:rPr>
-      </w:pPr>
-      <w:proofErr w:type="spellStart"/>
-      <w:r>
-        <w:rPr>
-          <w:rFonts w:ascii="Times New Roman" w:hAnsi="Times New Roman" w:cs="Times New Roman"/>
-          <w:lang w:val="sv-SE"/>
-        </w:rPr>
         <w:t>Dataset</w:t>
       </w:r>
-      <w:proofErr w:type="spellEnd"/>
-      <w:r>
-        <w:rPr>
-          <w:rFonts w:ascii="Times New Roman" w:hAnsi="Times New Roman" w:cs="Times New Roman"/>
-          <w:lang w:val="sv-SE"/>
+      <w:r>
+        <w:rPr>
+          <w:rFonts w:ascii="Times New Roman" w:hAnsi="Times New Roman" w:cs="Times New Roman"/>
+          <w:lang w:val="en-US"/>
+        </w:rPr>
+        <w:t xml:space="preserve">et </w:t>
+      </w:r>
+      <w:r>
+        <w:rPr>
+          <w:rFonts w:ascii="Times New Roman" w:hAnsi="Times New Roman" w:cs="Times New Roman"/>
+          <w:lang w:val="en-US"/>
+        </w:rPr>
+        <w:t>som används i analysen är</w:t>
+      </w:r>
+      <w:r>
+        <w:rPr>
+          <w:rFonts w:ascii="Times New Roman" w:hAnsi="Times New Roman" w:cs="Times New Roman"/>
+          <w:lang w:val="en-US"/>
+        </w:rPr>
+        <w:t xml:space="preserve"> “</w:t>
+      </w:r>
+      <w:r>
+        <w:rPr>
+          <w:rFonts w:ascii="Times New Roman" w:hAnsi="Times New Roman" w:cs="Times New Roman"/>
+          <w:lang w:val="en-US"/>
+        </w:rPr>
+        <w:t xml:space="preserve">housing” från boken </w:t>
+      </w:r>
+      <w:r>
+        <w:rPr>
+          <w:rFonts w:ascii="Times New Roman" w:hAnsi="Times New Roman" w:cs="Times New Roman"/>
+          <w:i/>
+          <w:iCs/>
+          <w:color w:val="000000"/>
+          <w:spacing w:val="3"/>
+          <w:bdr w:val="none" w:sz="0" w:space="0" w:color="auto" w:frame="1"/>
+          <w:shd w:val="clear" w:color="auto" w:fill="FFFFFF"/>
+        </w:rPr>
+        <w:t>Hands-on machine learning with Scikit-Learn, Keras and TensorFlow: concepts, tools, and techniques to build intelligent systems</w:t>
+      </w:r>
+      <w:r>
+        <w:rPr>
+          <w:rFonts w:ascii="Times New Roman" w:hAnsi="Times New Roman" w:cs="Times New Roman"/>
+          <w:i/>
+          <w:iCs/>
+          <w:color w:val="000000"/>
+          <w:spacing w:val="3"/>
+          <w:bdr w:val="none" w:sz="0" w:space="0" w:color="auto" w:frame="1"/>
+          <w:shd w:val="clear" w:color="auto" w:fill="FFFFFF"/>
+          <w:lang w:val="en-US"/>
+        </w:rPr>
+        <w:t>.</w:t>
+      </w:r>
+      <w:r>
+        <w:rPr>
+          <w:rFonts w:ascii="Times New Roman" w:hAnsi="Times New Roman" w:cs="Times New Roman"/>
+          <w:color w:val="000000"/>
+          <w:spacing w:val="3"/>
+          <w:bdr w:val="none" w:sz="0" w:space="0" w:color="auto" w:frame="1"/>
+          <w:shd w:val="clear" w:color="auto" w:fill="FFFFFF"/>
+          <w:lang w:val="en-US"/>
         </w:rPr>
         <w:t xml:space="preserve"> </w:t>
       </w:r>
-      <w:proofErr w:type="spellStart"/>
-      <w:r>
-        <w:rPr>
-          <w:rFonts w:ascii="Times New Roman" w:hAnsi="Times New Roman" w:cs="Times New Roman"/>
-          <w:lang w:val="sv-SE"/>
-        </w:rPr>
-        <w:t>housing</w:t>
-      </w:r>
-      <w:proofErr w:type="spellEnd"/>
-      <w:r>
-        <w:rPr>
-          <w:rFonts w:ascii="Times New Roman" w:hAnsi="Times New Roman" w:cs="Times New Roman"/>
-          <w:lang w:val="sv-SE"/>
-        </w:rPr>
-        <w:t xml:space="preserve">, från </w:t>
-      </w:r>
-      <w:proofErr w:type="spellStart"/>
-      <w:r>
-        <w:rPr>
-          <w:rFonts w:ascii="Times New Roman" w:hAnsi="Times New Roman" w:cs="Times New Roman"/>
-          <w:lang w:val="sv-SE"/>
-        </w:rPr>
-        <w:t>Handson</w:t>
-      </w:r>
-      <w:proofErr w:type="spellEnd"/>
-      <w:r>
-        <w:rPr>
-          <w:rFonts w:ascii="Times New Roman" w:hAnsi="Times New Roman" w:cs="Times New Roman"/>
-          <w:lang w:val="sv-SE"/>
-        </w:rPr>
-        <w:t xml:space="preserve"> ML, från början ett </w:t>
-      </w:r>
-      <w:proofErr w:type="spellStart"/>
-      <w:r>
-        <w:rPr>
-          <w:rFonts w:ascii="Times New Roman" w:hAnsi="Times New Roman" w:cs="Times New Roman"/>
-          <w:lang w:val="sv-SE"/>
-        </w:rPr>
-        <w:t>dataset</w:t>
-      </w:r>
-      <w:proofErr w:type="spellEnd"/>
-      <w:r>
-        <w:rPr>
-          <w:rFonts w:ascii="Times New Roman" w:hAnsi="Times New Roman" w:cs="Times New Roman"/>
-          <w:lang w:val="sv-SE"/>
-        </w:rPr>
-        <w:t xml:space="preserve"> från </w:t>
-      </w:r>
-      <w:proofErr w:type="spellStart"/>
-      <w:r>
-        <w:rPr>
-          <w:rFonts w:ascii="Times New Roman" w:hAnsi="Times New Roman" w:cs="Times New Roman"/>
-          <w:lang w:val="sv-SE"/>
-        </w:rPr>
-        <w:t>StatLib</w:t>
-      </w:r>
-      <w:proofErr w:type="spellEnd"/>
-      <w:r>
-        <w:rPr>
-          <w:rFonts w:ascii="Times New Roman" w:hAnsi="Times New Roman" w:cs="Times New Roman"/>
-          <w:lang w:val="sv-SE"/>
-        </w:rPr>
-        <w:t>.</w:t>
-      </w:r>
-      <w:r>
-        <w:rPr>
-          <w:rFonts w:ascii="Times New Roman" w:hAnsi="Times New Roman" w:cs="Times New Roman"/>
-          <w:lang w:val="sv-SE"/>
-        </w:rPr>
-        <w:t xml:space="preserve"> </w:t>
-      </w:r>
-      <w:r>
-        <w:rPr>
-          <w:rFonts w:ascii="Times New Roman" w:hAnsi="Times New Roman" w:cs="Times New Roman"/>
-          <w:lang w:val="en-US"/>
-        </w:rPr>
-        <w:t>California Housing Prices dataset. 1990.</w:t>
+      <w:r>
+        <w:rPr>
+          <w:rFonts w:ascii="Times New Roman" w:hAnsi="Times New Roman" w:cs="Times New Roman"/>
+          <w:color w:val="000000"/>
+          <w:spacing w:val="3"/>
+          <w:bdr w:val="none" w:sz="0" w:space="0" w:color="auto" w:frame="1"/>
+          <w:shd w:val="clear" w:color="auto" w:fill="FFFFFF"/>
+          <w:lang w:val="sv-SE"/>
+        </w:rPr>
+        <w:t xml:space="preserve">Datasetet </w:t>
+      </w:r>
+      <w:r>
+        <w:rPr>
+          <w:rFonts w:ascii="Times New Roman" w:hAnsi="Times New Roman" w:cs="Times New Roman"/>
+          <w:color w:val="000000"/>
+          <w:spacing w:val="3"/>
+          <w:bdr w:val="none" w:sz="0" w:space="0" w:color="auto" w:frame="1"/>
+          <w:shd w:val="clear" w:color="auto" w:fill="FFFFFF"/>
+          <w:lang w:val="sv-SE"/>
+        </w:rPr>
+        <w:t>är från början från 1990 och vi</w:t>
+      </w:r>
+      <w:r>
+        <w:rPr>
+          <w:rFonts w:ascii="Times New Roman" w:hAnsi="Times New Roman" w:cs="Times New Roman"/>
+          <w:color w:val="000000"/>
+          <w:spacing w:val="3"/>
+          <w:bdr w:val="none" w:sz="0" w:space="0" w:color="auto" w:frame="1"/>
+          <w:shd w:val="clear" w:color="auto" w:fill="FFFFFF"/>
+          <w:lang w:val="sv-SE"/>
+        </w:rPr>
+        <w:t>sar median-</w:t>
+      </w:r>
+      <w:r>
+        <w:rPr>
+          <w:rFonts w:ascii="Times New Roman" w:hAnsi="Times New Roman" w:cs="Times New Roman"/>
+          <w:color w:val="000000"/>
+          <w:spacing w:val="3"/>
+          <w:bdr w:val="none" w:sz="0" w:space="0" w:color="auto" w:frame="1"/>
+          <w:shd w:val="clear" w:color="auto" w:fill="FFFFFF"/>
+          <w:lang w:val="sv-SE"/>
+        </w:rPr>
+        <w:t xml:space="preserve">huspriser </w:t>
+      </w:r>
+      <w:r>
+        <w:rPr>
+          <w:rFonts w:ascii="Times New Roman" w:hAnsi="Times New Roman" w:cs="Times New Roman"/>
+          <w:color w:val="000000"/>
+          <w:spacing w:val="3"/>
+          <w:bdr w:val="none" w:sz="0" w:space="0" w:color="auto" w:frame="1"/>
+          <w:shd w:val="clear" w:color="auto" w:fill="FFFFFF"/>
+          <w:lang w:val="sv-SE"/>
+        </w:rPr>
+        <w:t xml:space="preserve">angivet i US dollar </w:t>
+      </w:r>
+      <w:r>
+        <w:rPr>
+          <w:rFonts w:ascii="Times New Roman" w:hAnsi="Times New Roman" w:cs="Times New Roman"/>
+          <w:color w:val="000000"/>
+          <w:spacing w:val="3"/>
+          <w:bdr w:val="none" w:sz="0" w:space="0" w:color="auto" w:frame="1"/>
+          <w:shd w:val="clear" w:color="auto" w:fill="FFFFFF"/>
+          <w:lang w:val="sv-SE"/>
+        </w:rPr>
+        <w:t>för varje distrikt, eller ”block”, i Kalifornien.</w:t>
+      </w:r>
+    </w:p>
+    <w:p>
+      <w:pPr>
+        <w:rPr>
+          <w:rFonts w:ascii="Times New Roman" w:hAnsi="Times New Roman" w:cs="Times New Roman"/>
+          <w:lang w:val="sv-SE"/>
+        </w:rPr>
+      </w:pPr>
+    </w:p>
+    <w:p>
+      <w:pPr>
+        <w:rPr>
+          <w:rFonts w:ascii="Times New Roman" w:hAnsi="Times New Roman" w:cs="Times New Roman"/>
+          <w:lang w:val="sv-SE"/>
+        </w:rPr>
+      </w:pPr>
+      <w:r>
+        <w:rPr>
+          <w:rFonts w:ascii="Times New Roman" w:hAnsi="Times New Roman" w:cs="Times New Roman"/>
+          <w:lang w:val="sv-SE"/>
+        </w:rPr>
+        <w:t>Dataset housing</w:t>
+      </w:r>
+      <w:r>
+        <w:rPr>
+          <w:rFonts w:ascii="Times New Roman" w:hAnsi="Times New Roman" w:cs="Times New Roman"/>
+          <w:lang w:val="sv-SE"/>
+        </w:rPr>
+        <w:t>, från Handson ML, från början ett dataset från StatLib.</w:t>
+      </w:r>
+      <w:r>
+        <w:rPr>
+          <w:rFonts w:ascii="Times New Roman" w:hAnsi="Times New Roman" w:cs="Times New Roman"/>
+          <w:lang w:val="sv-SE"/>
+        </w:rPr>
+        <w:t xml:space="preserve"> California Housing Prices dataset. 1990.</w:t>
       </w:r>
     </w:p>
     <w:p>
@@ -1565,16 +1276,15 @@
           <w14:ligatures w14:val="none"/>
         </w:rPr>
       </w:pPr>
-    </w:p>
-    <w:p>
-      <w:pPr>
+      <w:r>
         <w:rPr>
           <w:rFonts w:ascii="Times New Roman" w:eastAsia="Times New Roman" w:hAnsi="Times New Roman" w:cs="Times New Roman"/>
           <w:kern w:val="0"/>
           <w:lang w:val="sv-SE" w:eastAsia="en-GB"/>
           <w14:ligatures w14:val="none"/>
         </w:rPr>
-      </w:pPr>
+        <w:t>Från kartan i boken ser det ut som att plats för huset verkar ha betydelse, men frågan är om l</w:t>
+      </w:r>
       <w:r>
         <w:rPr>
           <w:rFonts w:ascii="Times New Roman" w:eastAsia="Times New Roman" w:hAnsi="Times New Roman" w:cs="Times New Roman"/>
@@ -1582,7 +1292,7 @@
           <w:lang w:val="sv-SE" w:eastAsia="en-GB"/>
           <w14:ligatures w14:val="none"/>
         </w:rPr>
-        <w:t>Från kartan i boken ser det ut som att plats för huset verkar ha betydelse, men frågan är om l</w:t>
+        <w:t>a</w:t>
       </w:r>
       <w:r>
         <w:rPr>
@@ -1591,7 +1301,7 @@
           <w:lang w:val="sv-SE" w:eastAsia="en-GB"/>
           <w14:ligatures w14:val="none"/>
         </w:rPr>
-        <w:t>a</w:t>
+        <w:t>titud och longitud är bra prediktorer, eller om närhet till havet och population kanske är bättr</w:t>
       </w:r>
       <w:r>
         <w:rPr>
@@ -1600,9 +1310,8 @@
           <w:lang w:val="sv-SE" w:eastAsia="en-GB"/>
           <w14:ligatures w14:val="none"/>
         </w:rPr>
-        <w:t xml:space="preserve">titud och longitud är bra </w:t>
-      </w:r>
-      <w:proofErr w:type="spellStart"/>
+        <w:t>e</w:t>
+      </w:r>
       <w:r>
         <w:rPr>
           <w:rFonts w:ascii="Times New Roman" w:eastAsia="Times New Roman" w:hAnsi="Times New Roman" w:cs="Times New Roman"/>
@@ -1610,9 +1319,8 @@
           <w:lang w:val="sv-SE" w:eastAsia="en-GB"/>
           <w14:ligatures w14:val="none"/>
         </w:rPr>
-        <w:t>prediktorer</w:t>
-      </w:r>
-      <w:proofErr w:type="spellEnd"/>
+        <w:t xml:space="preserve"> </w:t>
+      </w:r>
       <w:r>
         <w:rPr>
           <w:rFonts w:ascii="Times New Roman" w:eastAsia="Times New Roman" w:hAnsi="Times New Roman" w:cs="Times New Roman"/>
@@ -1620,16 +1328,26 @@
           <w:lang w:val="sv-SE" w:eastAsia="en-GB"/>
           <w14:ligatures w14:val="none"/>
         </w:rPr>
-        <w:t>, eller om närhet till havet och population kanske är bättr</w:t>
-      </w:r>
-      <w:r>
+        <w:t>då det ser ut som att de dyraste husen finns nära havet i städer/tätbefolkade orter.</w:t>
+      </w:r>
+    </w:p>
+    <w:p>
+      <w:pPr>
         <w:rPr>
           <w:rFonts w:ascii="Times New Roman" w:eastAsia="Times New Roman" w:hAnsi="Times New Roman" w:cs="Times New Roman"/>
           <w:kern w:val="0"/>
           <w:lang w:val="sv-SE" w:eastAsia="en-GB"/>
           <w14:ligatures w14:val="none"/>
         </w:rPr>
-        <w:t>e</w:t>
+      </w:pPr>
+      <w:r>
+        <w:rPr>
+          <w:rFonts w:ascii="Times New Roman" w:eastAsia="Times New Roman" w:hAnsi="Times New Roman" w:cs="Times New Roman"/>
+          <w:kern w:val="0"/>
+          <w:lang w:val="en-US" w:eastAsia="en-GB"/>
+          <w14:ligatures w14:val="none"/>
+        </w:rPr>
+        <w:t xml:space="preserve">”For each block group in California. Block groups are the smallest geographical unit for which the US Census Bureau publishes sample data. A block group typically has a population of 600 to 3000 people. </w:t>
       </w:r>
       <w:r>
         <w:rPr>
@@ -1638,7 +1356,1627 @@
           <w:lang w:val="sv-SE" w:eastAsia="en-GB"/>
           <w14:ligatures w14:val="none"/>
         </w:rPr>
+        <w:t>Distrikt.”</w:t>
+      </w:r>
+    </w:p>
+    <w:p>
+      <w:pPr>
+        <w:rPr>
+          <w:rFonts w:ascii="Times New Roman" w:hAnsi="Times New Roman" w:cs="Times New Roman"/>
+          <w:lang w:val="sv-SE"/>
+        </w:rPr>
+      </w:pPr>
+    </w:p>
+    <w:p>
+      <w:pPr>
+        <w:rPr>
+          <w:rFonts w:ascii="Times New Roman" w:hAnsi="Times New Roman" w:cs="Times New Roman"/>
+          <w:b/>
+          <w:bCs/>
+          <w:lang w:val="sv-SE"/>
+        </w:rPr>
+      </w:pPr>
+      <w:r>
+        <w:rPr>
+          <w:rFonts w:ascii="Times New Roman" w:hAnsi="Times New Roman" w:cs="Times New Roman"/>
+          <w:b/>
+          <w:bCs/>
+          <w:lang w:val="sv-SE"/>
+        </w:rPr>
+        <w:t>Syfte och frågeställning</w:t>
+      </w:r>
+    </w:p>
+    <w:p>
+      <w:pPr>
+        <w:rPr>
+          <w:rFonts w:ascii="Times New Roman" w:hAnsi="Times New Roman" w:cs="Times New Roman"/>
+          <w:lang w:val="sv-SE"/>
+        </w:rPr>
+      </w:pPr>
+      <w:r>
+        <w:rPr>
+          <w:rFonts w:ascii="Times New Roman" w:hAnsi="Times New Roman" w:cs="Times New Roman"/>
+          <w:lang w:val="sv-SE"/>
+        </w:rPr>
+        <w:t xml:space="preserve">Syftet med </w:t>
+      </w:r>
+      <w:r>
+        <w:rPr>
+          <w:rFonts w:ascii="Times New Roman" w:hAnsi="Times New Roman" w:cs="Times New Roman"/>
+          <w:lang w:val="sv-SE"/>
+        </w:rPr>
+        <w:t xml:space="preserve">rapporten </w:t>
+      </w:r>
+      <w:r>
+        <w:rPr>
+          <w:rFonts w:ascii="Times New Roman" w:hAnsi="Times New Roman" w:cs="Times New Roman"/>
+          <w:lang w:val="sv-SE"/>
+        </w:rPr>
+        <w:t>är att bygga en modell som kan predicera median</w:t>
+      </w:r>
+      <w:r>
+        <w:rPr>
+          <w:rFonts w:ascii="Times New Roman" w:hAnsi="Times New Roman" w:cs="Times New Roman"/>
+          <w:lang w:val="sv-SE"/>
+        </w:rPr>
+        <w:t>-</w:t>
+      </w:r>
+      <w:r>
+        <w:rPr>
+          <w:rFonts w:ascii="Times New Roman" w:hAnsi="Times New Roman" w:cs="Times New Roman"/>
+          <w:lang w:val="sv-SE"/>
+        </w:rPr>
+        <w:t>huspriser utifrån de andra variablerna i datasetet.</w:t>
+      </w:r>
+    </w:p>
+    <w:p>
+      <w:pPr>
+        <w:rPr>
+          <w:rFonts w:ascii="Times New Roman" w:hAnsi="Times New Roman" w:cs="Times New Roman"/>
+          <w:lang w:val="sv-SE"/>
+        </w:rPr>
+      </w:pPr>
+    </w:p>
+    <w:p>
+      <w:pPr>
+        <w:rPr>
+          <w:rFonts w:ascii="Times New Roman" w:hAnsi="Times New Roman" w:cs="Times New Roman"/>
+          <w:b/>
+          <w:bCs/>
+          <w:lang w:val="sv-SE"/>
+        </w:rPr>
+      </w:pPr>
+      <w:r>
+        <w:rPr>
+          <w:rFonts w:ascii="Times New Roman" w:hAnsi="Times New Roman" w:cs="Times New Roman"/>
+          <w:b/>
+          <w:bCs/>
+          <w:lang w:val="sv-SE"/>
+        </w:rPr>
+        <w:t>Databeskrivning/EDA</w:t>
+      </w:r>
+    </w:p>
+    <w:p>
+      <w:pPr>
+        <w:rPr>
+          <w:rFonts w:ascii="Times New Roman" w:hAnsi="Times New Roman" w:cs="Times New Roman"/>
+          <w:lang w:val="sv-SE"/>
+        </w:rPr>
+      </w:pPr>
+      <w:r>
+        <w:rPr>
+          <w:rFonts w:ascii="Times New Roman" w:hAnsi="Times New Roman" w:cs="Times New Roman"/>
+          <w:lang w:val="sv-SE"/>
+        </w:rPr>
+        <w:t xml:space="preserve">Innan jag delar upp datan i tränings och testdata gör jag en kortare EDA för att </w:t>
+      </w:r>
+      <w:r>
+        <w:rPr>
+          <w:rFonts w:ascii="Times New Roman" w:hAnsi="Times New Roman" w:cs="Times New Roman"/>
+          <w:lang w:val="sv-SE"/>
+        </w:rPr>
+        <w:t xml:space="preserve">undersöka vilka slags variabler datan har, </w:t>
+      </w:r>
+      <w:r>
+        <w:rPr>
+          <w:rFonts w:ascii="Times New Roman" w:hAnsi="Times New Roman" w:cs="Times New Roman"/>
+          <w:lang w:val="sv-SE"/>
+        </w:rPr>
+        <w:t xml:space="preserve">och för att </w:t>
+      </w:r>
+      <w:r>
+        <w:rPr>
+          <w:rFonts w:ascii="Times New Roman" w:hAnsi="Times New Roman" w:cs="Times New Roman"/>
+          <w:lang w:val="sv-SE"/>
+        </w:rPr>
+        <w:t>kontrollera om det finns saknad data, att värdena ser rimliga ut</w:t>
+      </w:r>
+      <w:r>
+        <w:rPr>
+          <w:rFonts w:ascii="Times New Roman" w:hAnsi="Times New Roman" w:cs="Times New Roman"/>
+          <w:lang w:val="sv-SE"/>
+        </w:rPr>
+        <w:t>,</w:t>
+      </w:r>
+      <w:r>
+        <w:rPr>
+          <w:rFonts w:ascii="Times New Roman" w:hAnsi="Times New Roman" w:cs="Times New Roman"/>
+          <w:lang w:val="sv-SE"/>
+        </w:rPr>
         <w:t xml:space="preserve"> </w:t>
+      </w:r>
+      <w:r>
+        <w:rPr>
+          <w:rFonts w:ascii="Times New Roman" w:hAnsi="Times New Roman" w:cs="Times New Roman"/>
+          <w:lang w:val="sv-SE"/>
+        </w:rPr>
+        <w:t>samt</w:t>
+      </w:r>
+      <w:r>
+        <w:rPr>
+          <w:rFonts w:ascii="Times New Roman" w:hAnsi="Times New Roman" w:cs="Times New Roman"/>
+          <w:lang w:val="sv-SE"/>
+        </w:rPr>
+        <w:t xml:space="preserve"> hur distributionen ser ut för varje variabel.</w:t>
+      </w:r>
+      <w:r>
+        <w:rPr>
+          <w:rFonts w:ascii="Times New Roman" w:hAnsi="Times New Roman" w:cs="Times New Roman"/>
+          <w:lang w:val="sv-SE"/>
+        </w:rPr>
+        <w:t xml:space="preserve"> </w:t>
+      </w:r>
+    </w:p>
+    <w:p>
+      <w:pPr>
+        <w:rPr>
+          <w:rFonts w:ascii="Times New Roman" w:hAnsi="Times New Roman" w:cs="Times New Roman"/>
+          <w:lang w:val="sv-SE"/>
+        </w:rPr>
+      </w:pPr>
+      <w:r>
+        <w:rPr>
+          <w:rFonts w:ascii="Times New Roman" w:hAnsi="Times New Roman" w:cs="Times New Roman"/>
+          <w:lang w:val="sv-SE"/>
+        </w:rPr>
+        <w:lastRenderedPageBreak/>
+        <w:t>Datasetet har 10 variabler, varav 9 numeriska och en kategorisk variabel.</w:t>
+      </w:r>
+      <w:r>
+        <w:rPr>
+          <w:rFonts w:ascii="Times New Roman" w:hAnsi="Times New Roman" w:cs="Times New Roman"/>
+          <w:lang w:val="sv-SE"/>
+        </w:rPr>
+        <w:t xml:space="preserve"> Se nedan tabell för en sammanfattning över variablerna, samt </w:t>
+      </w:r>
+      <w:r>
+        <w:rPr>
+          <w:rFonts w:ascii="Times New Roman" w:hAnsi="Times New Roman" w:cs="Times New Roman"/>
+          <w:lang w:val="sv-SE"/>
+        </w:rPr>
+        <w:t xml:space="preserve">deras </w:t>
+      </w:r>
+      <w:r>
+        <w:rPr>
+          <w:rFonts w:ascii="Times New Roman" w:hAnsi="Times New Roman" w:cs="Times New Roman"/>
+          <w:lang w:val="sv-SE"/>
+        </w:rPr>
+        <w:t>medelvärde och standardavvikelse.</w:t>
+      </w:r>
+      <w:r>
+        <w:rPr>
+          <w:rFonts w:ascii="Times New Roman" w:hAnsi="Times New Roman" w:cs="Times New Roman"/>
+          <w:lang w:val="sv-SE"/>
+        </w:rPr>
+        <w:t xml:space="preserve"> Variabelnamnen </w:t>
+      </w:r>
+      <w:r>
+        <w:rPr>
+          <w:rFonts w:ascii="Times New Roman" w:hAnsi="Times New Roman" w:cs="Times New Roman"/>
+          <w:lang w:val="sv-SE"/>
+        </w:rPr>
+        <w:t xml:space="preserve">är beskrivande </w:t>
+      </w:r>
+      <w:r>
+        <w:rPr>
+          <w:rFonts w:ascii="Times New Roman" w:hAnsi="Times New Roman" w:cs="Times New Roman"/>
+          <w:lang w:val="sv-SE"/>
+        </w:rPr>
+        <w:t>men värt</w:t>
+      </w:r>
+      <w:r>
+        <w:rPr>
+          <w:rFonts w:ascii="Times New Roman" w:hAnsi="Times New Roman" w:cs="Times New Roman"/>
+          <w:lang w:val="sv-SE"/>
+        </w:rPr>
+        <w:t xml:space="preserve"> att minnas är att varje observation gäller </w:t>
+      </w:r>
+      <w:r>
+        <w:rPr>
+          <w:rFonts w:ascii="Times New Roman" w:hAnsi="Times New Roman" w:cs="Times New Roman"/>
+          <w:lang w:val="sv-SE"/>
+        </w:rPr>
+        <w:t xml:space="preserve">för </w:t>
+      </w:r>
+      <w:r>
+        <w:rPr>
+          <w:rFonts w:ascii="Times New Roman" w:hAnsi="Times New Roman" w:cs="Times New Roman"/>
+          <w:lang w:val="sv-SE"/>
+        </w:rPr>
+        <w:t>ett distrikt i Kalifornien.</w:t>
+      </w:r>
+      <w:r>
+        <w:rPr>
+          <w:rFonts w:ascii="Times New Roman" w:hAnsi="Times New Roman" w:cs="Times New Roman"/>
+          <w:lang w:val="sv-SE"/>
+        </w:rPr>
+        <w:t xml:space="preserve"> Antal observationer, alltså antal distrikt</w:t>
+      </w:r>
+      <w:r>
+        <w:rPr>
+          <w:rFonts w:ascii="Times New Roman" w:hAnsi="Times New Roman" w:cs="Times New Roman"/>
+          <w:lang w:val="sv-SE"/>
+        </w:rPr>
+        <w:t>,</w:t>
+      </w:r>
+      <w:r>
+        <w:rPr>
+          <w:rFonts w:ascii="Times New Roman" w:hAnsi="Times New Roman" w:cs="Times New Roman"/>
+          <w:lang w:val="sv-SE"/>
+        </w:rPr>
+        <w:t xml:space="preserve"> är 20</w:t>
+      </w:r>
+      <w:r>
+        <w:rPr>
+          <w:rFonts w:ascii="Times New Roman" w:hAnsi="Times New Roman" w:cs="Times New Roman"/>
+          <w:lang w:val="sv-SE"/>
+        </w:rPr>
+        <w:t> </w:t>
+      </w:r>
+      <w:r>
+        <w:rPr>
+          <w:rFonts w:ascii="Times New Roman" w:hAnsi="Times New Roman" w:cs="Times New Roman"/>
+          <w:lang w:val="sv-SE"/>
+        </w:rPr>
+        <w:t>640.</w:t>
+      </w:r>
+    </w:p>
+    <w:p>
+      <w:pPr>
+        <w:rPr>
+          <w:rFonts w:ascii="Times New Roman" w:hAnsi="Times New Roman" w:cs="Times New Roman"/>
+          <w:lang w:val="sv-SE"/>
+        </w:rPr>
+      </w:pPr>
+      <w:r>
+        <w:rPr>
+          <w:rFonts w:ascii="Times New Roman" w:hAnsi="Times New Roman" w:cs="Times New Roman"/>
+          <w:lang w:val="sv-SE"/>
+        </w:rPr>
+        <w:tab/>
+      </w:r>
+    </w:p>
+    <w:p>
+      <w:pPr>
+        <w:rPr>
+          <w:rFonts w:ascii="Times New Roman" w:hAnsi="Times New Roman" w:cs="Times New Roman"/>
+          <w:lang w:val="sv-SE"/>
+        </w:rPr>
+      </w:pPr>
+    </w:p>
+    <w:tbl>
+      <w:tblPr>
+        <w:tblStyle w:val="TableGrid"/>
+        <w:tblW w:w="0" w:type="auto"/>
+        <w:tblLook w:val="04A0" w:firstRow="1" w:lastRow="0" w:firstColumn="1" w:lastColumn="0" w:noHBand="0" w:noVBand="1"/>
+      </w:tblPr>
+      <w:tblGrid>
+        <w:gridCol w:w="2500"/>
+        <w:gridCol w:w="2077"/>
+        <w:gridCol w:w="2257"/>
+        <w:gridCol w:w="2182"/>
+      </w:tblGrid>
+      <w:tr>
+        <w:tc>
+          <w:tcPr>
+            <w:tcW w:w="2500" w:type="dxa"/>
+          </w:tcPr>
+          <w:p>
+            <w:pPr>
+              <w:rPr>
+                <w:rFonts w:cstheme="minorHAnsi"/>
+                <w:b/>
+                <w:bCs/>
+                <w:sz w:val="22"/>
+                <w:szCs w:val="22"/>
+                <w:lang w:val="sv-SE"/>
+              </w:rPr>
+            </w:pPr>
+            <w:r>
+              <w:rPr>
+                <w:rFonts w:cstheme="minorHAnsi"/>
+                <w:b/>
+                <w:bCs/>
+                <w:sz w:val="22"/>
+                <w:szCs w:val="22"/>
+                <w:lang w:val="sv-SE"/>
+              </w:rPr>
+              <w:t>Variabelnamn</w:t>
+            </w:r>
+          </w:p>
+        </w:tc>
+        <w:tc>
+          <w:tcPr>
+            <w:tcW w:w="2077" w:type="dxa"/>
+          </w:tcPr>
+          <w:p>
+            <w:pPr>
+              <w:rPr>
+                <w:rFonts w:ascii="Times New Roman" w:hAnsi="Times New Roman" w:cs="Times New Roman"/>
+                <w:b/>
+                <w:bCs/>
+                <w:lang w:val="sv-SE"/>
+              </w:rPr>
+            </w:pPr>
+            <w:r>
+              <w:rPr>
+                <w:rFonts w:ascii="Times New Roman" w:hAnsi="Times New Roman" w:cs="Times New Roman"/>
+                <w:b/>
+                <w:bCs/>
+                <w:lang w:val="sv-SE"/>
+              </w:rPr>
+              <w:t>Mätskala</w:t>
+            </w:r>
+          </w:p>
+        </w:tc>
+        <w:tc>
+          <w:tcPr>
+            <w:tcW w:w="2257" w:type="dxa"/>
+          </w:tcPr>
+          <w:p>
+            <w:pPr>
+              <w:rPr>
+                <w:rFonts w:ascii="Times New Roman" w:hAnsi="Times New Roman" w:cs="Times New Roman"/>
+                <w:b/>
+                <w:bCs/>
+                <w:lang w:val="sv-SE"/>
+              </w:rPr>
+            </w:pPr>
+            <w:r>
+              <w:rPr>
+                <w:rFonts w:ascii="Times New Roman" w:hAnsi="Times New Roman" w:cs="Times New Roman"/>
+                <w:b/>
+                <w:bCs/>
+                <w:lang w:val="sv-SE"/>
+              </w:rPr>
+              <w:t>Mean</w:t>
+            </w:r>
+          </w:p>
+        </w:tc>
+        <w:tc>
+          <w:tcPr>
+            <w:tcW w:w="2182" w:type="dxa"/>
+          </w:tcPr>
+          <w:p>
+            <w:pPr>
+              <w:rPr>
+                <w:rFonts w:ascii="Times New Roman" w:hAnsi="Times New Roman" w:cs="Times New Roman"/>
+                <w:b/>
+                <w:bCs/>
+                <w:lang w:val="sv-SE"/>
+              </w:rPr>
+            </w:pPr>
+            <w:r>
+              <w:rPr>
+                <w:rFonts w:ascii="Times New Roman" w:hAnsi="Times New Roman" w:cs="Times New Roman"/>
+                <w:b/>
+                <w:bCs/>
+                <w:lang w:val="sv-SE"/>
+              </w:rPr>
+              <w:t>Std</w:t>
+            </w:r>
+          </w:p>
+        </w:tc>
+      </w:tr>
+      <w:tr>
+        <w:tc>
+          <w:tcPr>
+            <w:tcW w:w="2500" w:type="dxa"/>
+          </w:tcPr>
+          <w:p>
+            <w:pPr>
+              <w:pStyle w:val="HTMLPreformatted"/>
+              <w:wordWrap w:val="0"/>
+              <w:textAlignment w:val="baseline"/>
+              <w:rPr>
+                <w:rFonts w:asciiTheme="minorHAnsi" w:hAnsiTheme="minorHAnsi" w:cstheme="minorHAnsi"/>
+                <w:color w:val="000000"/>
+                <w:sz w:val="22"/>
+                <w:szCs w:val="22"/>
+              </w:rPr>
+            </w:pPr>
+            <w:r>
+              <w:rPr>
+                <w:rFonts w:asciiTheme="minorHAnsi" w:hAnsiTheme="minorHAnsi" w:cstheme="minorHAnsi"/>
+                <w:color w:val="000000"/>
+                <w:sz w:val="22"/>
+                <w:szCs w:val="22"/>
+              </w:rPr>
+              <w:t>longitude</w:t>
+            </w:r>
+          </w:p>
+          <w:p>
+            <w:pPr>
+              <w:rPr>
+                <w:rFonts w:cstheme="minorHAnsi"/>
+                <w:sz w:val="22"/>
+                <w:szCs w:val="22"/>
+                <w:lang w:val="sv-SE"/>
+              </w:rPr>
+            </w:pPr>
+          </w:p>
+        </w:tc>
+        <w:tc>
+          <w:tcPr>
+            <w:tcW w:w="2077" w:type="dxa"/>
+          </w:tcPr>
+          <w:p>
+            <w:pPr>
+              <w:rPr>
+                <w:rFonts w:ascii="Times New Roman" w:hAnsi="Times New Roman" w:cs="Times New Roman"/>
+                <w:lang w:val="sv-SE"/>
+              </w:rPr>
+            </w:pPr>
+            <w:r>
+              <w:rPr>
+                <w:rFonts w:ascii="Times New Roman" w:hAnsi="Times New Roman" w:cs="Times New Roman"/>
+                <w:lang w:val="sv-SE"/>
+              </w:rPr>
+              <w:t>Interval scale</w:t>
+            </w:r>
+          </w:p>
+        </w:tc>
+        <w:tc>
+          <w:tcPr>
+            <w:tcW w:w="2257" w:type="dxa"/>
+          </w:tcPr>
+          <w:p>
+            <w:pPr>
+              <w:rPr>
+                <w:rFonts w:ascii="Times New Roman" w:hAnsi="Times New Roman" w:cs="Times New Roman"/>
+                <w:lang w:val="sv-SE"/>
+              </w:rPr>
+            </w:pPr>
+          </w:p>
+        </w:tc>
+        <w:tc>
+          <w:tcPr>
+            <w:tcW w:w="2182" w:type="dxa"/>
+          </w:tcPr>
+          <w:p>
+            <w:pPr>
+              <w:rPr>
+                <w:rFonts w:ascii="Times New Roman" w:hAnsi="Times New Roman" w:cs="Times New Roman"/>
+                <w:lang w:val="sv-SE"/>
+              </w:rPr>
+            </w:pPr>
+          </w:p>
+        </w:tc>
+      </w:tr>
+      <w:tr>
+        <w:tc>
+          <w:tcPr>
+            <w:tcW w:w="2500" w:type="dxa"/>
+          </w:tcPr>
+          <w:p>
+            <w:pPr>
+              <w:pStyle w:val="HTMLPreformatted"/>
+              <w:wordWrap w:val="0"/>
+              <w:textAlignment w:val="baseline"/>
+              <w:rPr>
+                <w:rFonts w:asciiTheme="minorHAnsi" w:hAnsiTheme="minorHAnsi" w:cstheme="minorHAnsi"/>
+                <w:color w:val="000000"/>
+                <w:sz w:val="22"/>
+                <w:szCs w:val="22"/>
+              </w:rPr>
+            </w:pPr>
+            <w:r>
+              <w:rPr>
+                <w:rFonts w:asciiTheme="minorHAnsi" w:hAnsiTheme="minorHAnsi" w:cstheme="minorHAnsi"/>
+                <w:color w:val="000000"/>
+                <w:sz w:val="22"/>
+                <w:szCs w:val="22"/>
+              </w:rPr>
+              <w:t>latitude</w:t>
+            </w:r>
+          </w:p>
+          <w:p>
+            <w:pPr>
+              <w:rPr>
+                <w:rFonts w:cstheme="minorHAnsi"/>
+                <w:sz w:val="22"/>
+                <w:szCs w:val="22"/>
+                <w:lang w:val="sv-SE"/>
+              </w:rPr>
+            </w:pPr>
+          </w:p>
+        </w:tc>
+        <w:tc>
+          <w:tcPr>
+            <w:tcW w:w="2077" w:type="dxa"/>
+          </w:tcPr>
+          <w:p>
+            <w:pPr>
+              <w:rPr>
+                <w:rFonts w:ascii="Times New Roman" w:hAnsi="Times New Roman" w:cs="Times New Roman"/>
+                <w:lang w:val="sv-SE"/>
+              </w:rPr>
+            </w:pPr>
+            <w:r>
+              <w:rPr>
+                <w:rFonts w:ascii="Times New Roman" w:hAnsi="Times New Roman" w:cs="Times New Roman"/>
+                <w:lang w:val="sv-SE"/>
+              </w:rPr>
+              <w:t>Interval scale</w:t>
+            </w:r>
+          </w:p>
+        </w:tc>
+        <w:tc>
+          <w:tcPr>
+            <w:tcW w:w="2257" w:type="dxa"/>
+          </w:tcPr>
+          <w:p>
+            <w:pPr>
+              <w:rPr>
+                <w:rFonts w:ascii="Times New Roman" w:hAnsi="Times New Roman" w:cs="Times New Roman"/>
+                <w:lang w:val="sv-SE"/>
+              </w:rPr>
+            </w:pPr>
+          </w:p>
+        </w:tc>
+        <w:tc>
+          <w:tcPr>
+            <w:tcW w:w="2182" w:type="dxa"/>
+          </w:tcPr>
+          <w:p>
+            <w:pPr>
+              <w:rPr>
+                <w:rFonts w:ascii="Times New Roman" w:hAnsi="Times New Roman" w:cs="Times New Roman"/>
+                <w:lang w:val="sv-SE"/>
+              </w:rPr>
+            </w:pPr>
+          </w:p>
+        </w:tc>
+      </w:tr>
+      <w:tr>
+        <w:tc>
+          <w:tcPr>
+            <w:tcW w:w="2500" w:type="dxa"/>
+          </w:tcPr>
+          <w:p>
+            <w:pPr>
+              <w:pStyle w:val="HTMLPreformatted"/>
+              <w:wordWrap w:val="0"/>
+              <w:textAlignment w:val="baseline"/>
+              <w:rPr>
+                <w:rFonts w:asciiTheme="minorHAnsi" w:hAnsiTheme="minorHAnsi" w:cstheme="minorHAnsi"/>
+                <w:color w:val="000000"/>
+                <w:sz w:val="22"/>
+                <w:szCs w:val="22"/>
+              </w:rPr>
+            </w:pPr>
+            <w:r>
+              <w:rPr>
+                <w:rFonts w:asciiTheme="minorHAnsi" w:hAnsiTheme="minorHAnsi" w:cstheme="minorHAnsi"/>
+                <w:color w:val="000000"/>
+                <w:sz w:val="22"/>
+                <w:szCs w:val="22"/>
+              </w:rPr>
+              <w:t>housing_median_age</w:t>
+            </w:r>
+          </w:p>
+          <w:p>
+            <w:pPr>
+              <w:rPr>
+                <w:rFonts w:cstheme="minorHAnsi"/>
+                <w:sz w:val="22"/>
+                <w:szCs w:val="22"/>
+                <w:lang w:val="sv-SE"/>
+              </w:rPr>
+            </w:pPr>
+          </w:p>
+        </w:tc>
+        <w:tc>
+          <w:tcPr>
+            <w:tcW w:w="2077" w:type="dxa"/>
+          </w:tcPr>
+          <w:p>
+            <w:pPr>
+              <w:rPr>
+                <w:rFonts w:ascii="Times New Roman" w:hAnsi="Times New Roman" w:cs="Times New Roman"/>
+                <w:lang w:val="sv-SE"/>
+              </w:rPr>
+            </w:pPr>
+            <w:r>
+              <w:rPr>
+                <w:rFonts w:ascii="Times New Roman" w:hAnsi="Times New Roman" w:cs="Times New Roman"/>
+                <w:lang w:val="sv-SE"/>
+              </w:rPr>
+              <w:t>ratio</w:t>
+            </w:r>
+          </w:p>
+        </w:tc>
+        <w:tc>
+          <w:tcPr>
+            <w:tcW w:w="2257" w:type="dxa"/>
+          </w:tcPr>
+          <w:p>
+            <w:pPr>
+              <w:rPr>
+                <w:rFonts w:ascii="Times New Roman" w:hAnsi="Times New Roman" w:cs="Times New Roman"/>
+                <w:lang w:val="sv-SE"/>
+              </w:rPr>
+            </w:pPr>
+          </w:p>
+        </w:tc>
+        <w:tc>
+          <w:tcPr>
+            <w:tcW w:w="2182" w:type="dxa"/>
+          </w:tcPr>
+          <w:p>
+            <w:pPr>
+              <w:rPr>
+                <w:rFonts w:ascii="Times New Roman" w:hAnsi="Times New Roman" w:cs="Times New Roman"/>
+                <w:lang w:val="sv-SE"/>
+              </w:rPr>
+            </w:pPr>
+          </w:p>
+        </w:tc>
+      </w:tr>
+      <w:tr>
+        <w:tc>
+          <w:tcPr>
+            <w:tcW w:w="2500" w:type="dxa"/>
+          </w:tcPr>
+          <w:p>
+            <w:pPr>
+              <w:pStyle w:val="HTMLPreformatted"/>
+              <w:wordWrap w:val="0"/>
+              <w:textAlignment w:val="baseline"/>
+              <w:rPr>
+                <w:rFonts w:asciiTheme="minorHAnsi" w:hAnsiTheme="minorHAnsi" w:cstheme="minorHAnsi"/>
+                <w:color w:val="000000"/>
+                <w:sz w:val="22"/>
+                <w:szCs w:val="22"/>
+              </w:rPr>
+            </w:pPr>
+            <w:r>
+              <w:rPr>
+                <w:rFonts w:asciiTheme="minorHAnsi" w:hAnsiTheme="minorHAnsi" w:cstheme="minorHAnsi"/>
+                <w:color w:val="000000"/>
+                <w:sz w:val="22"/>
+                <w:szCs w:val="22"/>
+              </w:rPr>
+              <w:t>total_rooms</w:t>
+            </w:r>
+          </w:p>
+          <w:p>
+            <w:pPr>
+              <w:rPr>
+                <w:rFonts w:cstheme="minorHAnsi"/>
+                <w:sz w:val="22"/>
+                <w:szCs w:val="22"/>
+                <w:lang w:val="sv-SE"/>
+              </w:rPr>
+            </w:pPr>
+          </w:p>
+        </w:tc>
+        <w:tc>
+          <w:tcPr>
+            <w:tcW w:w="2077" w:type="dxa"/>
+          </w:tcPr>
+          <w:p>
+            <w:pPr>
+              <w:rPr>
+                <w:rFonts w:ascii="Times New Roman" w:hAnsi="Times New Roman" w:cs="Times New Roman"/>
+                <w:lang w:val="sv-SE"/>
+              </w:rPr>
+            </w:pPr>
+            <w:r>
+              <w:rPr>
+                <w:rFonts w:ascii="Times New Roman" w:hAnsi="Times New Roman" w:cs="Times New Roman"/>
+                <w:lang w:val="sv-SE"/>
+              </w:rPr>
+              <w:t>ratio</w:t>
+            </w:r>
+          </w:p>
+        </w:tc>
+        <w:tc>
+          <w:tcPr>
+            <w:tcW w:w="2257" w:type="dxa"/>
+          </w:tcPr>
+          <w:p>
+            <w:pPr>
+              <w:rPr>
+                <w:rFonts w:ascii="Times New Roman" w:hAnsi="Times New Roman" w:cs="Times New Roman"/>
+                <w:lang w:val="sv-SE"/>
+              </w:rPr>
+            </w:pPr>
+          </w:p>
+        </w:tc>
+        <w:tc>
+          <w:tcPr>
+            <w:tcW w:w="2182" w:type="dxa"/>
+          </w:tcPr>
+          <w:p>
+            <w:pPr>
+              <w:rPr>
+                <w:rFonts w:ascii="Times New Roman" w:hAnsi="Times New Roman" w:cs="Times New Roman"/>
+                <w:lang w:val="sv-SE"/>
+              </w:rPr>
+            </w:pPr>
+          </w:p>
+        </w:tc>
+      </w:tr>
+      <w:tr>
+        <w:tc>
+          <w:tcPr>
+            <w:tcW w:w="2500" w:type="dxa"/>
+          </w:tcPr>
+          <w:p>
+            <w:pPr>
+              <w:pStyle w:val="HTMLPreformatted"/>
+              <w:wordWrap w:val="0"/>
+              <w:textAlignment w:val="baseline"/>
+              <w:rPr>
+                <w:rFonts w:asciiTheme="minorHAnsi" w:hAnsiTheme="minorHAnsi" w:cstheme="minorHAnsi"/>
+                <w:color w:val="000000"/>
+                <w:sz w:val="22"/>
+                <w:szCs w:val="22"/>
+              </w:rPr>
+            </w:pPr>
+            <w:r>
+              <w:rPr>
+                <w:rFonts w:asciiTheme="minorHAnsi" w:hAnsiTheme="minorHAnsi" w:cstheme="minorHAnsi"/>
+                <w:color w:val="000000"/>
+                <w:sz w:val="22"/>
+                <w:szCs w:val="22"/>
+              </w:rPr>
+              <w:t>total_bedrooms</w:t>
+            </w:r>
+          </w:p>
+          <w:p>
+            <w:pPr>
+              <w:rPr>
+                <w:rFonts w:cstheme="minorHAnsi"/>
+                <w:sz w:val="22"/>
+                <w:szCs w:val="22"/>
+                <w:lang w:val="sv-SE"/>
+              </w:rPr>
+            </w:pPr>
+          </w:p>
+        </w:tc>
+        <w:tc>
+          <w:tcPr>
+            <w:tcW w:w="2077" w:type="dxa"/>
+          </w:tcPr>
+          <w:p>
+            <w:pPr>
+              <w:rPr>
+                <w:rFonts w:ascii="Times New Roman" w:hAnsi="Times New Roman" w:cs="Times New Roman"/>
+                <w:lang w:val="sv-SE"/>
+              </w:rPr>
+            </w:pPr>
+            <w:r>
+              <w:rPr>
+                <w:rFonts w:ascii="Times New Roman" w:hAnsi="Times New Roman" w:cs="Times New Roman"/>
+                <w:lang w:val="sv-SE"/>
+              </w:rPr>
+              <w:t>ratio</w:t>
+            </w:r>
+          </w:p>
+        </w:tc>
+        <w:tc>
+          <w:tcPr>
+            <w:tcW w:w="2257" w:type="dxa"/>
+          </w:tcPr>
+          <w:p>
+            <w:pPr>
+              <w:rPr>
+                <w:rFonts w:ascii="Times New Roman" w:hAnsi="Times New Roman" w:cs="Times New Roman"/>
+                <w:lang w:val="sv-SE"/>
+              </w:rPr>
+            </w:pPr>
+          </w:p>
+        </w:tc>
+        <w:tc>
+          <w:tcPr>
+            <w:tcW w:w="2182" w:type="dxa"/>
+          </w:tcPr>
+          <w:p>
+            <w:pPr>
+              <w:rPr>
+                <w:rFonts w:ascii="Times New Roman" w:hAnsi="Times New Roman" w:cs="Times New Roman"/>
+                <w:lang w:val="sv-SE"/>
+              </w:rPr>
+            </w:pPr>
+          </w:p>
+        </w:tc>
+      </w:tr>
+      <w:tr>
+        <w:tc>
+          <w:tcPr>
+            <w:tcW w:w="2500" w:type="dxa"/>
+          </w:tcPr>
+          <w:p>
+            <w:pPr>
+              <w:pStyle w:val="HTMLPreformatted"/>
+              <w:wordWrap w:val="0"/>
+              <w:textAlignment w:val="baseline"/>
+              <w:rPr>
+                <w:rFonts w:asciiTheme="minorHAnsi" w:hAnsiTheme="minorHAnsi" w:cstheme="minorHAnsi"/>
+                <w:color w:val="000000"/>
+                <w:sz w:val="22"/>
+                <w:szCs w:val="22"/>
+              </w:rPr>
+            </w:pPr>
+            <w:r>
+              <w:rPr>
+                <w:rFonts w:asciiTheme="minorHAnsi" w:hAnsiTheme="minorHAnsi" w:cstheme="minorHAnsi"/>
+                <w:color w:val="000000"/>
+                <w:sz w:val="22"/>
+                <w:szCs w:val="22"/>
+              </w:rPr>
+              <w:t>population</w:t>
+            </w:r>
+          </w:p>
+          <w:p>
+            <w:pPr>
+              <w:rPr>
+                <w:rFonts w:cstheme="minorHAnsi"/>
+                <w:sz w:val="22"/>
+                <w:szCs w:val="22"/>
+                <w:lang w:val="sv-SE"/>
+              </w:rPr>
+            </w:pPr>
+          </w:p>
+        </w:tc>
+        <w:tc>
+          <w:tcPr>
+            <w:tcW w:w="2077" w:type="dxa"/>
+          </w:tcPr>
+          <w:p>
+            <w:pPr>
+              <w:rPr>
+                <w:rFonts w:ascii="Times New Roman" w:hAnsi="Times New Roman" w:cs="Times New Roman"/>
+                <w:lang w:val="sv-SE"/>
+              </w:rPr>
+            </w:pPr>
+            <w:r>
+              <w:rPr>
+                <w:rFonts w:ascii="Times New Roman" w:hAnsi="Times New Roman" w:cs="Times New Roman"/>
+                <w:lang w:val="sv-SE"/>
+              </w:rPr>
+              <w:t>ratio</w:t>
+            </w:r>
+          </w:p>
+        </w:tc>
+        <w:tc>
+          <w:tcPr>
+            <w:tcW w:w="2257" w:type="dxa"/>
+          </w:tcPr>
+          <w:p>
+            <w:pPr>
+              <w:rPr>
+                <w:rFonts w:ascii="Times New Roman" w:hAnsi="Times New Roman" w:cs="Times New Roman"/>
+                <w:lang w:val="sv-SE"/>
+              </w:rPr>
+            </w:pPr>
+          </w:p>
+        </w:tc>
+        <w:tc>
+          <w:tcPr>
+            <w:tcW w:w="2182" w:type="dxa"/>
+          </w:tcPr>
+          <w:p>
+            <w:pPr>
+              <w:rPr>
+                <w:rFonts w:ascii="Times New Roman" w:hAnsi="Times New Roman" w:cs="Times New Roman"/>
+                <w:lang w:val="sv-SE"/>
+              </w:rPr>
+            </w:pPr>
+          </w:p>
+        </w:tc>
+      </w:tr>
+      <w:tr>
+        <w:tc>
+          <w:tcPr>
+            <w:tcW w:w="2500" w:type="dxa"/>
+          </w:tcPr>
+          <w:p>
+            <w:pPr>
+              <w:pStyle w:val="HTMLPreformatted"/>
+              <w:wordWrap w:val="0"/>
+              <w:textAlignment w:val="baseline"/>
+              <w:rPr>
+                <w:rFonts w:asciiTheme="minorHAnsi" w:hAnsiTheme="minorHAnsi" w:cstheme="minorHAnsi"/>
+                <w:color w:val="000000"/>
+                <w:sz w:val="22"/>
+                <w:szCs w:val="22"/>
+              </w:rPr>
+            </w:pPr>
+            <w:r>
+              <w:rPr>
+                <w:rFonts w:asciiTheme="minorHAnsi" w:hAnsiTheme="minorHAnsi" w:cstheme="minorHAnsi"/>
+                <w:color w:val="000000"/>
+                <w:sz w:val="22"/>
+                <w:szCs w:val="22"/>
+              </w:rPr>
+              <w:t>households</w:t>
+            </w:r>
+          </w:p>
+          <w:p>
+            <w:pPr>
+              <w:rPr>
+                <w:rFonts w:cstheme="minorHAnsi"/>
+                <w:sz w:val="22"/>
+                <w:szCs w:val="22"/>
+                <w:lang w:val="sv-SE"/>
+              </w:rPr>
+            </w:pPr>
+          </w:p>
+        </w:tc>
+        <w:tc>
+          <w:tcPr>
+            <w:tcW w:w="2077" w:type="dxa"/>
+          </w:tcPr>
+          <w:p>
+            <w:pPr>
+              <w:rPr>
+                <w:rFonts w:ascii="Times New Roman" w:hAnsi="Times New Roman" w:cs="Times New Roman"/>
+                <w:lang w:val="sv-SE"/>
+              </w:rPr>
+            </w:pPr>
+            <w:r>
+              <w:rPr>
+                <w:rFonts w:ascii="Times New Roman" w:hAnsi="Times New Roman" w:cs="Times New Roman"/>
+                <w:lang w:val="sv-SE"/>
+              </w:rPr>
+              <w:t>ratio</w:t>
+            </w:r>
+          </w:p>
+        </w:tc>
+        <w:tc>
+          <w:tcPr>
+            <w:tcW w:w="2257" w:type="dxa"/>
+          </w:tcPr>
+          <w:p>
+            <w:pPr>
+              <w:rPr>
+                <w:rFonts w:ascii="Times New Roman" w:hAnsi="Times New Roman" w:cs="Times New Roman"/>
+                <w:lang w:val="sv-SE"/>
+              </w:rPr>
+            </w:pPr>
+          </w:p>
+        </w:tc>
+        <w:tc>
+          <w:tcPr>
+            <w:tcW w:w="2182" w:type="dxa"/>
+          </w:tcPr>
+          <w:p>
+            <w:pPr>
+              <w:rPr>
+                <w:rFonts w:ascii="Times New Roman" w:hAnsi="Times New Roman" w:cs="Times New Roman"/>
+                <w:lang w:val="sv-SE"/>
+              </w:rPr>
+            </w:pPr>
+          </w:p>
+        </w:tc>
+      </w:tr>
+      <w:tr>
+        <w:tc>
+          <w:tcPr>
+            <w:tcW w:w="2500" w:type="dxa"/>
+          </w:tcPr>
+          <w:p>
+            <w:pPr>
+              <w:pStyle w:val="HTMLPreformatted"/>
+              <w:wordWrap w:val="0"/>
+              <w:textAlignment w:val="baseline"/>
+              <w:rPr>
+                <w:rFonts w:asciiTheme="minorHAnsi" w:hAnsiTheme="minorHAnsi" w:cstheme="minorHAnsi"/>
+                <w:color w:val="000000"/>
+                <w:sz w:val="22"/>
+                <w:szCs w:val="22"/>
+              </w:rPr>
+            </w:pPr>
+            <w:r>
+              <w:rPr>
+                <w:rFonts w:asciiTheme="minorHAnsi" w:hAnsiTheme="minorHAnsi" w:cstheme="minorHAnsi"/>
+                <w:color w:val="000000"/>
+                <w:sz w:val="22"/>
+                <w:szCs w:val="22"/>
+              </w:rPr>
+              <w:t>median_income</w:t>
+            </w:r>
+          </w:p>
+          <w:p>
+            <w:pPr>
+              <w:rPr>
+                <w:rFonts w:cstheme="minorHAnsi"/>
+                <w:sz w:val="22"/>
+                <w:szCs w:val="22"/>
+                <w:lang w:val="sv-SE"/>
+              </w:rPr>
+            </w:pPr>
+          </w:p>
+        </w:tc>
+        <w:tc>
+          <w:tcPr>
+            <w:tcW w:w="2077" w:type="dxa"/>
+          </w:tcPr>
+          <w:p>
+            <w:pPr>
+              <w:rPr>
+                <w:rFonts w:ascii="Times New Roman" w:hAnsi="Times New Roman" w:cs="Times New Roman"/>
+                <w:lang w:val="sv-SE"/>
+              </w:rPr>
+            </w:pPr>
+            <w:r>
+              <w:rPr>
+                <w:rFonts w:ascii="Times New Roman" w:hAnsi="Times New Roman" w:cs="Times New Roman"/>
+                <w:lang w:val="sv-SE"/>
+              </w:rPr>
+              <w:t>ratio</w:t>
+            </w:r>
+          </w:p>
+        </w:tc>
+        <w:tc>
+          <w:tcPr>
+            <w:tcW w:w="2257" w:type="dxa"/>
+          </w:tcPr>
+          <w:p>
+            <w:pPr>
+              <w:rPr>
+                <w:rFonts w:ascii="Times New Roman" w:hAnsi="Times New Roman" w:cs="Times New Roman"/>
+                <w:lang w:val="sv-SE"/>
+              </w:rPr>
+            </w:pPr>
+          </w:p>
+        </w:tc>
+        <w:tc>
+          <w:tcPr>
+            <w:tcW w:w="2182" w:type="dxa"/>
+          </w:tcPr>
+          <w:p>
+            <w:pPr>
+              <w:rPr>
+                <w:rFonts w:ascii="Times New Roman" w:hAnsi="Times New Roman" w:cs="Times New Roman"/>
+                <w:lang w:val="sv-SE"/>
+              </w:rPr>
+            </w:pPr>
+          </w:p>
+        </w:tc>
+      </w:tr>
+      <w:tr>
+        <w:tc>
+          <w:tcPr>
+            <w:tcW w:w="2500" w:type="dxa"/>
+          </w:tcPr>
+          <w:p>
+            <w:pPr>
+              <w:pStyle w:val="HTMLPreformatted"/>
+              <w:wordWrap w:val="0"/>
+              <w:textAlignment w:val="baseline"/>
+              <w:rPr>
+                <w:rFonts w:asciiTheme="minorHAnsi" w:hAnsiTheme="minorHAnsi" w:cstheme="minorHAnsi"/>
+                <w:color w:val="000000"/>
+                <w:sz w:val="22"/>
+                <w:szCs w:val="22"/>
+              </w:rPr>
+            </w:pPr>
+            <w:r>
+              <w:rPr>
+                <w:rFonts w:asciiTheme="minorHAnsi" w:hAnsiTheme="minorHAnsi" w:cstheme="minorHAnsi"/>
+                <w:color w:val="000000"/>
+                <w:sz w:val="22"/>
+                <w:szCs w:val="22"/>
+              </w:rPr>
+              <w:t>median_house_value</w:t>
+            </w:r>
+          </w:p>
+          <w:p>
+            <w:pPr>
+              <w:rPr>
+                <w:rFonts w:cstheme="minorHAnsi"/>
+                <w:sz w:val="22"/>
+                <w:szCs w:val="22"/>
+                <w:lang w:val="sv-SE"/>
+              </w:rPr>
+            </w:pPr>
+          </w:p>
+        </w:tc>
+        <w:tc>
+          <w:tcPr>
+            <w:tcW w:w="2077" w:type="dxa"/>
+          </w:tcPr>
+          <w:p>
+            <w:pPr>
+              <w:rPr>
+                <w:rFonts w:ascii="Times New Roman" w:hAnsi="Times New Roman" w:cs="Times New Roman"/>
+                <w:lang w:val="sv-SE"/>
+              </w:rPr>
+            </w:pPr>
+            <w:r>
+              <w:rPr>
+                <w:rFonts w:ascii="Times New Roman" w:hAnsi="Times New Roman" w:cs="Times New Roman"/>
+                <w:lang w:val="sv-SE"/>
+              </w:rPr>
+              <w:t>ratio</w:t>
+            </w:r>
+          </w:p>
+        </w:tc>
+        <w:tc>
+          <w:tcPr>
+            <w:tcW w:w="2257" w:type="dxa"/>
+          </w:tcPr>
+          <w:p>
+            <w:pPr>
+              <w:rPr>
+                <w:rFonts w:ascii="Times New Roman" w:hAnsi="Times New Roman" w:cs="Times New Roman"/>
+                <w:lang w:val="sv-SE"/>
+              </w:rPr>
+            </w:pPr>
+          </w:p>
+        </w:tc>
+        <w:tc>
+          <w:tcPr>
+            <w:tcW w:w="2182" w:type="dxa"/>
+          </w:tcPr>
+          <w:p>
+            <w:pPr>
+              <w:rPr>
+                <w:rFonts w:ascii="Times New Roman" w:hAnsi="Times New Roman" w:cs="Times New Roman"/>
+                <w:lang w:val="sv-SE"/>
+              </w:rPr>
+            </w:pPr>
+          </w:p>
+        </w:tc>
+      </w:tr>
+      <w:tr>
+        <w:tc>
+          <w:tcPr>
+            <w:tcW w:w="2500" w:type="dxa"/>
+          </w:tcPr>
+          <w:p>
+            <w:pPr>
+              <w:pStyle w:val="HTMLPreformatted"/>
+              <w:wordWrap w:val="0"/>
+              <w:textAlignment w:val="baseline"/>
+              <w:rPr>
+                <w:rFonts w:asciiTheme="minorHAnsi" w:hAnsiTheme="minorHAnsi" w:cstheme="minorHAnsi"/>
+                <w:color w:val="000000"/>
+                <w:sz w:val="22"/>
+                <w:szCs w:val="22"/>
+              </w:rPr>
+            </w:pPr>
+            <w:r>
+              <w:rPr>
+                <w:rFonts w:asciiTheme="minorHAnsi" w:hAnsiTheme="minorHAnsi" w:cstheme="minorHAnsi"/>
+                <w:color w:val="000000"/>
+                <w:sz w:val="22"/>
+                <w:szCs w:val="22"/>
+              </w:rPr>
+              <w:t>ocean_proximity</w:t>
+            </w:r>
+          </w:p>
+          <w:p>
+            <w:pPr>
+              <w:rPr>
+                <w:rFonts w:cstheme="minorHAnsi"/>
+                <w:sz w:val="22"/>
+                <w:szCs w:val="22"/>
+                <w:lang w:val="sv-SE"/>
+              </w:rPr>
+            </w:pPr>
+          </w:p>
+        </w:tc>
+        <w:tc>
+          <w:tcPr>
+            <w:tcW w:w="2077" w:type="dxa"/>
+          </w:tcPr>
+          <w:p>
+            <w:pPr>
+              <w:rPr>
+                <w:rFonts w:ascii="Times New Roman" w:hAnsi="Times New Roman" w:cs="Times New Roman"/>
+                <w:lang w:val="sv-SE"/>
+              </w:rPr>
+            </w:pPr>
+            <w:r>
+              <w:rPr>
+                <w:rFonts w:ascii="Times New Roman" w:hAnsi="Times New Roman" w:cs="Times New Roman"/>
+                <w:lang w:val="sv-SE"/>
+              </w:rPr>
+              <w:t>nominal</w:t>
+            </w:r>
+          </w:p>
+        </w:tc>
+        <w:tc>
+          <w:tcPr>
+            <w:tcW w:w="2257" w:type="dxa"/>
+          </w:tcPr>
+          <w:p>
+            <w:pPr>
+              <w:rPr>
+                <w:rFonts w:ascii="Times New Roman" w:hAnsi="Times New Roman" w:cs="Times New Roman"/>
+                <w:lang w:val="sv-SE"/>
+              </w:rPr>
+            </w:pPr>
+          </w:p>
+        </w:tc>
+        <w:tc>
+          <w:tcPr>
+            <w:tcW w:w="2182" w:type="dxa"/>
+          </w:tcPr>
+          <w:p>
+            <w:pPr>
+              <w:rPr>
+                <w:rFonts w:ascii="Times New Roman" w:hAnsi="Times New Roman" w:cs="Times New Roman"/>
+                <w:lang w:val="sv-SE"/>
+              </w:rPr>
+            </w:pPr>
+          </w:p>
+        </w:tc>
+      </w:tr>
+    </w:tbl>
+    <w:p>
+      <w:pPr>
+        <w:rPr>
+          <w:rFonts w:ascii="Times New Roman" w:hAnsi="Times New Roman" w:cs="Times New Roman"/>
+          <w:lang w:val="sv-SE"/>
+        </w:rPr>
+      </w:pPr>
+    </w:p>
+    <w:p>
+      <w:pPr>
+        <w:rPr>
+          <w:rFonts w:ascii="Times New Roman" w:hAnsi="Times New Roman" w:cs="Times New Roman"/>
+          <w:lang w:val="sv-SE"/>
+        </w:rPr>
+      </w:pPr>
+    </w:p>
+    <w:p>
+      <w:pPr>
+        <w:rPr>
+          <w:rFonts w:ascii="Times New Roman" w:hAnsi="Times New Roman" w:cs="Times New Roman"/>
+          <w:lang w:val="sv-SE"/>
+        </w:rPr>
+      </w:pPr>
+      <w:r>
+        <w:rPr>
+          <w:rFonts w:ascii="Times New Roman" w:hAnsi="Times New Roman" w:cs="Times New Roman"/>
+          <w:lang w:val="sv-SE"/>
+        </w:rPr>
+        <w:t>EDA</w:t>
+      </w:r>
+      <w:r>
+        <w:rPr>
+          <w:rFonts w:ascii="Times New Roman" w:hAnsi="Times New Roman" w:cs="Times New Roman"/>
+          <w:lang w:val="sv-SE"/>
+        </w:rPr>
+        <w:t>:n</w:t>
+      </w:r>
+      <w:r>
+        <w:rPr>
+          <w:rFonts w:ascii="Times New Roman" w:hAnsi="Times New Roman" w:cs="Times New Roman"/>
+          <w:lang w:val="sv-SE"/>
+        </w:rPr>
+        <w:t xml:space="preserve"> visar att variabeln total bedrooms har saknade värden, vilket jag kommer att behöva behandla under preprocessing.</w:t>
+      </w:r>
+      <w:r>
+        <w:rPr>
+          <w:rFonts w:ascii="Times New Roman" w:hAnsi="Times New Roman" w:cs="Times New Roman"/>
+          <w:lang w:val="sv-SE"/>
+        </w:rPr>
+        <w:t xml:space="preserve"> Plottar av </w:t>
+      </w:r>
+      <w:r>
+        <w:rPr>
+          <w:rFonts w:ascii="Times New Roman" w:hAnsi="Times New Roman" w:cs="Times New Roman"/>
+          <w:lang w:val="sv-SE"/>
+        </w:rPr>
+        <w:t>distributionen</w:t>
+      </w:r>
+      <w:r>
+        <w:rPr>
+          <w:rFonts w:ascii="Times New Roman" w:hAnsi="Times New Roman" w:cs="Times New Roman"/>
+          <w:lang w:val="sv-SE"/>
+        </w:rPr>
+        <w:t xml:space="preserve"> för varje variabel visar att vår beroende variabel, median house value, har samma mode som max värde, det vanligaste värdet är allts</w:t>
+      </w:r>
+      <w:r>
+        <w:rPr>
+          <w:rFonts w:ascii="Times New Roman" w:hAnsi="Times New Roman" w:cs="Times New Roman"/>
+          <w:lang w:val="sv-SE"/>
+        </w:rPr>
+        <w:t>å</w:t>
+      </w:r>
+      <w:r>
+        <w:rPr>
+          <w:rFonts w:ascii="Times New Roman" w:hAnsi="Times New Roman" w:cs="Times New Roman"/>
+          <w:lang w:val="sv-SE"/>
+        </w:rPr>
+        <w:t xml:space="preserve"> det högsta värdet.</w:t>
+      </w:r>
+      <w:r>
+        <w:rPr>
+          <w:rFonts w:ascii="Times New Roman" w:hAnsi="Times New Roman" w:cs="Times New Roman"/>
+          <w:lang w:val="sv-SE"/>
+        </w:rPr>
+        <w:t xml:space="preserve"> De visar även att flera variabler </w:t>
+      </w:r>
+      <w:r>
+        <w:rPr>
+          <w:rFonts w:ascii="Times New Roman" w:hAnsi="Times New Roman" w:cs="Times New Roman"/>
+          <w:lang w:val="sv-SE"/>
+        </w:rPr>
+        <w:t>har e</w:t>
+      </w:r>
+      <w:r>
+        <w:rPr>
+          <w:rFonts w:ascii="Times New Roman" w:hAnsi="Times New Roman" w:cs="Times New Roman"/>
+          <w:lang w:val="sv-SE"/>
+        </w:rPr>
+        <w:t>n skewed distribution samt flera outliers</w:t>
+      </w:r>
+      <w:r>
+        <w:rPr>
+          <w:rFonts w:ascii="Times New Roman" w:hAnsi="Times New Roman" w:cs="Times New Roman"/>
+          <w:lang w:val="sv-SE"/>
+        </w:rPr>
+        <w:t xml:space="preserve">. </w:t>
+      </w:r>
+    </w:p>
+    <w:p>
+      <w:pPr>
+        <w:ind w:firstLine="720"/>
+        <w:rPr>
+          <w:rFonts w:ascii="Times New Roman" w:hAnsi="Times New Roman" w:cs="Times New Roman"/>
+          <w:lang w:val="sv-SE"/>
+        </w:rPr>
+      </w:pPr>
+      <w:r>
+        <w:rPr>
+          <w:rFonts w:ascii="Times New Roman" w:hAnsi="Times New Roman" w:cs="Times New Roman"/>
+          <w:lang w:val="sv-SE"/>
+        </w:rPr>
+        <w:t>Innan</w:t>
+      </w:r>
+      <w:r>
+        <w:rPr>
+          <w:rFonts w:ascii="Times New Roman" w:hAnsi="Times New Roman" w:cs="Times New Roman"/>
+          <w:lang w:val="sv-SE"/>
+        </w:rPr>
+        <w:t xml:space="preserve"> jag tittar på samband mellan variabler, delar jag upp datan i ett tränings-set och ett test-set</w:t>
+      </w:r>
+      <w:r>
+        <w:rPr>
+          <w:rFonts w:ascii="Times New Roman" w:hAnsi="Times New Roman" w:cs="Times New Roman"/>
+          <w:lang w:val="sv-SE"/>
+        </w:rPr>
+        <w:t xml:space="preserve"> för att undvika att ”tjuvkika” på </w:t>
+      </w:r>
+      <w:r>
+        <w:rPr>
+          <w:rFonts w:ascii="Times New Roman" w:hAnsi="Times New Roman" w:cs="Times New Roman"/>
+          <w:lang w:val="sv-SE"/>
+        </w:rPr>
+        <w:t>mönster i testdatan</w:t>
+      </w:r>
+      <w:r>
+        <w:rPr>
+          <w:rFonts w:ascii="Times New Roman" w:hAnsi="Times New Roman" w:cs="Times New Roman"/>
+          <w:lang w:val="sv-SE"/>
+        </w:rPr>
+        <w:t xml:space="preserve">. </w:t>
+      </w:r>
+      <w:r>
+        <w:rPr>
+          <w:rFonts w:ascii="Times New Roman" w:hAnsi="Times New Roman" w:cs="Times New Roman"/>
+          <w:lang w:val="sv-SE"/>
+        </w:rPr>
+        <w:t>En plot över korrelationen mellan de numeriska variablerna</w:t>
+      </w:r>
+      <w:r>
+        <w:rPr>
+          <w:rFonts w:ascii="Times New Roman" w:hAnsi="Times New Roman" w:cs="Times New Roman"/>
+          <w:lang w:val="sv-SE"/>
+        </w:rPr>
+        <w:t xml:space="preserve"> i träningsdatan</w:t>
+      </w:r>
+      <w:r>
+        <w:rPr>
+          <w:rFonts w:ascii="Times New Roman" w:hAnsi="Times New Roman" w:cs="Times New Roman"/>
+          <w:lang w:val="sv-SE"/>
+        </w:rPr>
+        <w:t xml:space="preserve"> visar att den beroende variabeln bara </w:t>
+      </w:r>
+      <w:r>
+        <w:rPr>
+          <w:rFonts w:ascii="Times New Roman" w:hAnsi="Times New Roman" w:cs="Times New Roman"/>
+          <w:lang w:val="sv-SE"/>
+        </w:rPr>
+        <w:t xml:space="preserve">visar </w:t>
+      </w:r>
+      <w:r>
+        <w:rPr>
+          <w:rFonts w:ascii="Times New Roman" w:hAnsi="Times New Roman" w:cs="Times New Roman"/>
+          <w:lang w:val="sv-SE"/>
+        </w:rPr>
+        <w:t>ett linjärt samband med median-inkomst.</w:t>
+      </w:r>
+    </w:p>
+    <w:p>
+      <w:pPr>
+        <w:ind w:firstLine="720"/>
+        <w:rPr>
+          <w:rFonts w:ascii="Times New Roman" w:hAnsi="Times New Roman" w:cs="Times New Roman"/>
+          <w:lang w:val="sv-SE"/>
+        </w:rPr>
+      </w:pPr>
+      <w:r>
+        <w:rPr>
+          <w:rFonts w:ascii="Times New Roman" w:hAnsi="Times New Roman" w:cs="Times New Roman"/>
+          <w:lang w:val="sv-SE"/>
+        </w:rPr>
+        <w:t>Innan jag går vidare med modellval skapar jag en pipeline för preprocessing.</w:t>
+      </w:r>
+      <w:r>
+        <w:rPr>
+          <w:rFonts w:ascii="Times New Roman" w:hAnsi="Times New Roman" w:cs="Times New Roman"/>
+          <w:lang w:val="sv-SE"/>
+        </w:rPr>
+        <w:t xml:space="preserve"> S</w:t>
+      </w:r>
+      <w:r>
+        <w:rPr>
+          <w:rFonts w:ascii="Times New Roman" w:hAnsi="Times New Roman" w:cs="Times New Roman"/>
+          <w:lang w:val="sv-SE"/>
+        </w:rPr>
+        <w:t>aknade värden i numeriska variabler ersätter jag med medianen. Anledningen till att jag väljer median</w:t>
+      </w:r>
+      <w:r>
+        <w:rPr>
+          <w:rFonts w:ascii="Times New Roman" w:hAnsi="Times New Roman" w:cs="Times New Roman"/>
+          <w:lang w:val="sv-SE"/>
+        </w:rPr>
+        <w:t xml:space="preserve"> som strategi</w:t>
+      </w:r>
+      <w:r>
+        <w:rPr>
+          <w:rFonts w:ascii="Times New Roman" w:hAnsi="Times New Roman" w:cs="Times New Roman"/>
+          <w:lang w:val="sv-SE"/>
+        </w:rPr>
+        <w:t xml:space="preserve"> är att den variabel som har saknade värden, total bedrooms, </w:t>
+      </w:r>
+      <w:r>
+        <w:rPr>
+          <w:rFonts w:ascii="Times New Roman" w:hAnsi="Times New Roman" w:cs="Times New Roman"/>
+          <w:lang w:val="sv-SE"/>
+        </w:rPr>
+        <w:t xml:space="preserve">visar </w:t>
+      </w:r>
+      <w:r>
+        <w:rPr>
+          <w:rFonts w:ascii="Times New Roman" w:hAnsi="Times New Roman" w:cs="Times New Roman"/>
+          <w:lang w:val="sv-SE"/>
+        </w:rPr>
+        <w:t>en skewed distribution.</w:t>
+      </w:r>
+      <w:r>
+        <w:rPr>
+          <w:rFonts w:ascii="Times New Roman" w:hAnsi="Times New Roman" w:cs="Times New Roman"/>
+          <w:lang w:val="sv-SE"/>
+        </w:rPr>
+        <w:t xml:space="preserve"> </w:t>
+      </w:r>
+      <w:r>
+        <w:rPr>
+          <w:rFonts w:ascii="Times New Roman" w:hAnsi="Times New Roman" w:cs="Times New Roman"/>
+          <w:lang w:val="sv-SE"/>
+        </w:rPr>
+        <w:t xml:space="preserve">De numeriska variablerna skalar jag med hjälp av robust scaler, som skalar datan genom att subtrahera median och sedan dela med IQR, vilket gör den mer robust mot outliers än standard scaler. </w:t>
+      </w:r>
+      <w:r>
+        <w:rPr>
+          <w:rFonts w:ascii="Times New Roman" w:hAnsi="Times New Roman" w:cs="Times New Roman"/>
+          <w:lang w:val="sv-SE"/>
+        </w:rPr>
+        <w:t>Den kategoriska variabeln gör jag om till en numerisk med hjälp av One-hot-encoding. Två varianter av träningsdatan skapas, en som använder dummy variable encoding för att användas i linjär regression, och en vanlig one-hot-encoding för övriga modeller.</w:t>
+      </w:r>
+    </w:p>
+    <w:p>
+      <w:pPr>
+        <w:rPr>
+          <w:rFonts w:ascii="Times New Roman" w:hAnsi="Times New Roman" w:cs="Times New Roman"/>
+          <w:lang w:val="sv-SE"/>
+        </w:rPr>
+      </w:pPr>
+    </w:p>
+    <w:p>
+      <w:pPr>
+        <w:rPr>
+          <w:rFonts w:ascii="Times New Roman" w:hAnsi="Times New Roman" w:cs="Times New Roman"/>
+          <w:lang w:val="sv-SE"/>
+        </w:rPr>
+      </w:pPr>
+      <w:r>
+        <w:rPr>
+          <w:rFonts w:ascii="Times New Roman" w:hAnsi="Times New Roman" w:cs="Times New Roman"/>
+          <w:lang w:val="sv-SE"/>
+        </w:rPr>
+        <w:t>10 variabler, 20 640 observationer.</w:t>
+      </w:r>
+    </w:p>
+    <w:p>
+      <w:pPr>
+        <w:rPr>
+          <w:rFonts w:ascii="Times New Roman" w:hAnsi="Times New Roman" w:cs="Times New Roman"/>
+          <w:lang w:val="sv-SE"/>
+        </w:rPr>
+      </w:pPr>
+      <w:r>
+        <w:rPr>
+          <w:rFonts w:ascii="Times New Roman" w:hAnsi="Times New Roman" w:cs="Times New Roman"/>
+          <w:lang w:val="sv-SE"/>
+        </w:rPr>
+        <w:t>9 numeriska och 1 kategorisk.</w:t>
+      </w:r>
+    </w:p>
+    <w:p>
+      <w:pPr>
+        <w:rPr>
+          <w:rFonts w:ascii="Times New Roman" w:eastAsia="Times New Roman" w:hAnsi="Times New Roman" w:cs="Times New Roman"/>
+          <w:kern w:val="0"/>
+          <w:lang w:val="en-US" w:eastAsia="en-GB"/>
+          <w14:ligatures w14:val="none"/>
+        </w:rPr>
+      </w:pPr>
+      <w:r>
+        <w:rPr>
+          <w:rFonts w:ascii="Times New Roman" w:eastAsia="Times New Roman" w:hAnsi="Times New Roman" w:cs="Times New Roman"/>
+          <w:kern w:val="0"/>
+          <w:lang w:eastAsia="en-GB"/>
+          <w14:ligatures w14:val="none"/>
+        </w:rPr>
+        <w:lastRenderedPageBreak/>
+        <w:t>median_house_value</w:t>
+      </w:r>
+      <w:r>
+        <w:rPr>
+          <w:rFonts w:ascii="Times New Roman" w:eastAsia="Times New Roman" w:hAnsi="Times New Roman" w:cs="Times New Roman"/>
+          <w:kern w:val="0"/>
+          <w:lang w:val="en-US" w:eastAsia="en-GB"/>
+          <w14:ligatures w14:val="none"/>
+        </w:rPr>
+        <w:t>: median house value for households within a block, in US dollars.</w:t>
+      </w:r>
+    </w:p>
+    <w:p>
+      <w:pPr>
+        <w:rPr>
+          <w:rFonts w:ascii="Times New Roman" w:hAnsi="Times New Roman" w:cs="Times New Roman"/>
+          <w:lang w:val="sv-SE"/>
+        </w:rPr>
+      </w:pPr>
+      <w:r>
+        <w:rPr>
+          <w:rFonts w:ascii="Times New Roman" w:eastAsia="Times New Roman" w:hAnsi="Times New Roman" w:cs="Times New Roman"/>
+          <w:kern w:val="0"/>
+          <w:lang w:eastAsia="en-GB"/>
+          <w14:ligatures w14:val="none"/>
+        </w:rPr>
+        <w:t>ocean_proximity</w:t>
       </w:r>
       <w:r>
         <w:rPr>
@@ -1647,518 +2985,7 @@
           <w:lang w:val="sv-SE" w:eastAsia="en-GB"/>
           <w14:ligatures w14:val="none"/>
         </w:rPr>
-        <w:t>då det ser ut som att de dyraste husen finns nära havet i städer/tätbefolkade orter.</w:t>
-      </w:r>
-    </w:p>
-    <w:p>
-      <w:pPr>
-        <w:rPr>
-          <w:rFonts w:ascii="Times New Roman" w:eastAsia="Times New Roman" w:hAnsi="Times New Roman" w:cs="Times New Roman"/>
-          <w:kern w:val="0"/>
-          <w:lang w:val="en-US" w:eastAsia="en-GB"/>
-          <w14:ligatures w14:val="none"/>
-        </w:rPr>
-      </w:pPr>
-      <w:proofErr w:type="gramStart"/>
-      <w:r>
-        <w:rPr>
-          <w:rFonts w:ascii="Times New Roman" w:eastAsia="Times New Roman" w:hAnsi="Times New Roman" w:cs="Times New Roman"/>
-          <w:kern w:val="0"/>
-          <w:lang w:val="en-US" w:eastAsia="en-GB"/>
-          <w14:ligatures w14:val="none"/>
-        </w:rPr>
-        <w:t>”For</w:t>
-      </w:r>
-      <w:proofErr w:type="gramEnd"/>
-      <w:r>
-        <w:rPr>
-          <w:rFonts w:ascii="Times New Roman" w:eastAsia="Times New Roman" w:hAnsi="Times New Roman" w:cs="Times New Roman"/>
-          <w:kern w:val="0"/>
-          <w:lang w:val="en-US" w:eastAsia="en-GB"/>
-          <w14:ligatures w14:val="none"/>
-        </w:rPr>
-        <w:t xml:space="preserve"> each block group in California. Block groups are the smallest geographical unit for which the US Census Bureau publishes sample data. A block group typically has a population of 600 to 3000 people. </w:t>
-      </w:r>
-      <w:proofErr w:type="spellStart"/>
-      <w:r>
-        <w:rPr>
-          <w:rFonts w:ascii="Times New Roman" w:eastAsia="Times New Roman" w:hAnsi="Times New Roman" w:cs="Times New Roman"/>
-          <w:kern w:val="0"/>
-          <w:lang w:val="en-US" w:eastAsia="en-GB"/>
-          <w14:ligatures w14:val="none"/>
-        </w:rPr>
-        <w:t>Distrikt</w:t>
-      </w:r>
-      <w:proofErr w:type="spellEnd"/>
-      <w:r>
-        <w:rPr>
-          <w:rFonts w:ascii="Times New Roman" w:eastAsia="Times New Roman" w:hAnsi="Times New Roman" w:cs="Times New Roman"/>
-          <w:kern w:val="0"/>
-          <w:lang w:val="en-US" w:eastAsia="en-GB"/>
-          <w14:ligatures w14:val="none"/>
-        </w:rPr>
-        <w:t>.”</w:t>
-      </w:r>
-    </w:p>
-    <w:p>
-      <w:pPr>
-        <w:rPr>
-          <w:rFonts w:ascii="Times New Roman" w:hAnsi="Times New Roman" w:cs="Times New Roman"/>
-          <w:lang w:val="en-US"/>
-        </w:rPr>
-      </w:pPr>
-    </w:p>
-    <w:p>
-      <w:pPr>
-        <w:rPr>
-          <w:rFonts w:ascii="Times New Roman" w:hAnsi="Times New Roman" w:cs="Times New Roman"/>
-          <w:b/>
-          <w:bCs/>
-          <w:lang w:val="sv-SE"/>
-        </w:rPr>
-      </w:pPr>
-      <w:r>
-        <w:rPr>
-          <w:rFonts w:ascii="Times New Roman" w:hAnsi="Times New Roman" w:cs="Times New Roman"/>
-          <w:b/>
-          <w:bCs/>
-          <w:lang w:val="sv-SE"/>
-        </w:rPr>
-        <w:t>Syfte och frågeställning</w:t>
-      </w:r>
-    </w:p>
-    <w:p>
-      <w:pPr>
-        <w:rPr>
-          <w:rFonts w:ascii="Times New Roman" w:hAnsi="Times New Roman" w:cs="Times New Roman"/>
-          <w:lang w:val="sv-SE"/>
-        </w:rPr>
-      </w:pPr>
-      <w:r>
-        <w:rPr>
-          <w:rFonts w:ascii="Times New Roman" w:hAnsi="Times New Roman" w:cs="Times New Roman"/>
-          <w:lang w:val="sv-SE"/>
-        </w:rPr>
-        <w:t>Syftet med analysen är att bygga en modell som kan predicera medianhuspriser utifrån de andra variablerna i datasetet.</w:t>
-      </w:r>
-    </w:p>
-    <w:p>
-      <w:pPr>
-        <w:rPr>
-          <w:rFonts w:ascii="Times New Roman" w:hAnsi="Times New Roman" w:cs="Times New Roman"/>
-          <w:lang w:val="sv-SE"/>
-        </w:rPr>
-      </w:pPr>
-    </w:p>
-    <w:p>
-      <w:pPr>
-        <w:rPr>
-          <w:rFonts w:ascii="Times New Roman" w:hAnsi="Times New Roman" w:cs="Times New Roman"/>
-          <w:b/>
-          <w:bCs/>
-          <w:lang w:val="sv-SE"/>
-        </w:rPr>
-      </w:pPr>
-      <w:r>
-        <w:rPr>
-          <w:rFonts w:ascii="Times New Roman" w:hAnsi="Times New Roman" w:cs="Times New Roman"/>
-          <w:b/>
-          <w:bCs/>
-          <w:lang w:val="sv-SE"/>
-        </w:rPr>
-        <w:t>Databeskrivning/EDA</w:t>
-      </w:r>
-    </w:p>
-    <w:p>
-      <w:pPr>
-        <w:rPr>
-          <w:rFonts w:ascii="Times New Roman" w:hAnsi="Times New Roman" w:cs="Times New Roman"/>
-          <w:lang w:val="sv-SE"/>
-        </w:rPr>
-      </w:pPr>
-      <w:r>
-        <w:rPr>
-          <w:rFonts w:ascii="Times New Roman" w:hAnsi="Times New Roman" w:cs="Times New Roman"/>
-          <w:lang w:val="sv-SE"/>
-        </w:rPr>
-        <w:t xml:space="preserve">Innan jag delar upp </w:t>
-      </w:r>
-      <w:proofErr w:type="spellStart"/>
-      <w:r>
-        <w:rPr>
-          <w:rFonts w:ascii="Times New Roman" w:hAnsi="Times New Roman" w:cs="Times New Roman"/>
-          <w:lang w:val="sv-SE"/>
-        </w:rPr>
-        <w:t>datan</w:t>
-      </w:r>
-      <w:proofErr w:type="spellEnd"/>
-      <w:r>
-        <w:rPr>
-          <w:rFonts w:ascii="Times New Roman" w:hAnsi="Times New Roman" w:cs="Times New Roman"/>
-          <w:lang w:val="sv-SE"/>
-        </w:rPr>
-        <w:t xml:space="preserve"> i tränings och testdata gör jag en kortare EDA för att </w:t>
-      </w:r>
-      <w:r>
-        <w:rPr>
-          <w:rFonts w:ascii="Times New Roman" w:hAnsi="Times New Roman" w:cs="Times New Roman"/>
-          <w:lang w:val="sv-SE"/>
-        </w:rPr>
-        <w:t xml:space="preserve">undersöka vilka slags variabler </w:t>
-      </w:r>
-      <w:proofErr w:type="spellStart"/>
-      <w:r>
-        <w:rPr>
-          <w:rFonts w:ascii="Times New Roman" w:hAnsi="Times New Roman" w:cs="Times New Roman"/>
-          <w:lang w:val="sv-SE"/>
-        </w:rPr>
-        <w:t>datan</w:t>
-      </w:r>
-      <w:proofErr w:type="spellEnd"/>
-      <w:r>
-        <w:rPr>
-          <w:rFonts w:ascii="Times New Roman" w:hAnsi="Times New Roman" w:cs="Times New Roman"/>
-          <w:lang w:val="sv-SE"/>
-        </w:rPr>
-        <w:t xml:space="preserve"> har, </w:t>
-      </w:r>
-      <w:r>
-        <w:rPr>
-          <w:rFonts w:ascii="Times New Roman" w:hAnsi="Times New Roman" w:cs="Times New Roman"/>
-          <w:lang w:val="sv-SE"/>
-        </w:rPr>
-        <w:t xml:space="preserve">kontrollera om det finns </w:t>
-      </w:r>
-      <w:proofErr w:type="gramStart"/>
-      <w:r>
-        <w:rPr>
-          <w:rFonts w:ascii="Times New Roman" w:hAnsi="Times New Roman" w:cs="Times New Roman"/>
-          <w:lang w:val="sv-SE"/>
-        </w:rPr>
-        <w:t>saknad data</w:t>
-      </w:r>
-      <w:proofErr w:type="gramEnd"/>
-      <w:r>
-        <w:rPr>
-          <w:rFonts w:ascii="Times New Roman" w:hAnsi="Times New Roman" w:cs="Times New Roman"/>
-          <w:lang w:val="sv-SE"/>
-        </w:rPr>
-        <w:t>, att värdena ser rimliga ut och hur distributionen ser ut för varje variabel.</w:t>
-      </w:r>
-      <w:r>
-        <w:rPr>
-          <w:rFonts w:ascii="Times New Roman" w:hAnsi="Times New Roman" w:cs="Times New Roman"/>
-          <w:lang w:val="sv-SE"/>
-        </w:rPr>
-        <w:t xml:space="preserve"> </w:t>
-      </w:r>
-    </w:p>
-    <w:p>
-      <w:pPr>
-        <w:rPr>
-          <w:rFonts w:ascii="Times New Roman" w:hAnsi="Times New Roman" w:cs="Times New Roman"/>
-          <w:lang w:val="sv-SE"/>
-        </w:rPr>
-      </w:pPr>
-    </w:p>
-    <w:p>
-      <w:pPr>
-        <w:rPr>
-          <w:rFonts w:ascii="Times New Roman" w:hAnsi="Times New Roman" w:cs="Times New Roman"/>
-          <w:lang w:val="sv-SE"/>
-        </w:rPr>
-      </w:pPr>
-      <w:r>
-        <w:rPr>
-          <w:rFonts w:ascii="Times New Roman" w:hAnsi="Times New Roman" w:cs="Times New Roman"/>
-          <w:lang w:val="sv-SE"/>
-        </w:rPr>
-        <w:t>10 variabler, 20 640 observationer.</w:t>
-      </w:r>
-    </w:p>
-    <w:p>
-      <w:pPr>
-        <w:rPr>
-          <w:rFonts w:ascii="Times New Roman" w:hAnsi="Times New Roman" w:cs="Times New Roman"/>
-          <w:lang w:val="sv-SE"/>
-        </w:rPr>
-      </w:pPr>
-      <w:r>
-        <w:rPr>
-          <w:rFonts w:ascii="Times New Roman" w:hAnsi="Times New Roman" w:cs="Times New Roman"/>
-          <w:lang w:val="sv-SE"/>
-        </w:rPr>
-        <w:t>9 numeriska och 1 kategorisk.</w:t>
-      </w:r>
-    </w:p>
-    <w:p>
-      <w:pPr>
-        <w:rPr>
-          <w:rFonts w:ascii="Times New Roman" w:eastAsia="Times New Roman" w:hAnsi="Times New Roman" w:cs="Times New Roman"/>
-          <w:kern w:val="0"/>
-          <w:lang w:val="en-US" w:eastAsia="en-GB"/>
-          <w14:ligatures w14:val="none"/>
-        </w:rPr>
-      </w:pPr>
-      <w:r>
-        <w:rPr>
-          <w:rFonts w:ascii="Times New Roman" w:eastAsia="Times New Roman" w:hAnsi="Times New Roman" w:cs="Times New Roman"/>
-          <w:kern w:val="0"/>
-          <w:lang w:eastAsia="en-GB"/>
-          <w14:ligatures w14:val="none"/>
-        </w:rPr>
-        <w:t>Longitude</w:t>
-      </w:r>
-      <w:r>
-        <w:rPr>
-          <w:rFonts w:ascii="Times New Roman" w:eastAsia="Times New Roman" w:hAnsi="Times New Roman" w:cs="Times New Roman"/>
-          <w:kern w:val="0"/>
-          <w:lang w:val="en-US" w:eastAsia="en-GB"/>
-          <w14:ligatures w14:val="none"/>
-        </w:rPr>
-        <w:t>: interval scale</w:t>
-      </w:r>
-    </w:p>
-    <w:p>
-      <w:pPr>
-        <w:rPr>
-          <w:rFonts w:ascii="Times New Roman" w:eastAsia="Times New Roman" w:hAnsi="Times New Roman" w:cs="Times New Roman"/>
-          <w:kern w:val="0"/>
-          <w:lang w:val="en-US" w:eastAsia="en-GB"/>
-          <w14:ligatures w14:val="none"/>
-        </w:rPr>
-      </w:pPr>
-      <w:r>
-        <w:rPr>
-          <w:rFonts w:ascii="Times New Roman" w:eastAsia="Times New Roman" w:hAnsi="Times New Roman" w:cs="Times New Roman"/>
-          <w:kern w:val="0"/>
-          <w:lang w:eastAsia="en-GB"/>
-          <w14:ligatures w14:val="none"/>
-        </w:rPr>
-        <w:lastRenderedPageBreak/>
-        <w:t>Latitude</w:t>
-      </w:r>
-      <w:r>
-        <w:rPr>
-          <w:rFonts w:ascii="Times New Roman" w:eastAsia="Times New Roman" w:hAnsi="Times New Roman" w:cs="Times New Roman"/>
-          <w:kern w:val="0"/>
-          <w:lang w:val="en-US" w:eastAsia="en-GB"/>
-          <w14:ligatures w14:val="none"/>
-        </w:rPr>
-        <w:t>: interval scale</w:t>
-      </w:r>
-    </w:p>
-    <w:p>
-      <w:pPr>
-        <w:rPr>
-          <w:rFonts w:ascii="Times New Roman" w:eastAsia="Times New Roman" w:hAnsi="Times New Roman" w:cs="Times New Roman"/>
-          <w:kern w:val="0"/>
-          <w:lang w:val="en-US" w:eastAsia="en-GB"/>
-          <w14:ligatures w14:val="none"/>
-        </w:rPr>
-      </w:pPr>
-      <w:r>
-        <w:rPr>
-          <w:rFonts w:ascii="Times New Roman" w:eastAsia="Times New Roman" w:hAnsi="Times New Roman" w:cs="Times New Roman"/>
-          <w:kern w:val="0"/>
-          <w:lang w:eastAsia="en-GB"/>
-          <w14:ligatures w14:val="none"/>
-        </w:rPr>
-        <w:t>housing_median_age</w:t>
-      </w:r>
-      <w:r>
-        <w:rPr>
-          <w:rFonts w:ascii="Times New Roman" w:eastAsia="Times New Roman" w:hAnsi="Times New Roman" w:cs="Times New Roman"/>
-          <w:kern w:val="0"/>
-          <w:lang w:val="en-US" w:eastAsia="en-GB"/>
-          <w14:ligatures w14:val="none"/>
-        </w:rPr>
-        <w:t>: ratio, discrete</w:t>
-      </w:r>
-    </w:p>
-    <w:p>
-      <w:pPr>
-        <w:rPr>
-          <w:rFonts w:ascii="Times New Roman" w:eastAsia="Times New Roman" w:hAnsi="Times New Roman" w:cs="Times New Roman"/>
-          <w:kern w:val="0"/>
-          <w:lang w:val="en-US" w:eastAsia="en-GB"/>
-          <w14:ligatures w14:val="none"/>
-        </w:rPr>
-      </w:pPr>
-      <w:r>
-        <w:rPr>
-          <w:rFonts w:ascii="Times New Roman" w:eastAsia="Times New Roman" w:hAnsi="Times New Roman" w:cs="Times New Roman"/>
-          <w:kern w:val="0"/>
-          <w:lang w:eastAsia="en-GB"/>
-          <w14:ligatures w14:val="none"/>
-        </w:rPr>
-        <w:t>total_rooms</w:t>
-      </w:r>
-      <w:r>
-        <w:rPr>
-          <w:rFonts w:ascii="Times New Roman" w:eastAsia="Times New Roman" w:hAnsi="Times New Roman" w:cs="Times New Roman"/>
-          <w:kern w:val="0"/>
-          <w:lang w:val="en-US" w:eastAsia="en-GB"/>
-          <w14:ligatures w14:val="none"/>
-        </w:rPr>
-        <w:t>: ratio, discrete</w:t>
-      </w:r>
-    </w:p>
-    <w:p>
-      <w:pPr>
-        <w:rPr>
-          <w:rFonts w:ascii="Times New Roman" w:eastAsia="Times New Roman" w:hAnsi="Times New Roman" w:cs="Times New Roman"/>
-          <w:kern w:val="0"/>
-          <w:lang w:val="en-US" w:eastAsia="en-GB"/>
-          <w14:ligatures w14:val="none"/>
-        </w:rPr>
-      </w:pPr>
-      <w:r>
-        <w:rPr>
-          <w:rFonts w:ascii="Times New Roman" w:eastAsia="Times New Roman" w:hAnsi="Times New Roman" w:cs="Times New Roman"/>
-          <w:kern w:val="0"/>
-          <w:lang w:eastAsia="en-GB"/>
-          <w14:ligatures w14:val="none"/>
-        </w:rPr>
-        <w:t>total_bedrooms</w:t>
-      </w:r>
-      <w:r>
-        <w:rPr>
-          <w:rFonts w:ascii="Times New Roman" w:eastAsia="Times New Roman" w:hAnsi="Times New Roman" w:cs="Times New Roman"/>
-          <w:kern w:val="0"/>
-          <w:lang w:val="en-US" w:eastAsia="en-GB"/>
-          <w14:ligatures w14:val="none"/>
-        </w:rPr>
-        <w:t>: ratio, discrete</w:t>
-      </w:r>
-    </w:p>
-    <w:p>
-      <w:pPr>
-        <w:rPr>
-          <w:rFonts w:ascii="Times New Roman" w:eastAsia="Times New Roman" w:hAnsi="Times New Roman" w:cs="Times New Roman"/>
-          <w:kern w:val="0"/>
-          <w:lang w:val="en-US" w:eastAsia="en-GB"/>
-          <w14:ligatures w14:val="none"/>
-        </w:rPr>
-      </w:pPr>
-      <w:r>
-        <w:rPr>
-          <w:rFonts w:ascii="Times New Roman" w:eastAsia="Times New Roman" w:hAnsi="Times New Roman" w:cs="Times New Roman"/>
-          <w:kern w:val="0"/>
-          <w:lang w:eastAsia="en-GB"/>
-          <w14:ligatures w14:val="none"/>
-        </w:rPr>
-        <w:t>population</w:t>
-      </w:r>
-      <w:r>
-        <w:rPr>
-          <w:rFonts w:ascii="Times New Roman" w:eastAsia="Times New Roman" w:hAnsi="Times New Roman" w:cs="Times New Roman"/>
-          <w:kern w:val="0"/>
-          <w:lang w:val="en-US" w:eastAsia="en-GB"/>
-          <w14:ligatures w14:val="none"/>
-        </w:rPr>
-        <w:t>: ratio, discrete</w:t>
-      </w:r>
-    </w:p>
-    <w:p>
-      <w:pPr>
-        <w:rPr>
-          <w:rFonts w:ascii="Times New Roman" w:eastAsia="Times New Roman" w:hAnsi="Times New Roman" w:cs="Times New Roman"/>
-          <w:kern w:val="0"/>
-          <w:lang w:val="en-US" w:eastAsia="en-GB"/>
-          <w14:ligatures w14:val="none"/>
-        </w:rPr>
-      </w:pPr>
-      <w:r>
-        <w:rPr>
-          <w:rFonts w:ascii="Times New Roman" w:eastAsia="Times New Roman" w:hAnsi="Times New Roman" w:cs="Times New Roman"/>
-          <w:kern w:val="0"/>
-          <w:lang w:eastAsia="en-GB"/>
-          <w14:ligatures w14:val="none"/>
-        </w:rPr>
-        <w:t>households</w:t>
-      </w:r>
-      <w:r>
-        <w:rPr>
-          <w:rFonts w:ascii="Times New Roman" w:eastAsia="Times New Roman" w:hAnsi="Times New Roman" w:cs="Times New Roman"/>
-          <w:kern w:val="0"/>
-          <w:lang w:val="en-US" w:eastAsia="en-GB"/>
-          <w14:ligatures w14:val="none"/>
-        </w:rPr>
-        <w:t>: ratio, discrete</w:t>
-      </w:r>
-    </w:p>
-    <w:p>
-      <w:pPr>
-        <w:rPr>
-          <w:rFonts w:ascii="Times New Roman" w:eastAsia="Times New Roman" w:hAnsi="Times New Roman" w:cs="Times New Roman"/>
-          <w:kern w:val="0"/>
-          <w:lang w:val="en-US" w:eastAsia="en-GB"/>
-          <w14:ligatures w14:val="none"/>
-        </w:rPr>
-      </w:pPr>
-      <w:r>
-        <w:rPr>
-          <w:rFonts w:ascii="Times New Roman" w:eastAsia="Times New Roman" w:hAnsi="Times New Roman" w:cs="Times New Roman"/>
-          <w:kern w:val="0"/>
-          <w:lang w:eastAsia="en-GB"/>
-          <w14:ligatures w14:val="none"/>
-        </w:rPr>
-        <w:t>median_income</w:t>
-      </w:r>
-      <w:r>
-        <w:rPr>
-          <w:rFonts w:ascii="Times New Roman" w:eastAsia="Times New Roman" w:hAnsi="Times New Roman" w:cs="Times New Roman"/>
-          <w:kern w:val="0"/>
-          <w:lang w:val="en-US" w:eastAsia="en-GB"/>
-          <w14:ligatures w14:val="none"/>
-        </w:rPr>
-        <w:t>: ratio</w:t>
-      </w:r>
-    </w:p>
-    <w:p>
-      <w:pPr>
-        <w:rPr>
-          <w:rFonts w:ascii="Times New Roman" w:eastAsia="Times New Roman" w:hAnsi="Times New Roman" w:cs="Times New Roman"/>
-          <w:kern w:val="0"/>
-          <w:lang w:val="en-US" w:eastAsia="en-GB"/>
-          <w14:ligatures w14:val="none"/>
-        </w:rPr>
-      </w:pPr>
-      <w:r>
-        <w:rPr>
-          <w:rFonts w:ascii="Times New Roman" w:eastAsia="Times New Roman" w:hAnsi="Times New Roman" w:cs="Times New Roman"/>
-          <w:kern w:val="0"/>
-          <w:lang w:eastAsia="en-GB"/>
-          <w14:ligatures w14:val="none"/>
-        </w:rPr>
-        <w:t>median_house_value</w:t>
-      </w:r>
-      <w:r>
-        <w:rPr>
-          <w:rFonts w:ascii="Times New Roman" w:eastAsia="Times New Roman" w:hAnsi="Times New Roman" w:cs="Times New Roman"/>
-          <w:kern w:val="0"/>
-          <w:lang w:val="en-US" w:eastAsia="en-GB"/>
-          <w14:ligatures w14:val="none"/>
-        </w:rPr>
-        <w:t>: median house value for households within a block, in US dollars.</w:t>
-      </w:r>
-    </w:p>
-    <w:p>
-      <w:pPr>
-        <w:rPr>
-          <w:rFonts w:ascii="Times New Roman" w:hAnsi="Times New Roman" w:cs="Times New Roman"/>
-          <w:lang w:val="sv-SE"/>
-        </w:rPr>
-      </w:pPr>
-      <w:r>
-        <w:rPr>
-          <w:rFonts w:ascii="Times New Roman" w:eastAsia="Times New Roman" w:hAnsi="Times New Roman" w:cs="Times New Roman"/>
-          <w:kern w:val="0"/>
-          <w:lang w:eastAsia="en-GB"/>
-          <w14:ligatures w14:val="none"/>
-        </w:rPr>
-        <w:t>ocean_proximity</w:t>
+        <w:t>: kategorisk variabel</w:t>
       </w:r>
       <w:r>
         <w:rPr>
@@ -2167,7 +2994,7 @@
           <w:lang w:val="sv-SE" w:eastAsia="en-GB"/>
           <w14:ligatures w14:val="none"/>
         </w:rPr>
-        <w:t>: kategorisk variabel</w:t>
+        <w:t xml:space="preserve"> med nominalskala. </w:t>
       </w:r>
       <w:r>
         <w:rPr>
@@ -2176,253 +3003,74 @@
           <w:lang w:val="sv-SE" w:eastAsia="en-GB"/>
           <w14:ligatures w14:val="none"/>
         </w:rPr>
-        <w:t xml:space="preserve"> med nominalskala. </w:t>
-      </w:r>
-      <w:r>
-        <w:rPr>
-          <w:rFonts w:ascii="Times New Roman" w:eastAsia="Times New Roman" w:hAnsi="Times New Roman" w:cs="Times New Roman"/>
-          <w:kern w:val="0"/>
-          <w:lang w:val="sv-SE" w:eastAsia="en-GB"/>
-          <w14:ligatures w14:val="none"/>
-        </w:rPr>
-        <w:t xml:space="preserve">Fem kategorier, värt att notera är att bara </w:t>
-      </w:r>
-      <w:proofErr w:type="gramStart"/>
-      <w:r>
-        <w:rPr>
-          <w:rFonts w:ascii="Times New Roman" w:eastAsia="Times New Roman" w:hAnsi="Times New Roman" w:cs="Times New Roman"/>
-          <w:kern w:val="0"/>
-          <w:lang w:val="sv-SE" w:eastAsia="en-GB"/>
-          <w14:ligatures w14:val="none"/>
-        </w:rPr>
-        <w:t>fem stycken</w:t>
-      </w:r>
-      <w:proofErr w:type="gramEnd"/>
-      <w:r>
-        <w:rPr>
-          <w:rFonts w:ascii="Times New Roman" w:eastAsia="Times New Roman" w:hAnsi="Times New Roman" w:cs="Times New Roman"/>
-          <w:kern w:val="0"/>
-          <w:lang w:val="sv-SE" w:eastAsia="en-GB"/>
-          <w14:ligatures w14:val="none"/>
-        </w:rPr>
-        <w:t xml:space="preserve"> distrikt har värdet ”</w:t>
-      </w:r>
-      <w:proofErr w:type="spellStart"/>
-      <w:r>
-        <w:rPr>
-          <w:rFonts w:ascii="Times New Roman" w:eastAsia="Times New Roman" w:hAnsi="Times New Roman" w:cs="Times New Roman"/>
-          <w:kern w:val="0"/>
-          <w:lang w:val="sv-SE" w:eastAsia="en-GB"/>
-          <w14:ligatures w14:val="none"/>
-        </w:rPr>
-        <w:t>island</w:t>
-      </w:r>
-      <w:proofErr w:type="spellEnd"/>
-      <w:r>
-        <w:rPr>
-          <w:rFonts w:ascii="Times New Roman" w:eastAsia="Times New Roman" w:hAnsi="Times New Roman" w:cs="Times New Roman"/>
-          <w:kern w:val="0"/>
-          <w:lang w:val="sv-SE" w:eastAsia="en-GB"/>
-          <w14:ligatures w14:val="none"/>
-        </w:rPr>
-        <w:t>”.</w:t>
-      </w:r>
-    </w:p>
-    <w:p>
-      <w:pPr>
-        <w:rPr>
-          <w:rFonts w:ascii="Times New Roman" w:hAnsi="Times New Roman" w:cs="Times New Roman"/>
-          <w:lang w:val="sv-SE"/>
-        </w:rPr>
-      </w:pPr>
-    </w:p>
-    <w:p>
-      <w:pPr>
-        <w:rPr>
-          <w:rFonts w:ascii="Times New Roman" w:hAnsi="Times New Roman" w:cs="Times New Roman"/>
-          <w:lang w:val="sv-SE"/>
-        </w:rPr>
-      </w:pPr>
-      <w:r>
-        <w:rPr>
-          <w:rFonts w:ascii="Times New Roman" w:hAnsi="Times New Roman" w:cs="Times New Roman"/>
-          <w:lang w:val="sv-SE"/>
-        </w:rPr>
-        <w:t xml:space="preserve">Variabeln total </w:t>
-      </w:r>
-      <w:proofErr w:type="spellStart"/>
-      <w:r>
-        <w:rPr>
-          <w:rFonts w:ascii="Times New Roman" w:hAnsi="Times New Roman" w:cs="Times New Roman"/>
-          <w:lang w:val="sv-SE"/>
-        </w:rPr>
-        <w:t>bedrooms</w:t>
-      </w:r>
-      <w:proofErr w:type="spellEnd"/>
-      <w:r>
-        <w:rPr>
-          <w:rFonts w:ascii="Times New Roman" w:hAnsi="Times New Roman" w:cs="Times New Roman"/>
-          <w:lang w:val="sv-SE"/>
-        </w:rPr>
-        <w:t xml:space="preserve"> har saknade värden som jag behöver titta på innan jag matar </w:t>
-      </w:r>
-      <w:proofErr w:type="spellStart"/>
-      <w:r>
-        <w:rPr>
-          <w:rFonts w:ascii="Times New Roman" w:hAnsi="Times New Roman" w:cs="Times New Roman"/>
-          <w:lang w:val="sv-SE"/>
-        </w:rPr>
-        <w:t>datan</w:t>
-      </w:r>
-      <w:proofErr w:type="spellEnd"/>
-      <w:r>
-        <w:rPr>
-          <w:rFonts w:ascii="Times New Roman" w:hAnsi="Times New Roman" w:cs="Times New Roman"/>
-          <w:lang w:val="sv-SE"/>
-        </w:rPr>
-        <w:t xml:space="preserve"> till mina modeller. </w:t>
-      </w:r>
-    </w:p>
-    <w:p>
-      <w:pPr>
-        <w:rPr>
-          <w:rFonts w:ascii="Times New Roman" w:hAnsi="Times New Roman" w:cs="Times New Roman"/>
-          <w:lang w:val="sv-SE"/>
-        </w:rPr>
-      </w:pPr>
-      <w:r>
-        <w:rPr>
-          <w:rFonts w:ascii="Times New Roman" w:hAnsi="Times New Roman" w:cs="Times New Roman"/>
-          <w:lang w:val="sv-SE"/>
-        </w:rPr>
-        <w:t xml:space="preserve">Medin house </w:t>
-      </w:r>
-      <w:proofErr w:type="spellStart"/>
-      <w:r>
-        <w:rPr>
-          <w:rFonts w:ascii="Times New Roman" w:hAnsi="Times New Roman" w:cs="Times New Roman"/>
-          <w:lang w:val="sv-SE"/>
-        </w:rPr>
-        <w:t>value</w:t>
-      </w:r>
-      <w:proofErr w:type="spellEnd"/>
-      <w:r>
-        <w:rPr>
-          <w:rFonts w:ascii="Times New Roman" w:hAnsi="Times New Roman" w:cs="Times New Roman"/>
-          <w:lang w:val="sv-SE"/>
-        </w:rPr>
-        <w:t xml:space="preserve">: när vi tittar på frekvens finns flest antal, närmare </w:t>
-      </w:r>
-      <w:proofErr w:type="gramStart"/>
-      <w:r>
-        <w:rPr>
-          <w:rFonts w:ascii="Times New Roman" w:hAnsi="Times New Roman" w:cs="Times New Roman"/>
-          <w:lang w:val="sv-SE"/>
-        </w:rPr>
-        <w:t>1.000</w:t>
-      </w:r>
-      <w:proofErr w:type="gramEnd"/>
-      <w:r>
-        <w:rPr>
-          <w:rFonts w:ascii="Times New Roman" w:hAnsi="Times New Roman" w:cs="Times New Roman"/>
-          <w:lang w:val="sv-SE"/>
-        </w:rPr>
-        <w:t xml:space="preserve"> hos max-värdet. Alltså mode är samma som max-värdet.</w:t>
-      </w:r>
-    </w:p>
-    <w:p>
-      <w:pPr>
-        <w:rPr>
-          <w:rFonts w:ascii="Times New Roman" w:hAnsi="Times New Roman" w:cs="Times New Roman"/>
-          <w:lang w:val="sv-SE"/>
-        </w:rPr>
-      </w:pPr>
-      <w:r>
-        <w:rPr>
-          <w:rFonts w:ascii="Times New Roman" w:hAnsi="Times New Roman" w:cs="Times New Roman"/>
-          <w:lang w:val="sv-SE"/>
-        </w:rPr>
-        <w:t xml:space="preserve">Korrelationer: latitud och longitud har en negativ korrelation. Vi ser även att population, antal rum, antal sovrum, och hushåll alla visar en positiv korrelation. Och även att </w:t>
-      </w:r>
-      <w:proofErr w:type="gramStart"/>
-      <w:r>
-        <w:rPr>
-          <w:rFonts w:ascii="Times New Roman" w:hAnsi="Times New Roman" w:cs="Times New Roman"/>
-          <w:lang w:val="sv-SE"/>
-        </w:rPr>
-        <w:t>median house</w:t>
-      </w:r>
-      <w:proofErr w:type="gramEnd"/>
-      <w:r>
-        <w:rPr>
-          <w:rFonts w:ascii="Times New Roman" w:hAnsi="Times New Roman" w:cs="Times New Roman"/>
-          <w:lang w:val="sv-SE"/>
-        </w:rPr>
-        <w:t xml:space="preserve"> </w:t>
-      </w:r>
-      <w:proofErr w:type="spellStart"/>
-      <w:r>
-        <w:rPr>
-          <w:rFonts w:ascii="Times New Roman" w:hAnsi="Times New Roman" w:cs="Times New Roman"/>
-          <w:lang w:val="sv-SE"/>
-        </w:rPr>
-        <w:t>value</w:t>
-      </w:r>
-      <w:proofErr w:type="spellEnd"/>
-      <w:r>
-        <w:rPr>
-          <w:rFonts w:ascii="Times New Roman" w:hAnsi="Times New Roman" w:cs="Times New Roman"/>
-          <w:lang w:val="sv-SE"/>
-        </w:rPr>
-        <w:t xml:space="preserve"> visar en positiv korrelation med median </w:t>
-      </w:r>
-      <w:proofErr w:type="spellStart"/>
-      <w:r>
-        <w:rPr>
-          <w:rFonts w:ascii="Times New Roman" w:hAnsi="Times New Roman" w:cs="Times New Roman"/>
-          <w:lang w:val="sv-SE"/>
-        </w:rPr>
-        <w:t>income</w:t>
-      </w:r>
-      <w:proofErr w:type="spellEnd"/>
-      <w:r>
-        <w:rPr>
-          <w:rFonts w:ascii="Times New Roman" w:hAnsi="Times New Roman" w:cs="Times New Roman"/>
-          <w:lang w:val="sv-SE"/>
-        </w:rPr>
-        <w:t xml:space="preserve">. Och att </w:t>
-      </w:r>
-      <w:proofErr w:type="gramStart"/>
-      <w:r>
-        <w:rPr>
-          <w:rFonts w:ascii="Times New Roman" w:hAnsi="Times New Roman" w:cs="Times New Roman"/>
-          <w:lang w:val="sv-SE"/>
-        </w:rPr>
-        <w:t>median house</w:t>
-      </w:r>
-      <w:proofErr w:type="gramEnd"/>
-      <w:r>
-        <w:rPr>
-          <w:rFonts w:ascii="Times New Roman" w:hAnsi="Times New Roman" w:cs="Times New Roman"/>
-          <w:lang w:val="sv-SE"/>
-        </w:rPr>
-        <w:t xml:space="preserve"> </w:t>
-      </w:r>
-      <w:proofErr w:type="spellStart"/>
-      <w:r>
-        <w:rPr>
-          <w:rFonts w:ascii="Times New Roman" w:hAnsi="Times New Roman" w:cs="Times New Roman"/>
-          <w:lang w:val="sv-SE"/>
-        </w:rPr>
-        <w:t>value</w:t>
-      </w:r>
-      <w:proofErr w:type="spellEnd"/>
-      <w:r>
-        <w:rPr>
-          <w:rFonts w:ascii="Times New Roman" w:hAnsi="Times New Roman" w:cs="Times New Roman"/>
-          <w:lang w:val="sv-SE"/>
-        </w:rPr>
-        <w:t xml:space="preserve"> inte visar ett linjärt samband me</w:t>
+        <w:t>Fem kategorier, värt att notera är att bara fem stycken distrikt har värdet ”island”.</w:t>
+      </w:r>
+    </w:p>
+    <w:p>
+      <w:pPr>
+        <w:rPr>
+          <w:rFonts w:ascii="Times New Roman" w:hAnsi="Times New Roman" w:cs="Times New Roman"/>
+          <w:lang w:val="sv-SE"/>
+        </w:rPr>
+      </w:pPr>
+    </w:p>
+    <w:p>
+      <w:pPr>
+        <w:rPr>
+          <w:rFonts w:ascii="Times New Roman" w:hAnsi="Times New Roman" w:cs="Times New Roman"/>
+          <w:lang w:val="sv-SE"/>
+        </w:rPr>
+      </w:pPr>
+      <w:r>
+        <w:rPr>
+          <w:rFonts w:ascii="Times New Roman" w:hAnsi="Times New Roman" w:cs="Times New Roman"/>
+          <w:lang w:val="sv-SE"/>
+        </w:rPr>
+        <w:t xml:space="preserve">Variabeln total bedrooms har saknade värden som jag behöver titta på innan jag matar datan till mina modeller. </w:t>
+      </w:r>
+    </w:p>
+    <w:p>
+      <w:pPr>
+        <w:rPr>
+          <w:rFonts w:ascii="Times New Roman" w:hAnsi="Times New Roman" w:cs="Times New Roman"/>
+          <w:lang w:val="sv-SE"/>
+        </w:rPr>
+      </w:pPr>
+      <w:r>
+        <w:rPr>
+          <w:rFonts w:ascii="Times New Roman" w:hAnsi="Times New Roman" w:cs="Times New Roman"/>
+          <w:lang w:val="sv-SE"/>
+        </w:rPr>
+        <w:t>Medi</w:t>
+      </w:r>
+      <w:r>
+        <w:rPr>
+          <w:rFonts w:ascii="Times New Roman" w:hAnsi="Times New Roman" w:cs="Times New Roman"/>
+          <w:lang w:val="sv-SE"/>
+        </w:rPr>
+        <w:t>a</w:t>
+      </w:r>
+      <w:r>
+        <w:rPr>
+          <w:rFonts w:ascii="Times New Roman" w:hAnsi="Times New Roman" w:cs="Times New Roman"/>
+          <w:lang w:val="sv-SE"/>
+        </w:rPr>
+        <w:t xml:space="preserve">n house value: när vi tittar på frekvens finns flest antal, närmare 1.000 hos max-värdet. </w:t>
+      </w:r>
+    </w:p>
+    <w:p>
+      <w:pPr>
+        <w:rPr>
+          <w:rFonts w:ascii="Times New Roman" w:hAnsi="Times New Roman" w:cs="Times New Roman"/>
+          <w:lang w:val="sv-SE"/>
+        </w:rPr>
+      </w:pPr>
+      <w:r>
+        <w:rPr>
+          <w:rFonts w:ascii="Times New Roman" w:hAnsi="Times New Roman" w:cs="Times New Roman"/>
+          <w:lang w:val="sv-SE"/>
+        </w:rPr>
+        <w:t>Korrelationer: latitud och longitud har en negativ korrelation. Vi ser även att population, antal rum, antal sovrum, och hushåll alla visar en positiv korrelation. Och även att median house value visar en positiv korrelation med median income. Och att median house value inte visar ett linjärt samband me</w:t>
       </w:r>
       <w:r>
         <w:rPr>
@@ -2475,7 +3123,6 @@
           <w:lang w:val="sv-SE"/>
         </w:rPr>
       </w:pPr>
-      <w:proofErr w:type="spellStart"/>
       <w:r>
         <w:rPr>
           <w:rFonts w:ascii="Times New Roman" w:hAnsi="Times New Roman" w:cs="Times New Roman"/>
@@ -2485,69 +3132,20 @@
         </w:rPr>
         <w:t>Preprocessing</w:t>
       </w:r>
-      <w:proofErr w:type="spellEnd"/>
-    </w:p>
-    <w:p>
-      <w:pPr>
-        <w:rPr>
-          <w:rFonts w:ascii="Times New Roman" w:hAnsi="Times New Roman" w:cs="Times New Roman"/>
-          <w:lang w:val="sv-SE"/>
-        </w:rPr>
-      </w:pPr>
-      <w:r>
-        <w:rPr>
-          <w:rFonts w:ascii="Times New Roman" w:hAnsi="Times New Roman" w:cs="Times New Roman"/>
-          <w:lang w:val="sv-SE"/>
-        </w:rPr>
-        <w:t xml:space="preserve">Total </w:t>
-      </w:r>
-      <w:proofErr w:type="spellStart"/>
-      <w:r>
-        <w:rPr>
-          <w:rFonts w:ascii="Times New Roman" w:hAnsi="Times New Roman" w:cs="Times New Roman"/>
-          <w:lang w:val="sv-SE"/>
-        </w:rPr>
-        <w:t>bedrooms</w:t>
-      </w:r>
-      <w:proofErr w:type="spellEnd"/>
-      <w:r>
-        <w:rPr>
-          <w:rFonts w:ascii="Times New Roman" w:hAnsi="Times New Roman" w:cs="Times New Roman"/>
-          <w:lang w:val="sv-SE"/>
-        </w:rPr>
-        <w:t xml:space="preserve"> har saknade värden. Jag använder simple </w:t>
-      </w:r>
-      <w:proofErr w:type="spellStart"/>
-      <w:r>
-        <w:rPr>
-          <w:rFonts w:ascii="Times New Roman" w:hAnsi="Times New Roman" w:cs="Times New Roman"/>
-          <w:lang w:val="sv-SE"/>
-        </w:rPr>
-        <w:t>imputer</w:t>
-      </w:r>
-      <w:proofErr w:type="spellEnd"/>
-      <w:r>
-        <w:rPr>
-          <w:rFonts w:ascii="Times New Roman" w:hAnsi="Times New Roman" w:cs="Times New Roman"/>
-          <w:lang w:val="sv-SE"/>
-        </w:rPr>
-        <w:t xml:space="preserve"> för att ersätta de saknade värdena och väljer att använda medianen eftersom vi sett att distributionen ser </w:t>
-      </w:r>
-      <w:proofErr w:type="spellStart"/>
-      <w:r>
-        <w:rPr>
-          <w:rFonts w:ascii="Times New Roman" w:hAnsi="Times New Roman" w:cs="Times New Roman"/>
-          <w:lang w:val="sv-SE"/>
-        </w:rPr>
-        <w:t>skewed</w:t>
-      </w:r>
-      <w:proofErr w:type="spellEnd"/>
-      <w:r>
-        <w:rPr>
-          <w:rFonts w:ascii="Times New Roman" w:hAnsi="Times New Roman" w:cs="Times New Roman"/>
-          <w:lang w:val="sv-SE"/>
-        </w:rPr>
-        <w:t xml:space="preserve"> ut.</w:t>
+    </w:p>
+    <w:p>
+      <w:pPr>
+        <w:rPr>
+          <w:rFonts w:ascii="Times New Roman" w:hAnsi="Times New Roman" w:cs="Times New Roman"/>
+          <w:lang w:val="sv-SE"/>
+        </w:rPr>
+      </w:pPr>
+      <w:r>
+        <w:rPr>
+          <w:rFonts w:ascii="Times New Roman" w:hAnsi="Times New Roman" w:cs="Times New Roman"/>
+          <w:lang w:val="sv-SE"/>
+        </w:rPr>
+        <w:t>Total bedrooms har saknade värden. Jag använder simple imputer för att ersätta de saknade värdena och väljer att använda medianen eftersom vi sett att distributionen ser skewed ut.</w:t>
       </w:r>
     </w:p>
     <w:p>
@@ -2640,39 +3238,7 @@
           <w:rFonts w:ascii="Times New Roman" w:hAnsi="Times New Roman" w:cs="Times New Roman"/>
           <w:lang w:val="sv-SE"/>
         </w:rPr>
-        <w:t xml:space="preserve">Den största utmaningen var nog att jag kände mig betydligt mindre motiverad än jag brukar. Jag tycker att det är kul att svara på teoretiska frågor och att upptäcka och analysera ett nytt </w:t>
-      </w:r>
-      <w:proofErr w:type="spellStart"/>
-      <w:r>
-        <w:rPr>
-          <w:rFonts w:ascii="Times New Roman" w:hAnsi="Times New Roman" w:cs="Times New Roman"/>
-          <w:lang w:val="sv-SE"/>
-        </w:rPr>
-        <w:t>dataset</w:t>
-      </w:r>
-      <w:proofErr w:type="spellEnd"/>
-      <w:r>
-        <w:rPr>
-          <w:rFonts w:ascii="Times New Roman" w:hAnsi="Times New Roman" w:cs="Times New Roman"/>
-          <w:lang w:val="sv-SE"/>
-        </w:rPr>
-        <w:t xml:space="preserve">. Men den här gången hade vi redan gått igenom alla frågor på lektionen och dessutom diskuterat frågorna på tidigare lektioner. Datasetet har vi också tittat på under tidigare lektioner och dessutom är det ett </w:t>
-      </w:r>
-      <w:proofErr w:type="spellStart"/>
-      <w:r>
-        <w:rPr>
-          <w:rFonts w:ascii="Times New Roman" w:hAnsi="Times New Roman" w:cs="Times New Roman"/>
-          <w:lang w:val="sv-SE"/>
-        </w:rPr>
-        <w:t>dataset</w:t>
-      </w:r>
-      <w:proofErr w:type="spellEnd"/>
-      <w:r>
-        <w:rPr>
-          <w:rFonts w:ascii="Times New Roman" w:hAnsi="Times New Roman" w:cs="Times New Roman"/>
-          <w:lang w:val="sv-SE"/>
-        </w:rPr>
-        <w:t xml:space="preserve"> som återkommer i vår kursbok.</w:t>
+        <w:t>Den största utmaningen var nog att jag kände mig betydligt mindre motiverad än jag brukar. Jag tycker att det är kul att svara på teoretiska frågor och att upptäcka och analysera ett nytt dataset. Men den här gången hade vi redan gått igenom alla frågor på lektionen och dessutom diskuterat frågorna på tidigare lektioner. Datasetet har vi också tittat på under tidigare lektioner och dessutom är det ett dataset som återkommer i vår kursbok.</w:t>
       </w:r>
     </w:p>
     <w:p>
@@ -3808,6 +4374,22 @@
       <w:contextualSpacing/>
     </w:pPr>
   </w:style>
+  <w:style w:type="table" w:styleId="TableGrid">
+    <w:name w:val="Table Grid"/>
+    <w:basedOn w:val="TableNormal"/>
+    <w:uiPriority w:val="39"/>
+    <w:rsid w:val="008168D7"/>
+    <w:tblPr>
+      <w:tblBorders>
+        <w:top w:val="single" w:sz="4" w:space="0" w:color="auto"/>
+        <w:left w:val="single" w:sz="4" w:space="0" w:color="auto"/>
+        <w:bottom w:val="single" w:sz="4" w:space="0" w:color="auto"/>
+        <w:right w:val="single" w:sz="4" w:space="0" w:color="auto"/>
+        <w:insideH w:val="single" w:sz="4" w:space="0" w:color="auto"/>
+        <w:insideV w:val="single" w:sz="4" w:space="0" w:color="auto"/>
+      </w:tblBorders>
+    </w:tblPr>
+  </w:style>
 </w:styles>
 </file>
 

</xml_diff>